<commit_message>
2.1 arduino + ASCOM working copy
</commit_message>
<xml_diff>
--- a/Docs/ASCOM Jolo Focuser.docx
+++ b/Docs/ASCOM Jolo Focuser.docx
@@ -18,25 +18,23 @@
           <w:sz w:val="32"/>
           <w:szCs w:val="32"/>
         </w:rPr>
-        <w:t xml:space="preserve">ASCOM Jolo </w:t>
-      </w:r>
-      <w:proofErr w:type="spellStart"/>
+        <w:t>ASCOM Jolo Focuser</w:t>
+      </w:r>
       <w:r>
         <w:rPr>
           <w:b/>
           <w:sz w:val="32"/>
           <w:szCs w:val="32"/>
         </w:rPr>
-        <w:t>Focuser</w:t>
-      </w:r>
-      <w:proofErr w:type="spellEnd"/>
+        <w:t xml:space="preserve"> wersja </w:t>
+      </w:r>
       <w:r>
         <w:rPr>
           <w:b/>
           <w:sz w:val="32"/>
           <w:szCs w:val="32"/>
         </w:rPr>
-        <w:t xml:space="preserve"> wersja </w:t>
+        <w:t>2.</w:t>
       </w:r>
       <w:r>
         <w:rPr>
@@ -44,8 +42,10 @@
           <w:sz w:val="32"/>
           <w:szCs w:val="32"/>
         </w:rPr>
-        <w:t>2.0</w:t>
-      </w:r>
+        <w:t>1</w:t>
+      </w:r>
+      <w:bookmarkStart w:id="0" w:name="_GoBack"/>
+      <w:bookmarkEnd w:id="0"/>
     </w:p>
     <w:p>
       <w:pPr>
@@ -58,18 +58,17 @@
         </w:rPr>
       </w:pPr>
     </w:p>
-    <w:p>
-      <w:pPr>
-        <w:spacing w:after="0" w:line="240" w:lineRule="auto"/>
-        <w:rPr>
-          <w:b/>
-          <w:sz w:val="24"/>
-          <w:szCs w:val="24"/>
-        </w:rPr>
-      </w:pPr>
-    </w:p>
     <w:sdt>
       <w:sdtPr>
+        <w:rPr>
+          <w:rFonts w:asciiTheme="minorHAnsi" w:eastAsiaTheme="minorHAnsi" w:hAnsiTheme="minorHAnsi" w:cstheme="minorBidi"/>
+          <w:b w:val="0"/>
+          <w:bCs w:val="0"/>
+          <w:color w:val="auto"/>
+          <w:sz w:val="22"/>
+          <w:szCs w:val="22"/>
+          <w:lang w:val="pl-PL" w:eastAsia="en-US"/>
+        </w:rPr>
         <w:id w:val="1680463244"/>
         <w:docPartObj>
           <w:docPartGallery w:val="Table of Contents"/>
@@ -78,12 +77,7 @@
       </w:sdtPr>
       <w:sdtEndPr>
         <w:rPr>
-          <w:rFonts w:asciiTheme="minorHAnsi" w:eastAsiaTheme="minorHAnsi" w:hAnsiTheme="minorHAnsi" w:cstheme="minorBidi"/>
           <w:noProof/>
-          <w:color w:val="auto"/>
-          <w:sz w:val="22"/>
-          <w:szCs w:val="22"/>
-          <w:lang w:val="pl-PL" w:eastAsia="en-US"/>
         </w:rPr>
       </w:sdtEndPr>
       <w:sdtContent>
@@ -122,7 +116,7 @@
           <w:r>
             <w:fldChar w:fldCharType="separate"/>
           </w:r>
-          <w:hyperlink w:anchor="_Toc390258402" w:history="1">
+          <w:hyperlink w:anchor="_Toc392588904" w:history="1">
             <w:r>
               <w:rPr>
                 <w:rStyle w:val="Hipercze"/>
@@ -149,7 +143,7 @@
                 <w:noProof/>
                 <w:webHidden/>
               </w:rPr>
-              <w:instrText xml:space="preserve"> PAGEREF _Toc390258402 \h </w:instrText>
+              <w:instrText xml:space="preserve"> PAGEREF _Toc392588904 \h </w:instrText>
             </w:r>
             <w:r>
               <w:rPr>
@@ -192,7 +186,7 @@
               <w:lang w:val="en-US"/>
             </w:rPr>
           </w:pPr>
-          <w:hyperlink w:anchor="_Toc390258403" w:history="1">
+          <w:hyperlink w:anchor="_Toc392588905" w:history="1">
             <w:r>
               <w:rPr>
                 <w:rStyle w:val="Hipercze"/>
@@ -219,7 +213,7 @@
                 <w:noProof/>
                 <w:webHidden/>
               </w:rPr>
-              <w:instrText xml:space="preserve"> PAGEREF _Toc390258403 \h </w:instrText>
+              <w:instrText xml:space="preserve"> PAGEREF _Toc392588905 \h </w:instrText>
             </w:r>
             <w:r>
               <w:rPr>
@@ -262,7 +256,7 @@
               <w:lang w:val="en-US"/>
             </w:rPr>
           </w:pPr>
-          <w:hyperlink w:anchor="_Toc390258404" w:history="1">
+          <w:hyperlink w:anchor="_Toc392588906" w:history="1">
             <w:r>
               <w:rPr>
                 <w:rStyle w:val="Hipercze"/>
@@ -289,7 +283,7 @@
                 <w:noProof/>
                 <w:webHidden/>
               </w:rPr>
-              <w:instrText xml:space="preserve"> PAGEREF _Toc390258404 \h </w:instrText>
+              <w:instrText xml:space="preserve"> PAGEREF _Toc392588906 \h </w:instrText>
             </w:r>
             <w:r>
               <w:rPr>
@@ -332,7 +326,7 @@
               <w:lang w:val="en-US"/>
             </w:rPr>
           </w:pPr>
-          <w:hyperlink w:anchor="_Toc390258405" w:history="1">
+          <w:hyperlink w:anchor="_Toc392588907" w:history="1">
             <w:r>
               <w:rPr>
                 <w:rStyle w:val="Hipercze"/>
@@ -359,7 +353,7 @@
                 <w:noProof/>
                 <w:webHidden/>
               </w:rPr>
-              <w:instrText xml:space="preserve"> PAGEREF _Toc390258405 \h </w:instrText>
+              <w:instrText xml:space="preserve"> PAGEREF _Toc392588907 \h </w:instrText>
             </w:r>
             <w:r>
               <w:rPr>
@@ -402,7 +396,7 @@
               <w:lang w:val="en-US"/>
             </w:rPr>
           </w:pPr>
-          <w:hyperlink w:anchor="_Toc390258406" w:history="1">
+          <w:hyperlink w:anchor="_Toc392588908" w:history="1">
             <w:r>
               <w:rPr>
                 <w:rStyle w:val="Hipercze"/>
@@ -429,7 +423,7 @@
                 <w:noProof/>
                 <w:webHidden/>
               </w:rPr>
-              <w:instrText xml:space="preserve"> PAGEREF _Toc390258406 \h </w:instrText>
+              <w:instrText xml:space="preserve"> PAGEREF _Toc392588908 \h </w:instrText>
             </w:r>
             <w:r>
               <w:rPr>
@@ -472,13 +466,13 @@
               <w:lang w:val="en-US"/>
             </w:rPr>
           </w:pPr>
-          <w:hyperlink w:anchor="_Toc390258407" w:history="1">
+          <w:hyperlink w:anchor="_Toc392588909" w:history="1">
             <w:r>
               <w:rPr>
                 <w:rStyle w:val="Hipercze"/>
                 <w:noProof/>
               </w:rPr>
-              <w:t>Silnik krokowy</w:t>
+              <w:t>Podłączenie wyświetlacza LCD</w:t>
             </w:r>
             <w:r>
               <w:rPr>
@@ -499,7 +493,7 @@
                 <w:noProof/>
                 <w:webHidden/>
               </w:rPr>
-              <w:instrText xml:space="preserve"> PAGEREF _Toc390258407 \h </w:instrText>
+              <w:instrText xml:space="preserve"> PAGEREF _Toc392588909 \h </w:instrText>
             </w:r>
             <w:r>
               <w:rPr>
@@ -542,13 +536,13 @@
               <w:lang w:val="en-US"/>
             </w:rPr>
           </w:pPr>
-          <w:hyperlink w:anchor="_Toc390258408" w:history="1">
+          <w:hyperlink w:anchor="_Toc392588910" w:history="1">
             <w:r>
               <w:rPr>
                 <w:rStyle w:val="Hipercze"/>
                 <w:noProof/>
               </w:rPr>
-              <w:t>Przełożenie silnika i krok focusera</w:t>
+              <w:t>Silnik krokowy</w:t>
             </w:r>
             <w:r>
               <w:rPr>
@@ -569,7 +563,7 @@
                 <w:noProof/>
                 <w:webHidden/>
               </w:rPr>
-              <w:instrText xml:space="preserve"> PAGEREF _Toc390258408 \h </w:instrText>
+              <w:instrText xml:space="preserve"> PAGEREF _Toc392588910 \h </w:instrText>
             </w:r>
             <w:r>
               <w:rPr>
@@ -612,13 +606,13 @@
               <w:lang w:val="en-US"/>
             </w:rPr>
           </w:pPr>
-          <w:hyperlink w:anchor="_Toc390258409" w:history="1">
+          <w:hyperlink w:anchor="_Toc392588911" w:history="1">
             <w:r>
               <w:rPr>
                 <w:rStyle w:val="Hipercze"/>
                 <w:noProof/>
               </w:rPr>
-              <w:t>Schemat ideowy focusera</w:t>
+              <w:t>Przełożenie silnika i krok focusera</w:t>
             </w:r>
             <w:r>
               <w:rPr>
@@ -639,7 +633,7 @@
                 <w:noProof/>
                 <w:webHidden/>
               </w:rPr>
-              <w:instrText xml:space="preserve"> PAGEREF _Toc390258409 \h </w:instrText>
+              <w:instrText xml:space="preserve"> PAGEREF _Toc392588911 \h </w:instrText>
             </w:r>
             <w:r>
               <w:rPr>
@@ -682,13 +676,13 @@
               <w:lang w:val="en-US"/>
             </w:rPr>
           </w:pPr>
-          <w:hyperlink w:anchor="_Toc390258410" w:history="1">
+          <w:hyperlink w:anchor="_Toc392588912" w:history="1">
             <w:r>
               <w:rPr>
                 <w:rStyle w:val="Hipercze"/>
                 <w:noProof/>
               </w:rPr>
-              <w:t>Złącze dodatkowe EXT oraz OPTO</w:t>
+              <w:t>Schemat ideowy focusera</w:t>
             </w:r>
             <w:r>
               <w:rPr>
@@ -709,7 +703,7 @@
                 <w:noProof/>
                 <w:webHidden/>
               </w:rPr>
-              <w:instrText xml:space="preserve"> PAGEREF _Toc390258410 \h </w:instrText>
+              <w:instrText xml:space="preserve"> PAGEREF _Toc392588912 \h </w:instrText>
             </w:r>
             <w:r>
               <w:rPr>
@@ -752,13 +746,13 @@
               <w:lang w:val="en-US"/>
             </w:rPr>
           </w:pPr>
-          <w:hyperlink w:anchor="_Toc390258411" w:history="1">
+          <w:hyperlink w:anchor="_Toc392588913" w:history="1">
             <w:r>
               <w:rPr>
                 <w:rStyle w:val="Hipercze"/>
                 <w:noProof/>
               </w:rPr>
-              <w:t>Aktualizowanie sterownika ASCOM</w:t>
+              <w:t>Złącze dodatkowe EXT oraz OPTO</w:t>
             </w:r>
             <w:r>
               <w:rPr>
@@ -779,7 +773,7 @@
                 <w:noProof/>
                 <w:webHidden/>
               </w:rPr>
-              <w:instrText xml:space="preserve"> PAGEREF _Toc390258411 \h </w:instrText>
+              <w:instrText xml:space="preserve"> PAGEREF _Toc392588913 \h </w:instrText>
             </w:r>
             <w:r>
               <w:rPr>
@@ -822,13 +816,13 @@
               <w:lang w:val="en-US"/>
             </w:rPr>
           </w:pPr>
-          <w:hyperlink w:anchor="_Toc390258412" w:history="1">
+          <w:hyperlink w:anchor="_Toc392588914" w:history="1">
             <w:r>
               <w:rPr>
                 <w:rStyle w:val="Hipercze"/>
                 <w:noProof/>
               </w:rPr>
-              <w:t>Opcje sterownika ASCOM</w:t>
+              <w:t>Aktualizowanie sterownika ASCOM</w:t>
             </w:r>
             <w:r>
               <w:rPr>
@@ -849,7 +843,7 @@
                 <w:noProof/>
                 <w:webHidden/>
               </w:rPr>
-              <w:instrText xml:space="preserve"> PAGEREF _Toc390258412 \h </w:instrText>
+              <w:instrText xml:space="preserve"> PAGEREF _Toc392588914 \h </w:instrText>
             </w:r>
             <w:r>
               <w:rPr>
@@ -892,13 +886,13 @@
               <w:lang w:val="en-US"/>
             </w:rPr>
           </w:pPr>
-          <w:hyperlink w:anchor="_Toc390258413" w:history="1">
+          <w:hyperlink w:anchor="_Toc392588915" w:history="1">
             <w:r>
               <w:rPr>
                 <w:rStyle w:val="Hipercze"/>
                 <w:noProof/>
               </w:rPr>
-              <w:t>Aktualizowanie wsadu Arduino</w:t>
+              <w:t>Opcje sterownika ASCOM</w:t>
             </w:r>
             <w:r>
               <w:rPr>
@@ -919,7 +913,7 @@
                 <w:noProof/>
                 <w:webHidden/>
               </w:rPr>
-              <w:instrText xml:space="preserve"> PAGEREF _Toc390258413 \h </w:instrText>
+              <w:instrText xml:space="preserve"> PAGEREF _Toc392588915 \h </w:instrText>
             </w:r>
             <w:r>
               <w:rPr>
@@ -962,13 +956,13 @@
               <w:lang w:val="en-US"/>
             </w:rPr>
           </w:pPr>
-          <w:hyperlink w:anchor="_Toc390258414" w:history="1">
+          <w:hyperlink w:anchor="_Toc392588916" w:history="1">
             <w:r>
               <w:rPr>
                 <w:rStyle w:val="Hipercze"/>
                 <w:noProof/>
               </w:rPr>
-              <w:t>Spis parametrów konfiguracyjnych we wsadzie do Arduino</w:t>
+              <w:t>Aktualizowanie wsadu Arduino</w:t>
             </w:r>
             <w:r>
               <w:rPr>
@@ -989,7 +983,7 @@
                 <w:noProof/>
                 <w:webHidden/>
               </w:rPr>
-              <w:instrText xml:space="preserve"> PAGEREF _Toc390258414 \h </w:instrText>
+              <w:instrText xml:space="preserve"> PAGEREF _Toc392588916 \h </w:instrText>
             </w:r>
             <w:r>
               <w:rPr>
@@ -1032,12 +1026,82 @@
               <w:lang w:val="en-US"/>
             </w:rPr>
           </w:pPr>
-          <w:hyperlink w:anchor="_Toc390258415" w:history="1">
+          <w:hyperlink w:anchor="_Toc392588917" w:history="1">
             <w:r>
               <w:rPr>
                 <w:rStyle w:val="Hipercze"/>
                 <w:noProof/>
               </w:rPr>
+              <w:t>Spis parametrów konfiguracyjnych we wsadzie do Arduino</w:t>
+            </w:r>
+            <w:r>
+              <w:rPr>
+                <w:noProof/>
+                <w:webHidden/>
+              </w:rPr>
+              <w:tab/>
+            </w:r>
+            <w:r>
+              <w:rPr>
+                <w:noProof/>
+                <w:webHidden/>
+              </w:rPr>
+              <w:fldChar w:fldCharType="begin"/>
+            </w:r>
+            <w:r>
+              <w:rPr>
+                <w:noProof/>
+                <w:webHidden/>
+              </w:rPr>
+              <w:instrText xml:space="preserve"> PAGEREF _Toc392588917 \h </w:instrText>
+            </w:r>
+            <w:r>
+              <w:rPr>
+                <w:noProof/>
+                <w:webHidden/>
+              </w:rPr>
+            </w:r>
+            <w:r>
+              <w:rPr>
+                <w:noProof/>
+                <w:webHidden/>
+              </w:rPr>
+              <w:fldChar w:fldCharType="separate"/>
+            </w:r>
+            <w:r>
+              <w:rPr>
+                <w:noProof/>
+                <w:webHidden/>
+              </w:rPr>
+              <w:t>10</w:t>
+            </w:r>
+            <w:r>
+              <w:rPr>
+                <w:noProof/>
+                <w:webHidden/>
+              </w:rPr>
+              <w:fldChar w:fldCharType="end"/>
+            </w:r>
+          </w:hyperlink>
+        </w:p>
+        <w:p>
+          <w:pPr>
+            <w:pStyle w:val="Spistreci1"/>
+            <w:tabs>
+              <w:tab w:val="right" w:leader="dot" w:pos="9396"/>
+            </w:tabs>
+            <w:rPr>
+              <w:rFonts w:eastAsiaTheme="minorEastAsia"/>
+              <w:noProof/>
+              <w:lang w:val="en-US"/>
+            </w:rPr>
+          </w:pPr>
+          <w:hyperlink w:anchor="_Toc392588918" w:history="1">
+            <w:r>
+              <w:rPr>
+                <w:rStyle w:val="Hipercze"/>
+                <w:noProof/>
+              </w:rPr>
               <w:t>Sterowanie mikrokrokowe</w:t>
             </w:r>
             <w:r>
@@ -1059,7 +1123,7 @@
                 <w:noProof/>
                 <w:webHidden/>
               </w:rPr>
-              <w:instrText xml:space="preserve"> PAGEREF _Toc390258415 \h </w:instrText>
+              <w:instrText xml:space="preserve"> PAGEREF _Toc392588918 \h </w:instrText>
             </w:r>
             <w:r>
               <w:rPr>
@@ -1200,23 +1264,15 @@
       <w:pPr>
         <w:pStyle w:val="Nagwek1"/>
       </w:pPr>
-      <w:bookmarkStart w:id="0" w:name="_Toc390258402"/>
+      <w:bookmarkStart w:id="1" w:name="_Toc392588904"/>
       <w:r>
         <w:t>Opis układu</w:t>
       </w:r>
-      <w:bookmarkEnd w:id="0"/>
-    </w:p>
-    <w:p>
-      <w:r>
-        <w:t xml:space="preserve">Układ oparty jest na platformie </w:t>
-      </w:r>
-      <w:proofErr w:type="spellStart"/>
-      <w:r>
-        <w:t>Arduino</w:t>
-      </w:r>
-      <w:proofErr w:type="spellEnd"/>
-      <w:r>
-        <w:t xml:space="preserve"> Nano 3.0 (</w:t>
+      <w:bookmarkEnd w:id="1"/>
+    </w:p>
+    <w:p>
+      <w:r>
+        <w:t>Układ oparty jest na platformie Arduino Nano 3.0 (</w:t>
       </w:r>
       <w:hyperlink r:id="rId10" w:history="1">
         <w:r>
@@ -1238,35 +1294,13 @@
         </w:r>
       </w:hyperlink>
       <w:r>
-        <w:t xml:space="preserve"> ) który pośredniczy w komunikacji pomiędzy układem </w:t>
-      </w:r>
-      <w:proofErr w:type="spellStart"/>
-      <w:r>
-        <w:t>focusera</w:t>
-      </w:r>
-      <w:proofErr w:type="spellEnd"/>
-      <w:r>
-        <w:t xml:space="preserve"> oraz aplikacjami sterującymi ustawianiem ostrości (</w:t>
+        <w:t xml:space="preserve"> ) który pośredniczy w komunikacji pomiędzy układem focusera oraz aplikacjami sterującymi ustawianiem ostrości (</w:t>
       </w:r>
       <w:r>
         <w:rPr>
           <w:i/>
         </w:rPr>
-        <w:t xml:space="preserve">Maxim DL, </w:t>
-      </w:r>
-      <w:proofErr w:type="spellStart"/>
-      <w:r>
-        <w:rPr>
-          <w:i/>
-        </w:rPr>
-        <w:t>Focus</w:t>
-      </w:r>
-      <w:proofErr w:type="spellEnd"/>
-      <w:r>
-        <w:rPr>
-          <w:i/>
-        </w:rPr>
-        <w:t xml:space="preserve"> Max, APT </w:t>
+        <w:t xml:space="preserve">Maxim DL, Focus Max, APT </w:t>
       </w:r>
       <w:r>
         <w:t xml:space="preserve">i inne umożliwiające sterowanie urządzeniami opartymi o interfejs ASCOM). </w:t>
@@ -1350,15 +1384,7 @@
         </w:numPr>
       </w:pPr>
       <w:r>
-        <w:t xml:space="preserve">Gniazdo </w:t>
-      </w:r>
-      <w:proofErr w:type="spellStart"/>
-      <w:r>
-        <w:t>jack</w:t>
-      </w:r>
-      <w:proofErr w:type="spellEnd"/>
-      <w:r>
-        <w:t xml:space="preserve"> 3.5mm stereo do podłączenia czujnika temperatury DS1820</w:t>
+        <w:t>Gniazdo jack 3.5mm stereo do podłączenia czujnika temperatury DS1820</w:t>
       </w:r>
       <w:r>
         <w:t xml:space="preserve"> lub czujnika temperatury i wilgotności DHT22</w:t>
@@ -1379,15 +1405,7 @@
         </w:numPr>
       </w:pPr>
       <w:r>
-        <w:t xml:space="preserve">Gniazdo USB mini (umieszczone na płytce </w:t>
-      </w:r>
-      <w:proofErr w:type="spellStart"/>
-      <w:r>
-        <w:t>Arduino</w:t>
-      </w:r>
-      <w:proofErr w:type="spellEnd"/>
-      <w:r>
-        <w:t xml:space="preserve"> Nano) zapewniające komunikację z komputerem</w:t>
+        <w:t>Gniazdo USB mini (umieszczone na płytce Arduino Nano) zapewniające komunikację z komputerem</w:t>
       </w:r>
     </w:p>
     <w:p>
@@ -1411,15 +1429,7 @@
         </w:numPr>
       </w:pPr>
       <w:r>
-        <w:t xml:space="preserve">Gniazdo </w:t>
-      </w:r>
-      <w:proofErr w:type="spellStart"/>
-      <w:r>
-        <w:t>jack</w:t>
-      </w:r>
-      <w:proofErr w:type="spellEnd"/>
-      <w:r>
-        <w:t xml:space="preserve"> 3.5mm stereo do podłączenia dwóch przycisków do sterowania ręcznego.</w:t>
+        <w:t>Gniazdo jack 3.5mm stereo do podłączenia dwóch przycisków do sterowania ręcznego.</w:t>
       </w:r>
     </w:p>
     <w:p>
@@ -1485,18 +1495,25 @@
         <w:t>EXT</w:t>
       </w:r>
       <w:r>
-        <w:t xml:space="preserve"> podłączone do wyprowadzeń modułu </w:t>
-      </w:r>
-      <w:proofErr w:type="spellStart"/>
-      <w:r>
-        <w:t>Arduino</w:t>
-      </w:r>
-      <w:proofErr w:type="spellEnd"/>
-      <w:r>
-        <w:t xml:space="preserve"> do wykorzystania przez użytkownika</w:t>
-      </w:r>
-      <w:r>
-        <w:t xml:space="preserve"> (domyślnie skonfigurowane do podłączenia typowego wyświetlacza LCD 2x16 znaków)</w:t>
+        <w:t xml:space="preserve"> podłączone do wyprowadzeń modułu Arduino do wykorzystania przez użytkownika</w:t>
+      </w:r>
+      <w:r>
+        <w:t xml:space="preserve"> (domyślnie skonfigurowane do podłączenia typowego wyświetlacza LCD 2x16 znaków</w:t>
+      </w:r>
+      <w:r>
+        <w:t xml:space="preserve"> przez konwerter I</w:t>
+      </w:r>
+      <w:r>
+        <w:rPr>
+          <w:vertAlign w:val="superscript"/>
+        </w:rPr>
+        <w:t>2</w:t>
+      </w:r>
+      <w:r>
+        <w:t>C</w:t>
+      </w:r>
+      <w:r>
+        <w:t>)</w:t>
       </w:r>
     </w:p>
     <w:p>
@@ -1557,14 +1574,12 @@
         </w:rPr>
         <w:t xml:space="preserve">ASCOM </w:t>
       </w:r>
-      <w:proofErr w:type="spellStart"/>
       <w:r>
         <w:rPr>
           <w:i/>
         </w:rPr>
         <w:t>focuser</w:t>
       </w:r>
-      <w:proofErr w:type="spellEnd"/>
       <w:r>
         <w:t xml:space="preserve">. W tym momencie będzie już działała komunikacja z urządzeniem, które będzie zasilane z portu USB komputera. Po podpięciu napięcia zasilania do urządzenia oraz silnika otrzymamy w pełni działający układ. Wszystkie pozostałe komponenty są opcjonalne. </w:t>
       </w:r>
@@ -1574,11 +1589,11 @@
       <w:pPr>
         <w:pStyle w:val="Nagwek1"/>
       </w:pPr>
-      <w:bookmarkStart w:id="1" w:name="_Toc390258403"/>
+      <w:bookmarkStart w:id="2" w:name="_Toc392588905"/>
       <w:r>
         <w:t>Podłączenie urządzenia</w:t>
       </w:r>
-      <w:bookmarkEnd w:id="1"/>
+      <w:bookmarkEnd w:id="2"/>
     </w:p>
     <w:p>
       <w:r>
@@ -1600,60 +1615,40 @@
         <w:rPr>
           <w:i/>
         </w:rPr>
-        <w:t xml:space="preserve">Program </w:t>
-      </w:r>
-      <w:proofErr w:type="spellStart"/>
+        <w:t>Program Files</w:t>
+      </w:r>
       <w:r>
         <w:rPr>
           <w:i/>
         </w:rPr>
-        <w:t>Files</w:t>
-      </w:r>
-      <w:proofErr w:type="spellEnd"/>
+        <w:t>/</w:t>
+      </w:r>
       <w:r>
         <w:rPr>
           <w:i/>
         </w:rPr>
+        <w:t>Arduino</w:t>
+      </w:r>
+      <w:r>
+        <w:rPr>
+          <w:i/>
+        </w:rPr>
         <w:t>/</w:t>
       </w:r>
-      <w:proofErr w:type="spellStart"/>
       <w:r>
         <w:rPr>
           <w:i/>
         </w:rPr>
-        <w:t>Arduino</w:t>
-      </w:r>
-      <w:proofErr w:type="spellEnd"/>
+        <w:t>drivers</w:t>
+      </w:r>
+      <w:r>
+        <w:t xml:space="preserve"> o ile mamy zainstalowane </w:t>
+      </w:r>
       <w:r>
         <w:rPr>
           <w:i/>
         </w:rPr>
-        <w:t>/</w:t>
-      </w:r>
-      <w:proofErr w:type="spellStart"/>
-      <w:r>
-        <w:rPr>
-          <w:i/>
-        </w:rPr>
-        <w:t>drivers</w:t>
-      </w:r>
-      <w:proofErr w:type="spellEnd"/>
-      <w:r>
-        <w:t xml:space="preserve"> o ile mamy zainstalowane </w:t>
-      </w:r>
-      <w:proofErr w:type="spellStart"/>
-      <w:r>
-        <w:rPr>
-          <w:i/>
-        </w:rPr>
-        <w:t>Arduino</w:t>
-      </w:r>
-      <w:proofErr w:type="spellEnd"/>
-      <w:r>
-        <w:rPr>
-          <w:i/>
-        </w:rPr>
-        <w:t xml:space="preserve"> IDE</w:t>
+        <w:t>Arduino IDE</w:t>
       </w:r>
       <w:r>
         <w:t>. Po zainstalowaniu w naszym systemie pojawi s</w:t>
@@ -1679,19 +1674,11 @@
       <w:r>
         <w:t xml:space="preserve">. Jeśli chcemy je zaktualizować albo zmienić niektóre parametry możemy to zrobić w tym momencie używając środowiska </w:t>
       </w:r>
-      <w:proofErr w:type="spellStart"/>
       <w:r>
         <w:rPr>
           <w:i/>
         </w:rPr>
-        <w:t>Arduino</w:t>
-      </w:r>
-      <w:proofErr w:type="spellEnd"/>
-      <w:r>
-        <w:rPr>
-          <w:i/>
-        </w:rPr>
-        <w:t xml:space="preserve"> IDE</w:t>
+        <w:t>Arduino IDE</w:t>
       </w:r>
     </w:p>
     <w:p>
@@ -1703,15 +1690,7 @@
         </w:numPr>
       </w:pPr>
       <w:r>
-        <w:t xml:space="preserve">Następnie możemy zainstalować sterownik ASCOM. Po jego zainstalowaniu z dowolnego programu obsługującego </w:t>
-      </w:r>
-      <w:proofErr w:type="spellStart"/>
-      <w:r>
-        <w:t>focusery</w:t>
-      </w:r>
-      <w:proofErr w:type="spellEnd"/>
-      <w:r>
-        <w:t xml:space="preserve"> ASCOM (np. </w:t>
+        <w:t xml:space="preserve">Następnie możemy zainstalować sterownik ASCOM. Po jego zainstalowaniu z dowolnego programu obsługującego focusery ASCOM (np. </w:t>
       </w:r>
       <w:r>
         <w:rPr>
@@ -1747,16 +1726,8 @@
         <w:rPr>
           <w:i/>
         </w:rPr>
-        <w:t xml:space="preserve"> </w:t>
-      </w:r>
-      <w:proofErr w:type="spellStart"/>
-      <w:r>
-        <w:rPr>
-          <w:i/>
-        </w:rPr>
-        <w:t>focuser</w:t>
-      </w:r>
-      <w:proofErr w:type="spellEnd"/>
+        <w:t xml:space="preserve"> focuser</w:t>
+      </w:r>
       <w:r>
         <w:t xml:space="preserve"> i po otwarciu okienka ustawień wprowadzamy odpowiednie wartości </w:t>
       </w:r>
@@ -1848,6 +1819,27 @@
     </w:p>
     <w:p>
       <w:pPr>
+        <w:pStyle w:val="Akapitzlist"/>
+        <w:numPr>
+          <w:ilvl w:val="0"/>
+          <w:numId w:val="4"/>
+        </w:numPr>
+      </w:pPr>
+      <w:r>
+        <w:t>Następny opcjonalny krok to podłączenie wyświetlacza LCD przy użyciu magistrali I</w:t>
+      </w:r>
+      <w:r>
+        <w:rPr>
+          <w:vertAlign w:val="superscript"/>
+        </w:rPr>
+        <w:t>2</w:t>
+      </w:r>
+      <w:r>
+        <w:t>C</w:t>
+      </w:r>
+    </w:p>
+    <w:p>
+      <w:pPr>
         <w:rPr>
           <w:b/>
         </w:rPr>
@@ -1857,35 +1849,38 @@
       <w:pPr>
         <w:pStyle w:val="Nagwek1"/>
       </w:pPr>
-      <w:bookmarkStart w:id="2" w:name="_Toc390258404"/>
+      <w:bookmarkStart w:id="3" w:name="_Toc392588906"/>
       <w:r>
         <w:t>Czujnik temperatury</w:t>
       </w:r>
-      <w:bookmarkEnd w:id="2"/>
-    </w:p>
-    <w:p>
-      <w:r>
-        <w:t xml:space="preserve">Oparty jest o popularny układ DS1820 i podłączany do gniazda </w:t>
-      </w:r>
-      <w:proofErr w:type="spellStart"/>
-      <w:r>
-        <w:t>jack</w:t>
-      </w:r>
-      <w:proofErr w:type="spellEnd"/>
-      <w:r>
-        <w:t xml:space="preserve"> 3.5mm na górze płytki obok gniazda zasilania. Aby układ wykrył czujnik musi on być podpięty przed włączeniem zasilania – podłączenie czujnika do włączonego urządzenia nie umożliwi nam pomiaru temperatury</w:t>
+      <w:bookmarkEnd w:id="3"/>
+    </w:p>
+    <w:p>
+      <w:r>
+        <w:t>Oparty jest o popularny układ DS1820 i podłączany do gniazda jack 3.5mm na górze płytki obok gniazda zasilania. Aby układ wykrył czujnik musi on być podpięty przed włączeniem zasilania – podłączenie czujnika do włączonego urządzenia nie umożliwi nam pomiaru temperatury</w:t>
       </w:r>
       <w:r>
         <w:t>.</w:t>
       </w:r>
       <w:r>
+        <w:t xml:space="preserve"> Inną opcją jest zastosowanie czujnika temperatury i wilgotności DHT22. Przy prawidłowym podłączeniu czujnika urządzenie samo wykryje jego typ.</w:t>
+      </w:r>
+      <w:r>
         <w:br/>
-        <w:t>Schemat podłączenia czujnika temperatury:</w:t>
-      </w:r>
-    </w:p>
-    <w:p>
-      <w:pPr>
-        <w:jc w:val="center"/>
+        <w:t>Schemat podłączenia czujnik</w:t>
+      </w:r>
+      <w:r>
+        <w:t>ów</w:t>
+      </w:r>
+      <w:r>
+        <w:t xml:space="preserve"> temperatury:</w:t>
+      </w:r>
+    </w:p>
+    <w:p>
+      <w:pPr>
+        <w:rPr>
+          <w:b/>
+        </w:rPr>
       </w:pPr>
       <w:r>
         <w:rPr>
@@ -1893,9 +1888,9 @@
           <w:lang w:val="en-US"/>
         </w:rPr>
         <w:drawing>
-          <wp:inline distT="0" distB="0" distL="0" distR="0">
-            <wp:extent cx="3276600" cy="1638301"/>
-            <wp:effectExtent l="0" t="0" r="0" b="0"/>
+          <wp:inline distT="0" distB="0" distL="0" distR="0" wp14:anchorId="034AEEA6" wp14:editId="6CB20283">
+            <wp:extent cx="2777706" cy="1388855"/>
+            <wp:effectExtent l="0" t="0" r="3810" b="1905"/>
             <wp:docPr id="3" name="Obraz 3"/>
             <wp:cNvGraphicFramePr>
               <a:graphicFrameLocks xmlns:a="http://schemas.openxmlformats.org/drawingml/2006/main" noChangeAspect="1"/>
@@ -1922,7 +1917,7 @@
                   <pic:spPr>
                     <a:xfrm>
                       <a:off x="0" y="0"/>
-                      <a:ext cx="3276949" cy="1638476"/>
+                      <a:ext cx="2785256" cy="1392630"/>
                     </a:xfrm>
                     <a:prstGeom prst="rect">
                       <a:avLst/>
@@ -1934,13 +1929,54 @@
           </wp:inline>
         </w:drawing>
       </w:r>
-    </w:p>
-    <w:p>
-      <w:pPr>
+      <w:r>
         <w:rPr>
           <w:b/>
-        </w:rPr>
-      </w:pPr>
+          <w:noProof/>
+          <w:lang w:val="en-US"/>
+        </w:rPr>
+        <w:drawing>
+          <wp:inline distT="0" distB="0" distL="0" distR="0" wp14:anchorId="0A60DA84" wp14:editId="40ABC123">
+            <wp:extent cx="2415396" cy="1202563"/>
+            <wp:effectExtent l="0" t="0" r="4445" b="0"/>
+            <wp:docPr id="8" name="Obraz 8"/>
+            <wp:cNvGraphicFramePr>
+              <a:graphicFrameLocks xmlns:a="http://schemas.openxmlformats.org/drawingml/2006/main" noChangeAspect="1"/>
+            </wp:cNvGraphicFramePr>
+            <a:graphic xmlns:a="http://schemas.openxmlformats.org/drawingml/2006/main">
+              <a:graphicData uri="http://schemas.openxmlformats.org/drawingml/2006/picture">
+                <pic:pic xmlns:pic="http://schemas.openxmlformats.org/drawingml/2006/picture">
+                  <pic:nvPicPr>
+                    <pic:cNvPr id="0" name="dht22.jpg"/>
+                    <pic:cNvPicPr/>
+                  </pic:nvPicPr>
+                  <pic:blipFill>
+                    <a:blip r:embed="rId14" cstate="print">
+                      <a:extLst>
+                        <a:ext uri="{28A0092B-C50C-407E-A947-70E740481C1C}">
+                          <a14:useLocalDpi xmlns:a14="http://schemas.microsoft.com/office/drawing/2010/main" val="0"/>
+                        </a:ext>
+                      </a:extLst>
+                    </a:blip>
+                    <a:stretch>
+                      <a:fillRect/>
+                    </a:stretch>
+                  </pic:blipFill>
+                  <pic:spPr>
+                    <a:xfrm>
+                      <a:off x="0" y="0"/>
+                      <a:ext cx="2425569" cy="1207628"/>
+                    </a:xfrm>
+                    <a:prstGeom prst="rect">
+                      <a:avLst/>
+                    </a:prstGeom>
+                  </pic:spPr>
+                </pic:pic>
+              </a:graphicData>
+            </a:graphic>
+          </wp:inline>
+        </w:drawing>
+      </w:r>
     </w:p>
     <w:p>
       <w:pPr>
@@ -1951,6 +1987,42 @@
     </w:p>
     <w:p>
       <w:pPr>
+        <w:pStyle w:val="Nagwek1"/>
+      </w:pPr>
+      <w:bookmarkStart w:id="4" w:name="_Toc392588907"/>
+      <w:r>
+        <w:t>Brzęczyk</w:t>
+      </w:r>
+      <w:r>
+        <w:t xml:space="preserve"> oraz sygnalizacja świetlna</w:t>
+      </w:r>
+      <w:bookmarkEnd w:id="4"/>
+    </w:p>
+    <w:p>
+      <w:r>
+        <w:t>Na płytce umieszczono piezoelektryczny brzęczyk oraz złącze do podłączenia dodatkowej diody LED sygnalizującej działanie układu. Sygnalizowane są akcje takie jak: podłączenie urządzenia do komputera i nawiązanie komunikacji, zakończenie ruchu silnika, błędna komenda.</w:t>
+      </w:r>
+      <w:r>
+        <w:t xml:space="preserve"> W celu obniżenia głośności brzęczyka zamiast zworki R2 </w:t>
+      </w:r>
+      <w:r>
+        <w:t xml:space="preserve">(obok </w:t>
+      </w:r>
+      <w:r>
+        <w:t>brzęczyka</w:t>
+      </w:r>
+      <w:r>
+        <w:t xml:space="preserve">) </w:t>
+      </w:r>
+      <w:r>
+        <w:t>można zastosować rezystor o wartości 30-200Ω.</w:t>
+      </w:r>
+      <w:r>
+        <w:t xml:space="preserve"> Brzęczyk można wyłączyć odpowiednim ustawieniem w sterowniku ASCOM.</w:t>
+      </w:r>
+    </w:p>
+    <w:p>
+      <w:pPr>
         <w:rPr>
           <w:b/>
         </w:rPr>
@@ -1960,81 +2032,22 @@
       <w:pPr>
         <w:pStyle w:val="Nagwek1"/>
       </w:pPr>
-      <w:bookmarkStart w:id="3" w:name="_Toc390258405"/>
-      <w:r>
-        <w:t>Brzęczyk</w:t>
-      </w:r>
-      <w:r>
-        <w:t xml:space="preserve"> oraz sygnalizacja świetlna</w:t>
-      </w:r>
-      <w:bookmarkEnd w:id="3"/>
-    </w:p>
-    <w:p>
-      <w:r>
-        <w:t>Na płytce umieszczono piezoelektryczny brzęczyk oraz złącze do podłączenia dodatkowej diody LED sygnalizującej działanie układu. Sygnalizowane są akcje takie jak: podłączenie urządzenia do komputera i nawiązanie komunikacji, zakończenie ruchu silnika, błędna komenda.</w:t>
-      </w:r>
-      <w:r>
-        <w:t xml:space="preserve"> W celu obniżenia głośności brzęczyka zamiast zworki R2 </w:t>
-      </w:r>
-      <w:r>
-        <w:t xml:space="preserve">(obok </w:t>
-      </w:r>
-      <w:r>
-        <w:t>brzęczyk</w:t>
-      </w:r>
-      <w:r>
-        <w:t>a</w:t>
-      </w:r>
-      <w:r>
-        <w:t xml:space="preserve">) </w:t>
-      </w:r>
-      <w:r>
-        <w:t>można zastosować rezystor o wartości 30-200Ω.</w:t>
-      </w:r>
-    </w:p>
-    <w:p>
-      <w:pPr>
-        <w:rPr>
-          <w:b/>
-        </w:rPr>
-      </w:pPr>
-    </w:p>
-    <w:p>
-      <w:pPr>
-        <w:pStyle w:val="Nagwek1"/>
-      </w:pPr>
-      <w:bookmarkStart w:id="4" w:name="_Toc390258406"/>
+      <w:bookmarkStart w:id="5" w:name="_Toc392588908"/>
       <w:r>
         <w:lastRenderedPageBreak/>
         <w:t>Sterowanie ręczne</w:t>
       </w:r>
-      <w:bookmarkEnd w:id="4"/>
-    </w:p>
-    <w:p>
-      <w:r>
-        <w:t xml:space="preserve">Urządzenie umożliwia podpięcie dwóch przycisków do sterowania ręcznego. Naciśnięcie przycisku powoduje uruchomienie silnika krokowego z minimalną szybkością która rośnie aż do osiągnięcia maksymalnej zadanej w konfiguracji wartości (w ciągu około 2 sekund). Po zwolnieniu przycisku silnik zatrzymuje się. Krótkie naciśnięcia przycisku umożliwiają sterowanie z dokładnością do pojedynczych kroków. Przyciski można podpiąć do gniazda </w:t>
-      </w:r>
-      <w:proofErr w:type="spellStart"/>
-      <w:r>
-        <w:t>jack</w:t>
-      </w:r>
-      <w:proofErr w:type="spellEnd"/>
-      <w:r>
-        <w:t xml:space="preserve"> 3.5mm na dole płytki (przyciski zewnętrzne) oraz do złącza</w:t>
+      <w:bookmarkEnd w:id="5"/>
+    </w:p>
+    <w:p>
+      <w:r>
+        <w:t>Urządzenie umożliwia podpięcie dwóch przycisków do sterowania ręcznego. Naciśnięcie przycisku powoduje uruchomienie silnika krokowego z minimalną szybkością która rośnie aż do osiągnięcia maksymalnej zadanej w konfiguracji wartości (w ciągu około 2 sekund). Po zwolnieniu przycisku silnik zatrzymuje się. Krótkie naciśnięcia przycisku umożliwiają sterowanie z dokładnością do pojedynczych kroków. Przyciski można podpiąć do gniazda jack 3.5mm na dole płytki (przyciski zewnętrzne) oraz do złącza</w:t>
       </w:r>
       <w:r>
         <w:t xml:space="preserve"> CONTROL</w:t>
       </w:r>
       <w:r>
-        <w:t xml:space="preserve"> na płytce położonego obok tego gniazda (np. dla umieszczenia przycisków wewnątrz obudowy). Można używać obu złączy jednocześnie – przyciski będą pracowały niezależnie. Bieżące położenie </w:t>
-      </w:r>
-      <w:proofErr w:type="spellStart"/>
-      <w:r>
-        <w:t>focusera</w:t>
-      </w:r>
-      <w:proofErr w:type="spellEnd"/>
-      <w:r>
-        <w:t xml:space="preserve"> jest aktualizowane </w:t>
+        <w:t xml:space="preserve"> na płytce położonego obok tego gniazda (np. dla umieszczenia przycisków wewnątrz obudowy). Można używać obu złączy jednocześnie – przyciski będą pracowały niezależnie. Bieżące położenie focusera jest aktualizowane </w:t>
       </w:r>
       <w:r>
         <w:t xml:space="preserve">w urządzeniu </w:t>
@@ -2072,7 +2085,7 @@
                     <pic:cNvPicPr/>
                   </pic:nvPicPr>
                   <pic:blipFill>
-                    <a:blip r:embed="rId14" cstate="print">
+                    <a:blip r:embed="rId15" cstate="print">
                       <a:extLst>
                         <a:ext uri="{28A0092B-C50C-407E-A947-70E740481C1C}">
                           <a14:useLocalDpi xmlns:a14="http://schemas.microsoft.com/office/drawing/2010/main" val="0"/>
@@ -2103,11 +2116,114 @@
       <w:pPr>
         <w:pStyle w:val="Nagwek1"/>
       </w:pPr>
-      <w:bookmarkStart w:id="5" w:name="_Toc390258407"/>
-      <w:r>
+      <w:bookmarkStart w:id="6" w:name="_Toc392588909"/>
+      <w:r>
+        <w:t>Podłączenie wyświetlacza LCD</w:t>
+      </w:r>
+      <w:bookmarkEnd w:id="6"/>
+    </w:p>
+    <w:p>
+      <w:r>
+        <w:t>Do urządzenia można podpiąć typowy wyświetlacz alfanumeryczny LCD 2x16 znaków sterowany przez magistralę I</w:t>
+      </w:r>
+      <w:r>
+        <w:rPr>
+          <w:vertAlign w:val="superscript"/>
+        </w:rPr>
+        <w:t>2</w:t>
+      </w:r>
+      <w:r>
+        <w:t>C. Niektóre dostępne wyświetlacze są sterowane bezpośrednio przez tą magistralę, jednak do praktycznie każdego można dokupić niedrogi konwerter I</w:t>
+      </w:r>
+      <w:r>
+        <w:rPr>
+          <w:vertAlign w:val="superscript"/>
+        </w:rPr>
+        <w:t>2</w:t>
+      </w:r>
+      <w:r>
+        <w:t xml:space="preserve">C -&gt; LCD. Do astrozastosowań polecałbym wyświetlacze z czerwonym podświetleniem zwykłe lub negatywowe, ewentualnie czerwone wyświetlacze OLED. Warto zakupić wyświetlacz z rozszerzonym zakresem pracy do -20⁰C. </w:t>
+      </w:r>
+      <w:r>
+        <w:t>Na zdjęciu poniżej pokazano konwerter I</w:t>
+      </w:r>
+      <w:r>
+        <w:rPr>
+          <w:vertAlign w:val="superscript"/>
+        </w:rPr>
+        <w:t>2</w:t>
+      </w:r>
+      <w:r>
+        <w:t>C zamontowany do wyświetlacza LCD:</w:t>
+      </w:r>
+    </w:p>
+    <w:p>
+      <w:pPr>
+        <w:jc w:val="center"/>
+      </w:pPr>
+      <w:r>
+        <w:rPr>
+          <w:noProof/>
+          <w:lang w:val="en-US"/>
+        </w:rPr>
+        <w:drawing>
+          <wp:inline distT="0" distB="0" distL="0" distR="0">
+            <wp:extent cx="4273796" cy="1052422"/>
+            <wp:effectExtent l="0" t="0" r="0" b="0"/>
+            <wp:docPr id="11" name="Obraz 11"/>
+            <wp:cNvGraphicFramePr>
+              <a:graphicFrameLocks xmlns:a="http://schemas.openxmlformats.org/drawingml/2006/main" noChangeAspect="1"/>
+            </wp:cNvGraphicFramePr>
+            <a:graphic xmlns:a="http://schemas.openxmlformats.org/drawingml/2006/main">
+              <a:graphicData uri="http://schemas.openxmlformats.org/drawingml/2006/picture">
+                <pic:pic xmlns:pic="http://schemas.openxmlformats.org/drawingml/2006/picture">
+                  <pic:nvPicPr>
+                    <pic:cNvPr id="0" name="LCD-20x4-New3-800.jpg"/>
+                    <pic:cNvPicPr/>
+                  </pic:nvPicPr>
+                  <pic:blipFill>
+                    <a:blip r:embed="rId16" cstate="print">
+                      <a:extLst>
+                        <a:ext uri="{28A0092B-C50C-407E-A947-70E740481C1C}">
+                          <a14:useLocalDpi xmlns:a14="http://schemas.microsoft.com/office/drawing/2010/main" val="0"/>
+                        </a:ext>
+                      </a:extLst>
+                    </a:blip>
+                    <a:stretch>
+                      <a:fillRect/>
+                    </a:stretch>
+                  </pic:blipFill>
+                  <pic:spPr>
+                    <a:xfrm>
+                      <a:off x="0" y="0"/>
+                      <a:ext cx="4268761" cy="1051182"/>
+                    </a:xfrm>
+                    <a:prstGeom prst="rect">
+                      <a:avLst/>
+                    </a:prstGeom>
+                  </pic:spPr>
+                </pic:pic>
+              </a:graphicData>
+            </a:graphic>
+          </wp:inline>
+        </w:drawing>
+      </w:r>
+    </w:p>
+    <w:p>
+      <w:r>
+        <w:t>Pin GND podłączamy do piny GND złącza EXT focusera. VCC podłączamy do +5V, SDA podłączamy do D3 a SCL do piny D5 złącza EXT.  Widocznym na zdjęciu potencjometrem możemy ustawić kontrast wyświetlacza, natomiast aby obniżyć jasność podświetlenia w miejsce zworki po lewej stronie konwertera należy wlutować dodatkowy rezystor o wartości kilkunastu – kilkudziesięciu omów. Wyświetlane na LCD informacje można konfigurować z poziomu ustawień sterownika ASCOM.</w:t>
+      </w:r>
+    </w:p>
+    <w:p>
+      <w:pPr>
+        <w:pStyle w:val="Nagwek1"/>
+      </w:pPr>
+      <w:bookmarkStart w:id="7" w:name="_Toc392588910"/>
+      <w:r>
+        <w:lastRenderedPageBreak/>
         <w:t>Silnik krokowy</w:t>
       </w:r>
-      <w:bookmarkEnd w:id="5"/>
+      <w:bookmarkEnd w:id="7"/>
     </w:p>
     <w:p>
       <w:r>
@@ -2157,7 +2273,6 @@
         <w:br/>
       </w:r>
       <w:r>
-        <w:lastRenderedPageBreak/>
         <w:br/>
       </w:r>
       <w:r>
@@ -2189,7 +2304,7 @@
                     <pic:cNvPicPr/>
                   </pic:nvPicPr>
                   <pic:blipFill>
-                    <a:blip r:embed="rId15">
+                    <a:blip r:embed="rId17">
                       <a:extLst>
                         <a:ext uri="{28A0092B-C50C-407E-A947-70E740481C1C}">
                           <a14:useLocalDpi xmlns:a14="http://schemas.microsoft.com/office/drawing/2010/main" val="0"/>
@@ -2252,101 +2367,83 @@
         <w:t xml:space="preserve"> Phi1’</w:t>
       </w:r>
       <w:r>
-        <w:t xml:space="preserve">) albo w kodzie </w:t>
-      </w:r>
-      <w:proofErr w:type="spellStart"/>
-      <w:r>
-        <w:t>Arduino</w:t>
-      </w:r>
-      <w:proofErr w:type="spellEnd"/>
-      <w:r>
-        <w:t xml:space="preserve"> (plik </w:t>
-      </w:r>
-      <w:proofErr w:type="spellStart"/>
+        <w:t xml:space="preserve">) albo w kodzie Arduino (plik </w:t>
+      </w:r>
       <w:r>
         <w:rPr>
           <w:i/>
         </w:rPr>
         <w:t>focuser.ino</w:t>
       </w:r>
-      <w:proofErr w:type="spellEnd"/>
       <w:r>
         <w:t xml:space="preserve">) zmienić kolejność w deklaracji silnika z </w:t>
       </w:r>
       <w:r>
         <w:br/>
       </w:r>
-      <w:proofErr w:type="spellStart"/>
       <w:r>
         <w:rPr>
           <w:rFonts w:ascii="Courier New" w:hAnsi="Courier New" w:cs="Courier New"/>
           <w:sz w:val="20"/>
           <w:szCs w:val="20"/>
         </w:rPr>
-        <w:t>AccelStepper</w:t>
-      </w:r>
-      <w:proofErr w:type="spellEnd"/>
+        <w:t xml:space="preserve">AccelStepper stepper = AccelStepper(AccelStepper::HALF4WIRE, </w:t>
+      </w:r>
       <w:r>
         <w:rPr>
           <w:rFonts w:ascii="Courier New" w:hAnsi="Courier New" w:cs="Courier New"/>
           <w:sz w:val="20"/>
           <w:szCs w:val="20"/>
         </w:rPr>
-        <w:t xml:space="preserve"> </w:t>
-      </w:r>
-      <w:proofErr w:type="spellStart"/>
+        <w:t>A</w:t>
+      </w:r>
       <w:r>
         <w:rPr>
           <w:rFonts w:ascii="Courier New" w:hAnsi="Courier New" w:cs="Courier New"/>
           <w:sz w:val="20"/>
           <w:szCs w:val="20"/>
         </w:rPr>
-        <w:t>stepper</w:t>
-      </w:r>
-      <w:proofErr w:type="spellEnd"/>
+        <w:t>5</w:t>
+      </w:r>
       <w:r>
         <w:rPr>
           <w:rFonts w:ascii="Courier New" w:hAnsi="Courier New" w:cs="Courier New"/>
           <w:sz w:val="20"/>
           <w:szCs w:val="20"/>
         </w:rPr>
-        <w:t xml:space="preserve"> = </w:t>
-      </w:r>
-      <w:proofErr w:type="spellStart"/>
+        <w:t>, A4, A</w:t>
+      </w:r>
       <w:r>
         <w:rPr>
           <w:rFonts w:ascii="Courier New" w:hAnsi="Courier New" w:cs="Courier New"/>
           <w:sz w:val="20"/>
           <w:szCs w:val="20"/>
         </w:rPr>
-        <w:t>AccelStepper</w:t>
-      </w:r>
-      <w:proofErr w:type="spellEnd"/>
+        <w:t>3</w:t>
+      </w:r>
       <w:r>
         <w:rPr>
           <w:rFonts w:ascii="Courier New" w:hAnsi="Courier New" w:cs="Courier New"/>
           <w:sz w:val="20"/>
           <w:szCs w:val="20"/>
         </w:rPr>
-        <w:t>(</w:t>
-      </w:r>
-      <w:proofErr w:type="spellStart"/>
+        <w:t>, A</w:t>
+      </w:r>
       <w:r>
         <w:rPr>
           <w:rFonts w:ascii="Courier New" w:hAnsi="Courier New" w:cs="Courier New"/>
           <w:sz w:val="20"/>
           <w:szCs w:val="20"/>
         </w:rPr>
-        <w:t>AccelStepper</w:t>
-      </w:r>
-      <w:proofErr w:type="spellEnd"/>
+        <w:t>2</w:t>
+      </w:r>
       <w:r>
         <w:rPr>
           <w:rFonts w:ascii="Courier New" w:hAnsi="Courier New" w:cs="Courier New"/>
           <w:sz w:val="20"/>
           <w:szCs w:val="20"/>
         </w:rPr>
-        <w:t xml:space="preserve">::HALF4WIRE, </w:t>
+        <w:t>);</w:t>
       </w:r>
       <w:r>
         <w:rPr>
@@ -2354,7 +2451,13 @@
           <w:sz w:val="20"/>
           <w:szCs w:val="20"/>
         </w:rPr>
-        <w:t>A</w:t>
+        <w:br/>
+      </w:r>
+      <w:r>
+        <w:rPr>
+          <w:rFonts w:cs="Courier New"/>
+        </w:rPr>
+        <w:t>np. na:</w:t>
       </w:r>
       <w:r>
         <w:rPr>
@@ -2362,7 +2465,7 @@
           <w:sz w:val="20"/>
           <w:szCs w:val="20"/>
         </w:rPr>
-        <w:t>5</w:t>
+        <w:br/>
       </w:r>
       <w:r>
         <w:rPr>
@@ -2370,7 +2473,7 @@
           <w:sz w:val="20"/>
           <w:szCs w:val="20"/>
         </w:rPr>
-        <w:t>, A4, A</w:t>
+        <w:t xml:space="preserve">AccelStepper stepper = AccelStepper(AccelStepper::HALF4WIRE, </w:t>
       </w:r>
       <w:r>
         <w:rPr>
@@ -2378,7 +2481,7 @@
           <w:sz w:val="20"/>
           <w:szCs w:val="20"/>
         </w:rPr>
-        <w:t>3</w:t>
+        <w:t>A</w:t>
       </w:r>
       <w:r>
         <w:rPr>
@@ -2386,7 +2489,7 @@
           <w:sz w:val="20"/>
           <w:szCs w:val="20"/>
         </w:rPr>
-        <w:t>, A</w:t>
+        <w:t>4</w:t>
       </w:r>
       <w:r>
         <w:rPr>
@@ -2394,7 +2497,7 @@
           <w:sz w:val="20"/>
           <w:szCs w:val="20"/>
         </w:rPr>
-        <w:t>2</w:t>
+        <w:t>, A</w:t>
       </w:r>
       <w:r>
         <w:rPr>
@@ -2402,7 +2505,7 @@
           <w:sz w:val="20"/>
           <w:szCs w:val="20"/>
         </w:rPr>
-        <w:t>);</w:t>
+        <w:t>5</w:t>
       </w:r>
       <w:r>
         <w:rPr>
@@ -2410,13 +2513,7 @@
           <w:sz w:val="20"/>
           <w:szCs w:val="20"/>
         </w:rPr>
-        <w:br/>
-      </w:r>
-      <w:r>
-        <w:rPr>
-          <w:rFonts w:cs="Courier New"/>
-        </w:rPr>
-        <w:t>np. na:</w:t>
+        <w:t>, A</w:t>
       </w:r>
       <w:r>
         <w:rPr>
@@ -2424,270 +2521,99 @@
           <w:sz w:val="20"/>
           <w:szCs w:val="20"/>
         </w:rPr>
-        <w:br/>
-      </w:r>
-      <w:proofErr w:type="spellStart"/>
+        <w:t>3</w:t>
+      </w:r>
       <w:r>
         <w:rPr>
           <w:rFonts w:ascii="Courier New" w:hAnsi="Courier New" w:cs="Courier New"/>
           <w:sz w:val="20"/>
           <w:szCs w:val="20"/>
         </w:rPr>
-        <w:t>AccelStepper</w:t>
-      </w:r>
-      <w:proofErr w:type="spellEnd"/>
+        <w:t>, A</w:t>
+      </w:r>
       <w:r>
         <w:rPr>
           <w:rFonts w:ascii="Courier New" w:hAnsi="Courier New" w:cs="Courier New"/>
           <w:sz w:val="20"/>
           <w:szCs w:val="20"/>
         </w:rPr>
-        <w:t xml:space="preserve"> </w:t>
-      </w:r>
-      <w:proofErr w:type="spellStart"/>
+        <w:t>2</w:t>
+      </w:r>
       <w:r>
         <w:rPr>
           <w:rFonts w:ascii="Courier New" w:hAnsi="Courier New" w:cs="Courier New"/>
           <w:sz w:val="20"/>
           <w:szCs w:val="20"/>
         </w:rPr>
-        <w:t>stepper</w:t>
-      </w:r>
-      <w:proofErr w:type="spellEnd"/>
-      <w:r>
-        <w:rPr>
-          <w:rFonts w:ascii="Courier New" w:hAnsi="Courier New" w:cs="Courier New"/>
-          <w:sz w:val="20"/>
-          <w:szCs w:val="20"/>
-        </w:rPr>
-        <w:t xml:space="preserve"> = </w:t>
-      </w:r>
-      <w:proofErr w:type="spellStart"/>
-      <w:r>
-        <w:rPr>
-          <w:rFonts w:ascii="Courier New" w:hAnsi="Courier New" w:cs="Courier New"/>
-          <w:sz w:val="20"/>
-          <w:szCs w:val="20"/>
-        </w:rPr>
-        <w:t>AccelStepper</w:t>
-      </w:r>
-      <w:proofErr w:type="spellEnd"/>
-      <w:r>
-        <w:rPr>
-          <w:rFonts w:ascii="Courier New" w:hAnsi="Courier New" w:cs="Courier New"/>
-          <w:sz w:val="20"/>
-          <w:szCs w:val="20"/>
-        </w:rPr>
-        <w:t>(</w:t>
-      </w:r>
-      <w:proofErr w:type="spellStart"/>
-      <w:r>
-        <w:rPr>
-          <w:rFonts w:ascii="Courier New" w:hAnsi="Courier New" w:cs="Courier New"/>
-          <w:sz w:val="20"/>
-          <w:szCs w:val="20"/>
-        </w:rPr>
-        <w:t>AccelStepper</w:t>
-      </w:r>
-      <w:proofErr w:type="spellEnd"/>
-      <w:r>
-        <w:rPr>
-          <w:rFonts w:ascii="Courier New" w:hAnsi="Courier New" w:cs="Courier New"/>
-          <w:sz w:val="20"/>
-          <w:szCs w:val="20"/>
-        </w:rPr>
-        <w:t xml:space="preserve">::HALF4WIRE, </w:t>
-      </w:r>
-      <w:r>
-        <w:rPr>
-          <w:rFonts w:ascii="Courier New" w:hAnsi="Courier New" w:cs="Courier New"/>
-          <w:sz w:val="20"/>
-          <w:szCs w:val="20"/>
-        </w:rPr>
-        <w:t>A</w:t>
-      </w:r>
-      <w:r>
-        <w:rPr>
-          <w:rFonts w:ascii="Courier New" w:hAnsi="Courier New" w:cs="Courier New"/>
-          <w:sz w:val="20"/>
-          <w:szCs w:val="20"/>
-        </w:rPr>
-        <w:t>4</w:t>
-      </w:r>
-      <w:r>
-        <w:rPr>
-          <w:rFonts w:ascii="Courier New" w:hAnsi="Courier New" w:cs="Courier New"/>
-          <w:sz w:val="20"/>
-          <w:szCs w:val="20"/>
-        </w:rPr>
-        <w:t>, A</w:t>
-      </w:r>
-      <w:r>
-        <w:rPr>
-          <w:rFonts w:ascii="Courier New" w:hAnsi="Courier New" w:cs="Courier New"/>
-          <w:sz w:val="20"/>
-          <w:szCs w:val="20"/>
-        </w:rPr>
-        <w:t>5</w:t>
-      </w:r>
-      <w:r>
-        <w:rPr>
-          <w:rFonts w:ascii="Courier New" w:hAnsi="Courier New" w:cs="Courier New"/>
-          <w:sz w:val="20"/>
-          <w:szCs w:val="20"/>
-        </w:rPr>
-        <w:t>, A</w:t>
-      </w:r>
-      <w:r>
-        <w:rPr>
-          <w:rFonts w:ascii="Courier New" w:hAnsi="Courier New" w:cs="Courier New"/>
-          <w:sz w:val="20"/>
-          <w:szCs w:val="20"/>
-        </w:rPr>
-        <w:t>3</w:t>
-      </w:r>
-      <w:r>
-        <w:rPr>
-          <w:rFonts w:ascii="Courier New" w:hAnsi="Courier New" w:cs="Courier New"/>
-          <w:sz w:val="20"/>
-          <w:szCs w:val="20"/>
-        </w:rPr>
-        <w:t>, A</w:t>
-      </w:r>
-      <w:r>
-        <w:rPr>
-          <w:rFonts w:ascii="Courier New" w:hAnsi="Courier New" w:cs="Courier New"/>
-          <w:sz w:val="20"/>
-          <w:szCs w:val="20"/>
-        </w:rPr>
-        <w:t>2</w:t>
-      </w:r>
-      <w:r>
-        <w:rPr>
-          <w:rFonts w:ascii="Courier New" w:hAnsi="Courier New" w:cs="Courier New"/>
-          <w:sz w:val="20"/>
-          <w:szCs w:val="20"/>
-        </w:rPr>
         <w:t>);</w:t>
       </w:r>
     </w:p>
     <w:p>
       <w:pPr>
+        <w:pStyle w:val="Nagwek1"/>
+      </w:pPr>
+      <w:bookmarkStart w:id="8" w:name="_Toc392588911"/>
+      <w:r>
+        <w:lastRenderedPageBreak/>
+        <w:t>Przełożenie silnika i krok focusera</w:t>
+      </w:r>
+      <w:bookmarkEnd w:id="8"/>
+    </w:p>
+    <w:p>
+      <w:pPr>
         <w:rPr>
           <w:b/>
         </w:rPr>
       </w:pPr>
+      <w:r>
+        <w:t xml:space="preserve">Urządzenie steruje silnikiem w tzw. trybie półkrokowym. Czyli podłączając silnik o kroku równym 1.8 stopnia (200 kroków na obrót) jeden krok </w:t>
+      </w:r>
+      <w:r>
+        <w:t>zostanie podzielony na dwa dodatkowe półkroki i wynikowo nasz silnik będzie wymagał 400 impulsów na pełen obrót. Dość istotnym parametrem dla automatyzacji ustawiania ostrości jest przełożenie kroku silnika na dystans pokonywany przez wyciąg. Jeśli mamy zmontowane urządzenie możemy go prosto zmierzyć suwmiarką w jednej pozycji, następnie wykonać przesunięcie na przykład</w:t>
+      </w:r>
+      <w:r>
+        <w:t xml:space="preserve"> o 1000 kroków i dokonać</w:t>
+      </w:r>
+      <w:r>
+        <w:t xml:space="preserve"> </w:t>
+      </w:r>
+      <w:r>
+        <w:t>drugiego</w:t>
+      </w:r>
+      <w:r>
+        <w:t xml:space="preserve"> pomiaru</w:t>
+      </w:r>
+      <w:r>
+        <w:t xml:space="preserve"> a następnie podzielić otrzymane przesunięcie przez liczbę kroków</w:t>
+      </w:r>
+      <w:r>
+        <w:t xml:space="preserve">. Możemy go również obliczyć znając całkowite przełożenie zastosowanej przekładni oraz średnicę osi przesuwającej tubus wyciągu. Zalecane jest aby rozmiar kroku był przynajmniej 3-4 razy mniejszy niż tak zwany CFZ (ang. </w:t>
+      </w:r>
+      <w:r>
+        <w:rPr>
+          <w:i/>
+        </w:rPr>
+        <w:t>Critical Focus Zone</w:t>
+      </w:r>
+      <w:r>
+        <w:t xml:space="preserve">). CFZ możemy obliczyć przy użyciu </w:t>
+      </w:r>
+      <w:r>
+        <w:t>prostego kalkulatora dostępnego w ustawieniach sterownika ASCOM focusera</w:t>
+      </w:r>
+      <w:r>
+        <w:t xml:space="preserve"> . Jeśli w naszym zestawie przykładowe CFZ wynosi 80µm to pojedynczy krok silnika nie powinien przesuwać wyciągu o więcej niż 25-30µm. </w:t>
+      </w:r>
     </w:p>
     <w:p>
       <w:pPr>
         <w:pStyle w:val="Nagwek1"/>
       </w:pPr>
-      <w:bookmarkStart w:id="6" w:name="_Toc390258408"/>
-      <w:r>
-        <w:t xml:space="preserve">Przełożenie silnika i krok </w:t>
-      </w:r>
-      <w:proofErr w:type="spellStart"/>
-      <w:r>
-        <w:t>focusera</w:t>
-      </w:r>
-      <w:bookmarkEnd w:id="6"/>
-      <w:proofErr w:type="spellEnd"/>
-    </w:p>
-    <w:p>
-      <w:pPr>
-        <w:rPr>
-          <w:b/>
-        </w:rPr>
-      </w:pPr>
-      <w:r>
-        <w:t xml:space="preserve">Urządzenie steruje silnikiem w tzw. trybie </w:t>
-      </w:r>
-      <w:proofErr w:type="spellStart"/>
-      <w:r>
-        <w:t>półkrokowym</w:t>
-      </w:r>
-      <w:proofErr w:type="spellEnd"/>
-      <w:r>
-        <w:t xml:space="preserve">. Czyli podłączając silnik o kroku równym 1.8 stopnia (200 kroków na obrót) jeden krok </w:t>
-      </w:r>
-      <w:r>
-        <w:t>zostanie podzielony na dwa dodatkowe półkroki i wynikowo nasz silnik będzie wymagał 400 impulsów na pełen obrót. Dość istotnym parametrem dla automatyzacji ustawiania ostrości jest przełożenie kroku silnika na dystans pokonywany przez wyciąg. Jeśli mamy zmontowane urządzenie możemy go prosto zmierzyć suwmiarką w jednej pozycji, następnie wykonać przesunięcie na przykład</w:t>
-      </w:r>
-      <w:r>
-        <w:t xml:space="preserve"> o 1000 kroków i dokonać</w:t>
-      </w:r>
-      <w:r>
-        <w:t xml:space="preserve"> </w:t>
-      </w:r>
-      <w:r>
-        <w:t>drugiego</w:t>
-      </w:r>
-      <w:r>
-        <w:t xml:space="preserve"> pomiaru</w:t>
-      </w:r>
-      <w:r>
-        <w:t xml:space="preserve"> a następnie podzielić otrzymane przesunięcie przez liczbę kroków</w:t>
-      </w:r>
-      <w:r>
-        <w:t xml:space="preserve">. Możemy go również obliczyć znając całkowite przełożenie zastosowanej przekładni oraz średnicę osi przesuwającej tubus wyciągu. Zalecane jest aby rozmiar kroku był przynajmniej 3-4 razy mniejszy niż tak zwany CFZ (ang. </w:t>
-      </w:r>
-      <w:r>
-        <w:rPr>
-          <w:i/>
-        </w:rPr>
-        <w:t xml:space="preserve">Critical </w:t>
-      </w:r>
-      <w:proofErr w:type="spellStart"/>
-      <w:r>
-        <w:rPr>
-          <w:i/>
-        </w:rPr>
-        <w:t>Focus</w:t>
-      </w:r>
-      <w:proofErr w:type="spellEnd"/>
-      <w:r>
-        <w:rPr>
-          <w:i/>
-        </w:rPr>
-        <w:t xml:space="preserve"> Zone</w:t>
-      </w:r>
-      <w:r>
-        <w:t xml:space="preserve">). CFZ możemy obliczyć przy użyciu np. prostego kalkulatora online pod adresem </w:t>
-      </w:r>
-      <w:hyperlink r:id="rId16" w:anchor="CFZ" w:history="1">
-        <w:r>
-          <w:rPr>
-            <w:rStyle w:val="Hipercze"/>
-          </w:rPr>
-          <w:t>http://www.wilmslowastro.com/software/formulae.htm#CFZ</w:t>
-        </w:r>
-      </w:hyperlink>
-      <w:r>
-        <w:t xml:space="preserve"> . Jeśli w naszym zestawie przykładowe CFZ wynosi 80µm to pojedynczy krok silnika nie powinien przesuwać wyciągu o więcej niż 25-30µm. </w:t>
-      </w:r>
-    </w:p>
-    <w:p>
-      <w:pPr>
-        <w:rPr>
-          <w:b/>
-        </w:rPr>
-      </w:pPr>
-    </w:p>
-    <w:p>
-      <w:pPr>
-        <w:pStyle w:val="Nagwek1"/>
-      </w:pPr>
-      <w:bookmarkStart w:id="7" w:name="_Toc390258409"/>
-      <w:r>
-        <w:lastRenderedPageBreak/>
-        <w:t xml:space="preserve">Schemat ideowy </w:t>
-      </w:r>
-      <w:proofErr w:type="spellStart"/>
-      <w:r>
-        <w:t>focusera</w:t>
-      </w:r>
-      <w:bookmarkEnd w:id="7"/>
-      <w:proofErr w:type="spellEnd"/>
+      <w:bookmarkStart w:id="9" w:name="_Toc392588912"/>
+      <w:r>
+        <w:t>Schemat ideowy focusera</w:t>
+      </w:r>
+      <w:bookmarkEnd w:id="9"/>
     </w:p>
     <w:p>
       <w:pPr>
@@ -2717,7 +2643,7 @@
                     <pic:cNvPicPr/>
                   </pic:nvPicPr>
                   <pic:blipFill>
-                    <a:blip r:embed="rId17" cstate="print">
+                    <a:blip r:embed="rId18" cstate="print">
                       <a:extLst>
                         <a:ext uri="{28A0092B-C50C-407E-A947-70E740481C1C}">
                           <a14:useLocalDpi xmlns:a14="http://schemas.microsoft.com/office/drawing/2010/main" val="0"/>
@@ -2756,31 +2682,22 @@
       <w:pPr>
         <w:pStyle w:val="Nagwek1"/>
       </w:pPr>
-      <w:bookmarkStart w:id="8" w:name="_Toc390258410"/>
+      <w:bookmarkStart w:id="10" w:name="_Toc392588913"/>
       <w:r>
         <w:t>Złącze dodatkowe EXT oraz OPTO</w:t>
       </w:r>
-      <w:bookmarkEnd w:id="8"/>
-    </w:p>
-    <w:p>
-      <w:r>
-        <w:t xml:space="preserve">Złącze EXT umieszczone jest obok płytki </w:t>
-      </w:r>
-      <w:proofErr w:type="spellStart"/>
-      <w:r>
-        <w:t>Arduino</w:t>
-      </w:r>
-      <w:proofErr w:type="spellEnd"/>
-      <w:r>
-        <w:t xml:space="preserve"> i zawiera 9 </w:t>
-      </w:r>
-      <w:proofErr w:type="spellStart"/>
-      <w:r>
-        <w:t>pinów</w:t>
-      </w:r>
-      <w:proofErr w:type="spellEnd"/>
-      <w:r>
-        <w:t xml:space="preserve">. Umożliwiają one podpięcie do urządzenia dodatkowych urządzeń peryferyjnych takich jak np. przekaźniki włączające określone urządzenia, dodatkowe czujniki temperatury albo wilgotności, sterowanie opaskami grzewczymi na zestawie, oraz wiele innych. </w:t>
+      <w:bookmarkEnd w:id="10"/>
+    </w:p>
+    <w:p>
+      <w:r>
+        <w:t>Złącze EXT umieszczone jest obok płytki Arduino i zawiera 9 pinów</w:t>
+      </w:r>
+      <w:r>
+        <w:t xml:space="preserve">. Umożliwiają one podpięcie do urządzenia dodatkowych urządzeń peryferyjnych takich jak np. przekaźniki włączające określone </w:t>
+      </w:r>
+      <w:r>
+        <w:lastRenderedPageBreak/>
+        <w:t xml:space="preserve">urządzenia, dodatkowe czujniki temperatury albo wilgotności, sterowanie opaskami grzewczymi na zestawie, oraz wiele innych. </w:t>
       </w:r>
       <w:r>
         <w:t xml:space="preserve"> </w:t>
@@ -2798,23 +2715,7 @@
           <w:b/>
           <w:color w:val="FF0000"/>
         </w:rPr>
-        <w:t xml:space="preserve">W opisie złącza EXT na płytce wkradły się dwie pomyłki – zamiast </w:t>
-      </w:r>
-      <w:proofErr w:type="spellStart"/>
-      <w:r>
-        <w:rPr>
-          <w:b/>
-          <w:color w:val="FF0000"/>
-        </w:rPr>
-        <w:t>pinu</w:t>
-      </w:r>
-      <w:proofErr w:type="spellEnd"/>
-      <w:r>
-        <w:rPr>
-          <w:b/>
-          <w:color w:val="FF0000"/>
-        </w:rPr>
-        <w:t xml:space="preserve"> </w:t>
+        <w:t xml:space="preserve">W opisie złącza EXT na płytce wkradły się dwie pomyłki – zamiast pinu </w:t>
       </w:r>
       <w:r>
         <w:rPr>
@@ -2851,83 +2752,80 @@
       <w:pPr>
         <w:rPr>
           <w:rStyle w:val="Hipercze"/>
+          <w:color w:val="auto"/>
+          <w:u w:val="none"/>
         </w:rPr>
       </w:pPr>
       <w:r>
         <w:t>Napięcie +5V oraz piny złącza EXT</w:t>
       </w:r>
       <w:r>
-        <w:t xml:space="preserve"> zasilane są bezpośrednio ze stabilizatora w module </w:t>
-      </w:r>
-      <w:proofErr w:type="spellStart"/>
-      <w:r>
-        <w:t>Arduino</w:t>
-      </w:r>
-      <w:proofErr w:type="spellEnd"/>
-      <w:r>
-        <w:t xml:space="preserve">. Z tego powodu nie powinno się ich obciążać sumarycznie większym prądem niż 60mA, a pojedynczego </w:t>
-      </w:r>
-      <w:proofErr w:type="spellStart"/>
-      <w:r>
-        <w:t>pina</w:t>
-      </w:r>
-      <w:proofErr w:type="spellEnd"/>
-      <w:r>
-        <w:t xml:space="preserve"> większym prądem niż 30mA. Dlatego sterowanie przekaźnikami czy opaskami grzewczymi musi być zrealizowane za pomocą dodatkowego klucza na tranzystorze albo na przykład układzie ULN2003 (który zawiera 7 takich kluczy).</w:t>
+        <w:t xml:space="preserve"> zasilane są bezpośrednio ze stabilizatora w module Arduino. Z tego powodu nie powinno się ich obciążać sumarycznie większym prądem niż 60mA, a pojedynczego pina większym prądem niż 30mA. Dlatego sterowanie przekaźnikami czy opaskami grzewczymi musi być zrealizowane za pomocą dodatkowego klucza na tranzystorze albo na przykład układzie ULN2003 (który zawiera 7 takich kluczy).</w:t>
+      </w:r>
+      <w:r>
+        <w:t xml:space="preserve"> Domyślnie piny złącza EXT są skonfigurowane jak poniżej:</w:t>
       </w:r>
       <w:r>
         <w:br/>
-        <w:t xml:space="preserve">Poniżej płytki </w:t>
-      </w:r>
-      <w:proofErr w:type="spellStart"/>
-      <w:r>
-        <w:t>Arduino</w:t>
-      </w:r>
-      <w:proofErr w:type="spellEnd"/>
-      <w:r>
-        <w:t xml:space="preserve"> znajduje się </w:t>
-      </w:r>
-      <w:proofErr w:type="spellStart"/>
-      <w:r>
-        <w:t>dwupinowe</w:t>
-      </w:r>
-      <w:proofErr w:type="spellEnd"/>
-      <w:r>
-        <w:t xml:space="preserve"> złącze oznaczone OPTO. Jest to dodatkowe złącze do sterowania na przykład migawką aparatu fotograficznego albo innego urządzenia które chcemy galwanicznie oddzielić od układu </w:t>
-      </w:r>
-      <w:proofErr w:type="spellStart"/>
-      <w:r>
-        <w:t>focusera</w:t>
-      </w:r>
-      <w:proofErr w:type="spellEnd"/>
-      <w:r>
-        <w:t xml:space="preserve">. </w:t>
+        <w:t xml:space="preserve"> - D3 jako SCL magistrali I</w:t>
+      </w:r>
+      <w:r>
+        <w:rPr>
+          <w:vertAlign w:val="superscript"/>
+        </w:rPr>
+        <w:t>2</w:t>
+      </w:r>
+      <w:r>
+        <w:t>C</w:t>
+      </w:r>
+      <w:r>
+        <w:br/>
+        <w:t xml:space="preserve"> - D5 jako SDA magistrali I</w:t>
+      </w:r>
+      <w:r>
+        <w:rPr>
+          <w:vertAlign w:val="superscript"/>
+        </w:rPr>
+        <w:t>2</w:t>
+      </w:r>
+      <w:r>
+        <w:t>C</w:t>
+      </w:r>
+      <w:r>
+        <w:br/>
+        <w:t xml:space="preserve"> - D6, D9, D10 jako sterowane z komputera wyjścia PWM (możliwość przełączenia w tryb automatyczny sterowany pomiarem wilgotności z czujnika DHT22)</w:t>
+      </w:r>
+      <w:r>
+        <w:br/>
+        <w:t xml:space="preserve"> - A1 jako wejście analogowe</w:t>
+      </w:r>
+      <w:r>
+        <w:br/>
+        <w:t>Wyjściami PWM możemy sterować z komputera, a wartość napięcia na wejściu A1 możemy odczytywać na komputerze. Stan wszystkich tych pinów może być również pokazywany na wyświetlaczu LCD.</w:t>
+      </w:r>
+      <w:r>
+        <w:br/>
+      </w:r>
+      <w:r>
+        <w:br/>
+        <w:t xml:space="preserve">Poniżej płytki Arduino znajduje się dwupinowe złącze oznaczone OPTO. Jest to dodatkowe złącze do sterowania na przykład migawką aparatu fotograficznego albo innego urządzenia które chcemy galwanicznie oddzielić od układu focusera. </w:t>
+      </w:r>
+      <w:r>
+        <w:t xml:space="preserve">Wyjściem OPTO możemy sterować z komputera a jego stan pokazywany może być na wyświetlaczu LCD. </w:t>
       </w:r>
       <w:r>
         <w:t>U</w:t>
       </w:r>
       <w:r>
-        <w:t xml:space="preserve">żytkownik może zastosować własne rozwiązania, ponieważ </w:t>
-      </w:r>
-      <w:r>
-        <w:lastRenderedPageBreak/>
-        <w:t xml:space="preserve">zarówno </w:t>
+        <w:t xml:space="preserve">żytkownik może zastosować własne rozwiązania, ponieważ zarówno </w:t>
       </w:r>
       <w:r>
         <w:t>wsad</w:t>
       </w:r>
       <w:r>
-        <w:t xml:space="preserve"> </w:t>
-      </w:r>
-      <w:proofErr w:type="spellStart"/>
-      <w:r>
-        <w:t>Arduino</w:t>
-      </w:r>
-      <w:proofErr w:type="spellEnd"/>
-      <w:r>
-        <w:t xml:space="preserve"> jak i sterownik ASCOM to oprogramowanie otwarte i jest dostępne pod adresem </w:t>
-      </w:r>
-      <w:hyperlink r:id="rId18" w:history="1">
+        <w:t xml:space="preserve"> Arduino jak i sterownik ASCOM to oprogramowanie otwarte i jest dostępne pod adresem </w:t>
+      </w:r>
+      <w:hyperlink r:id="rId19" w:history="1">
         <w:r>
           <w:rPr>
             <w:rStyle w:val="Hipercze"/>
@@ -2946,35 +2844,22 @@
       <w:pPr>
         <w:pStyle w:val="Nagwek1"/>
       </w:pPr>
-    </w:p>
-    <w:p>
-      <w:pPr>
-        <w:pStyle w:val="Nagwek1"/>
-      </w:pPr>
-      <w:bookmarkStart w:id="9" w:name="_Toc390258411"/>
+      <w:bookmarkStart w:id="11" w:name="_Toc392588914"/>
       <w:r>
         <w:t>Aktualizowanie sterownika ASCOM</w:t>
       </w:r>
-      <w:bookmarkEnd w:id="9"/>
-    </w:p>
-    <w:p>
-      <w:r>
-        <w:t xml:space="preserve">Najnowsze i poprzednie wersje sterownika ASCOM do </w:t>
-      </w:r>
-      <w:proofErr w:type="spellStart"/>
-      <w:r>
-        <w:t>focusera</w:t>
-      </w:r>
-      <w:proofErr w:type="spellEnd"/>
-      <w:r>
-        <w:t xml:space="preserve"> można znaleźć na stronie </w:t>
-      </w:r>
-      <w:hyperlink r:id="rId19" w:history="1">
+      <w:bookmarkEnd w:id="11"/>
+    </w:p>
+    <w:p>
+      <w:r>
+        <w:t xml:space="preserve">Najnowsze i poprzednie wersje sterownika ASCOM do focusera można znaleźć na stronie </w:t>
+      </w:r>
+      <w:hyperlink r:id="rId20" w:history="1">
         <w:r>
           <w:rPr>
             <w:rStyle w:val="Hipercze"/>
           </w:rPr>
-          <w:t>https://github.com/sirJolo/ascom-jolo-focuser/tree/master/Downloads</w:t>
+          <w:t xml:space="preserve"> https://github.com/sirJolo/ascom-jolo-focuser/tree/Production_21/Downloads</w:t>
         </w:r>
       </w:hyperlink>
       <w:r>
@@ -3001,12 +2886,13 @@
       <w:pPr>
         <w:pStyle w:val="Nagwek1"/>
       </w:pPr>
-      <w:bookmarkStart w:id="10" w:name="_Toc390258412"/>
+      <w:bookmarkStart w:id="12" w:name="_Toc392588915"/>
       <w:r>
         <w:rPr>
           <w:noProof/>
           <w:lang w:val="en-US"/>
         </w:rPr>
+        <w:lastRenderedPageBreak/>
         <w:drawing>
           <wp:anchor distT="0" distB="0" distL="114300" distR="114300" simplePos="0" relativeHeight="251658240" behindDoc="0" locked="0" layoutInCell="1" allowOverlap="1" wp14:anchorId="047046BB" wp14:editId="62563412">
             <wp:simplePos x="0" y="0"/>
@@ -3031,7 +2917,7 @@
                     <pic:cNvPicPr/>
                   </pic:nvPicPr>
                   <pic:blipFill>
-                    <a:blip r:embed="rId20">
+                    <a:blip r:embed="rId21">
                       <a:extLst>
                         <a:ext uri="{28A0092B-C50C-407E-A947-70E740481C1C}">
                           <a14:useLocalDpi xmlns:a14="http://schemas.microsoft.com/office/drawing/2010/main" val="0"/>
@@ -3066,7 +2952,7 @@
       <w:r>
         <w:t>Opcje sterownika ASCOM</w:t>
       </w:r>
-      <w:bookmarkEnd w:id="10"/>
+      <w:bookmarkEnd w:id="12"/>
     </w:p>
     <w:p>
       <w:r>
@@ -3095,145 +2981,40 @@
         <w:rPr>
           <w:i/>
         </w:rPr>
-        <w:t xml:space="preserve">Max </w:t>
-      </w:r>
-      <w:proofErr w:type="spellStart"/>
+        <w:t>Max focuser position</w:t>
+      </w:r>
+      <w:r>
+        <w:t xml:space="preserve"> – ilość kroków urządzenia odpowiadająca maksymalnemu wysunięciu wyciągu</w:t>
+      </w:r>
+    </w:p>
+    <w:p>
       <w:r>
         <w:rPr>
           <w:i/>
         </w:rPr>
-        <w:t>focuser</w:t>
-      </w:r>
-      <w:proofErr w:type="spellEnd"/>
+        <w:t>Stepper spped (pps)</w:t>
+      </w:r>
+      <w:r>
+        <w:t xml:space="preserve"> – prędkość obrotowa silnika krokowego w impulsach na sekundę. Przy wartości 400 i ilości kroków silnika 200 będzie on wykonywał jeden obrót na sekundę, ponieważ jest sterowany półkrokowo</w:t>
+      </w:r>
+    </w:p>
+    <w:p>
       <w:r>
         <w:rPr>
           <w:i/>
         </w:rPr>
-        <w:t xml:space="preserve"> </w:t>
-      </w:r>
-      <w:proofErr w:type="spellStart"/>
+        <w:t>Step size (microns)</w:t>
+      </w:r>
+      <w:r>
+        <w:t xml:space="preserve"> – przesuw wyciągu odpowiadający jednemu krokowi silnika.</w:t>
+      </w:r>
+    </w:p>
+    <w:p>
       <w:r>
         <w:rPr>
           <w:i/>
         </w:rPr>
-        <w:t>position</w:t>
-      </w:r>
-      <w:proofErr w:type="spellEnd"/>
-      <w:r>
-        <w:t xml:space="preserve"> – ilość kroków urządzenia odpowiadająca maksymalnemu wysunięciu wyciągu</w:t>
-      </w:r>
-    </w:p>
-    <w:p>
-      <w:proofErr w:type="spellStart"/>
-      <w:r>
-        <w:rPr>
-          <w:i/>
-        </w:rPr>
-        <w:t>Stepper</w:t>
-      </w:r>
-      <w:proofErr w:type="spellEnd"/>
-      <w:r>
-        <w:rPr>
-          <w:i/>
-        </w:rPr>
-        <w:t xml:space="preserve"> </w:t>
-      </w:r>
-      <w:proofErr w:type="spellStart"/>
-      <w:r>
-        <w:rPr>
-          <w:i/>
-        </w:rPr>
-        <w:t>spped</w:t>
-      </w:r>
-      <w:proofErr w:type="spellEnd"/>
-      <w:r>
-        <w:rPr>
-          <w:i/>
-        </w:rPr>
-        <w:t xml:space="preserve"> (</w:t>
-      </w:r>
-      <w:proofErr w:type="spellStart"/>
-      <w:r>
-        <w:rPr>
-          <w:i/>
-        </w:rPr>
-        <w:t>pps</w:t>
-      </w:r>
-      <w:proofErr w:type="spellEnd"/>
-      <w:r>
-        <w:rPr>
-          <w:i/>
-        </w:rPr>
-        <w:t>)</w:t>
-      </w:r>
-      <w:r>
-        <w:t xml:space="preserve"> – prędkość obrotowa silnika krokowego w impulsach na sekundę. Przy wartości 400 i ilości kroków silnika 200 będzie on wykonywał jeden obrót na sekundę, ponieważ jest sterowany </w:t>
-      </w:r>
-      <w:proofErr w:type="spellStart"/>
-      <w:r>
-        <w:t>półkrokowo</w:t>
-      </w:r>
-      <w:proofErr w:type="spellEnd"/>
-    </w:p>
-    <w:p>
-      <w:r>
-        <w:rPr>
-          <w:i/>
-        </w:rPr>
-        <w:t xml:space="preserve">Step </w:t>
-      </w:r>
-      <w:proofErr w:type="spellStart"/>
-      <w:r>
-        <w:rPr>
-          <w:i/>
-        </w:rPr>
-        <w:t>size</w:t>
-      </w:r>
-      <w:proofErr w:type="spellEnd"/>
-      <w:r>
-        <w:rPr>
-          <w:i/>
-        </w:rPr>
-        <w:t xml:space="preserve"> (</w:t>
-      </w:r>
-      <w:proofErr w:type="spellStart"/>
-      <w:r>
-        <w:rPr>
-          <w:i/>
-        </w:rPr>
-        <w:t>microns</w:t>
-      </w:r>
-      <w:proofErr w:type="spellEnd"/>
-      <w:r>
-        <w:rPr>
-          <w:i/>
-        </w:rPr>
-        <w:t>)</w:t>
-      </w:r>
-      <w:r>
-        <w:t xml:space="preserve"> – przesuw wyciągu odpowiadający jednemu krokowi silnika.</w:t>
-      </w:r>
-    </w:p>
-    <w:p>
-      <w:r>
-        <w:rPr>
-          <w:i/>
-        </w:rPr>
-        <w:t xml:space="preserve">Temp </w:t>
-      </w:r>
-      <w:proofErr w:type="spellStart"/>
-      <w:r>
-        <w:rPr>
-          <w:i/>
-        </w:rPr>
-        <w:t>cycle</w:t>
-      </w:r>
-      <w:proofErr w:type="spellEnd"/>
-      <w:r>
-        <w:rPr>
-          <w:i/>
-        </w:rPr>
-        <w:t xml:space="preserve"> (sec)</w:t>
+        <w:t>Temp cycle (sec)</w:t>
       </w:r>
       <w:r>
         <w:rPr>
@@ -3247,81 +3028,36 @@
       </w:r>
     </w:p>
     <w:p>
-      <w:proofErr w:type="spellStart"/>
       <w:r>
         <w:rPr>
           <w:i/>
         </w:rPr>
-        <w:t>Comp</w:t>
-      </w:r>
-      <w:proofErr w:type="spellEnd"/>
+        <w:t>Comp. (steps/C)</w:t>
+      </w:r>
+      <w:r>
+        <w:t xml:space="preserve"> – wartość kompensacji temperaturowej urządzenia. Wprowadzając np. </w:t>
+      </w:r>
+      <w:r>
+        <w:t>wartość 35 dla przy zmianie temperatury o 1 stopień wyciąg przesunie się o 35 kroków. Oczywiście wartości ujemne są również dopuszczalne</w:t>
+      </w:r>
+      <w:r>
+        <w:t>. Ustawienie wartości na 0 spowoduje wyłączenie kompensacji</w:t>
+      </w:r>
+    </w:p>
+    <w:p>
       <w:r>
         <w:rPr>
           <w:i/>
         </w:rPr>
-        <w:t>. (</w:t>
-      </w:r>
-      <w:proofErr w:type="spellStart"/>
+        <w:t>Set focuser position</w:t>
+      </w:r>
+      <w:r>
+        <w:t xml:space="preserve"> – możemy ręcznie ustawić w pamięci urządzenia nową wartość pozycji. Ma to głównie zastosowanie po rozsynchronizowaniu się rzeczywistej pozycji wyciąg z tą zapamiętaną w urządzeniu, albo przy pierwszym uruchomieniu. Po przesunięciu wyciągu do pozycji minimalnej możemy ustawić w tym polu wartość 0 i po naciśnięciu przycisku </w:t>
+      </w:r>
       <w:r>
         <w:rPr>
           <w:i/>
         </w:rPr>
-        <w:t>steps</w:t>
-      </w:r>
-      <w:proofErr w:type="spellEnd"/>
-      <w:r>
-        <w:rPr>
-          <w:i/>
-        </w:rPr>
-        <w:t>/C)</w:t>
-      </w:r>
-      <w:r>
-        <w:t xml:space="preserve"> – wartość kompensacji temperaturowej urządzenia. Wprowadzając np. </w:t>
-      </w:r>
-      <w:r>
-        <w:t>wartość 35 dla przy zmianie temperatury o 1 stopień wyciąg przesunie się o 35 kroków. Oczywiście wartości ujemne są również dopuszczalne</w:t>
-      </w:r>
-      <w:r>
-        <w:t>. Ustawienie wartości na 0 spowoduje wyłączenie kompensacji</w:t>
-      </w:r>
-    </w:p>
-    <w:p>
-      <w:r>
-        <w:rPr>
-          <w:i/>
-        </w:rPr>
-        <w:lastRenderedPageBreak/>
-        <w:t xml:space="preserve">Set </w:t>
-      </w:r>
-      <w:proofErr w:type="spellStart"/>
-      <w:r>
-        <w:rPr>
-          <w:i/>
-        </w:rPr>
-        <w:t>focuser</w:t>
-      </w:r>
-      <w:proofErr w:type="spellEnd"/>
-      <w:r>
-        <w:rPr>
-          <w:i/>
-        </w:rPr>
-        <w:t xml:space="preserve"> </w:t>
-      </w:r>
-      <w:proofErr w:type="spellStart"/>
-      <w:r>
-        <w:rPr>
-          <w:i/>
-        </w:rPr>
-        <w:t>position</w:t>
-      </w:r>
-      <w:proofErr w:type="spellEnd"/>
-      <w:r>
-        <w:t xml:space="preserve"> – możemy ręcznie ustawić w pamięci urządzenia nową wartość pozycji. Ma to głównie zastosowanie po rozsynchronizowaniu się rzeczywistej pozycji wyciąg z tą zapamiętaną w urządzeniu, albo przy pierwszym uruchomieniu. Po przesunięciu wyciągu do pozycji minimalnej możemy ustawić w tym polu wartość 0 i po naciśnięciu przycisku </w:t>
-      </w:r>
-      <w:r>
-        <w:rPr>
-          <w:i/>
-        </w:rPr>
         <w:t>Set</w:t>
       </w:r>
       <w:r>
@@ -3332,36 +3068,15 @@
       <w:pPr>
         <w:pStyle w:val="Nagwek1"/>
       </w:pPr>
-      <w:bookmarkStart w:id="11" w:name="_Toc390258413"/>
-      <w:r>
-        <w:t xml:space="preserve">Aktualizowanie wsadu </w:t>
-      </w:r>
-      <w:proofErr w:type="spellStart"/>
-      <w:r>
-        <w:t>Arduino</w:t>
-      </w:r>
-      <w:bookmarkEnd w:id="11"/>
-      <w:proofErr w:type="spellEnd"/>
-    </w:p>
-    <w:p>
-      <w:r>
-        <w:t xml:space="preserve">Aby zaktualizować </w:t>
-      </w:r>
-      <w:proofErr w:type="spellStart"/>
-      <w:r>
-        <w:t>firmware</w:t>
-      </w:r>
-      <w:proofErr w:type="spellEnd"/>
-      <w:r>
-        <w:t xml:space="preserve"> kontrolera </w:t>
-      </w:r>
-      <w:proofErr w:type="spellStart"/>
-      <w:r>
-        <w:t>Arduino</w:t>
-      </w:r>
-      <w:proofErr w:type="spellEnd"/>
-      <w:r>
-        <w:t xml:space="preserve"> będziemy potrzebowali:</w:t>
+      <w:bookmarkStart w:id="13" w:name="_Toc392588916"/>
+      <w:r>
+        <w:t>Aktualizowanie wsadu Arduino</w:t>
+      </w:r>
+      <w:bookmarkEnd w:id="13"/>
+    </w:p>
+    <w:p>
+      <w:r>
+        <w:t>Aby zaktualizować firmware kontrolera Arduino będziemy potrzebowali:</w:t>
       </w:r>
     </w:p>
     <w:p>
@@ -3375,33 +3090,11 @@
       <w:r>
         <w:t xml:space="preserve">Plik </w:t>
       </w:r>
-      <w:proofErr w:type="spellStart"/>
       <w:r>
         <w:rPr>
           <w:i/>
         </w:rPr>
-        <w:t>Arduino</w:t>
-      </w:r>
-      <w:proofErr w:type="spellEnd"/>
-      <w:r>
-        <w:rPr>
-          <w:i/>
-        </w:rPr>
-        <w:t xml:space="preserve"> </w:t>
-      </w:r>
-      <w:proofErr w:type="spellStart"/>
-      <w:r>
-        <w:rPr>
-          <w:i/>
-        </w:rPr>
-        <w:t>sketch</w:t>
-      </w:r>
-      <w:proofErr w:type="spellEnd"/>
-      <w:r>
-        <w:rPr>
-          <w:i/>
-        </w:rPr>
-        <w:t xml:space="preserve"> x.x.zip</w:t>
+        <w:t>Arduino sketch x.x.zip</w:t>
       </w:r>
       <w:r>
         <w:t xml:space="preserve"> w odpowiedniej wersji</w:t>
@@ -3418,33 +3111,11 @@
       <w:r>
         <w:t xml:space="preserve">Plik </w:t>
       </w:r>
-      <w:proofErr w:type="spellStart"/>
       <w:r>
         <w:rPr>
           <w:i/>
         </w:rPr>
-        <w:t>Arduino</w:t>
-      </w:r>
-      <w:proofErr w:type="spellEnd"/>
-      <w:r>
-        <w:rPr>
-          <w:i/>
-        </w:rPr>
-        <w:t xml:space="preserve"> </w:t>
-      </w:r>
-      <w:proofErr w:type="spellStart"/>
-      <w:r>
-        <w:rPr>
-          <w:i/>
-        </w:rPr>
-        <w:t>libs</w:t>
-      </w:r>
-      <w:proofErr w:type="spellEnd"/>
-      <w:r>
-        <w:rPr>
-          <w:i/>
-        </w:rPr>
-        <w:t xml:space="preserve"> x.x.zip</w:t>
+        <w:t>Arduino libs x.x.zip</w:t>
       </w:r>
       <w:r>
         <w:t xml:space="preserve"> w odpowiedniej wersji</w:t>
@@ -3458,20 +3129,15 @@
           <w:numId w:val="2"/>
         </w:numPr>
       </w:pPr>
-      <w:proofErr w:type="spellStart"/>
-      <w:r>
-        <w:t>Arduino</w:t>
-      </w:r>
-      <w:proofErr w:type="spellEnd"/>
-      <w:r>
-        <w:t xml:space="preserve"> IDE</w:t>
+      <w:r>
+        <w:t>Arduino IDE</w:t>
       </w:r>
     </w:p>
     <w:p>
       <w:r>
         <w:t xml:space="preserve">Dwa pierwsze pobierzemy ze strony </w:t>
       </w:r>
-      <w:hyperlink r:id="rId21" w:history="1">
+      <w:hyperlink r:id="rId22" w:history="1">
         <w:r>
           <w:rPr>
             <w:rStyle w:val="Hipercze"/>
@@ -3482,7 +3148,7 @@
       <w:r>
         <w:t xml:space="preserve"> , natomiast IDE pobierzemy ze strony </w:t>
       </w:r>
-      <w:hyperlink r:id="rId22" w:history="1">
+      <w:hyperlink r:id="rId23" w:history="1">
         <w:r>
           <w:rPr>
             <w:rStyle w:val="Hipercze"/>
@@ -3493,147 +3159,57 @@
       <w:r>
         <w:t xml:space="preserve"> . Po zainstalowaniu IDE biblioteki (plik </w:t>
       </w:r>
-      <w:proofErr w:type="spellStart"/>
       <w:r>
         <w:rPr>
           <w:i/>
         </w:rPr>
-        <w:t>Arduino</w:t>
-      </w:r>
-      <w:proofErr w:type="spellEnd"/>
+        <w:t>Arduino libs</w:t>
+      </w:r>
+      <w:r>
+        <w:t xml:space="preserve">) należy rozpakować do folderu </w:t>
+      </w:r>
       <w:r>
         <w:rPr>
           <w:i/>
         </w:rPr>
+        <w:t>Moje</w:t>
+      </w:r>
+      <w:r>
         <w:t xml:space="preserve"> </w:t>
       </w:r>
-      <w:proofErr w:type="spellStart"/>
       <w:r>
         <w:rPr>
           <w:i/>
         </w:rPr>
-        <w:t>libs</w:t>
-      </w:r>
-      <w:proofErr w:type="spellEnd"/>
-      <w:r>
-        <w:t xml:space="preserve">) należy rozpakować do folderu </w:t>
+        <w:t>Dokumenty\Arduino\libraries</w:t>
+      </w:r>
+      <w:r>
+        <w:t xml:space="preserve"> i następnie uruchamiamy IDE, otwieramy plik </w:t>
       </w:r>
       <w:r>
         <w:rPr>
           <w:i/>
         </w:rPr>
-        <w:t>Moje</w:t>
-      </w:r>
-      <w:r>
-        <w:t xml:space="preserve"> </w:t>
+        <w:t xml:space="preserve">focuser.ino </w:t>
+      </w:r>
+      <w:r>
+        <w:t xml:space="preserve">z rozpakowanego archiwum </w:t>
       </w:r>
       <w:r>
         <w:rPr>
           <w:i/>
         </w:rPr>
-        <w:t>Dokumenty\</w:t>
-      </w:r>
-      <w:proofErr w:type="spellStart"/>
-      <w:r>
-        <w:rPr>
-          <w:i/>
-        </w:rPr>
-        <w:t>Arduino</w:t>
-      </w:r>
-      <w:proofErr w:type="spellEnd"/>
-      <w:r>
-        <w:rPr>
-          <w:i/>
-        </w:rPr>
-        <w:t>\</w:t>
-      </w:r>
-      <w:proofErr w:type="spellStart"/>
-      <w:r>
-        <w:rPr>
-          <w:i/>
-        </w:rPr>
-        <w:t>libraries</w:t>
-      </w:r>
-      <w:proofErr w:type="spellEnd"/>
-      <w:r>
-        <w:t xml:space="preserve"> i następnie uruchamiamy IDE, otwieramy plik </w:t>
-      </w:r>
-      <w:proofErr w:type="spellStart"/>
-      <w:r>
-        <w:rPr>
-          <w:i/>
-        </w:rPr>
-        <w:t>focuser.ino</w:t>
-      </w:r>
-      <w:proofErr w:type="spellEnd"/>
-      <w:r>
-        <w:rPr>
-          <w:i/>
-        </w:rPr>
-        <w:t xml:space="preserve"> </w:t>
-      </w:r>
-      <w:r>
-        <w:t xml:space="preserve">z rozpakowanego archiwum </w:t>
-      </w:r>
-      <w:proofErr w:type="spellStart"/>
-      <w:r>
-        <w:rPr>
-          <w:i/>
-        </w:rPr>
-        <w:t>Arduino</w:t>
-      </w:r>
-      <w:proofErr w:type="spellEnd"/>
-      <w:r>
-        <w:rPr>
-          <w:i/>
-        </w:rPr>
-        <w:t xml:space="preserve"> </w:t>
-      </w:r>
-      <w:proofErr w:type="spellStart"/>
-      <w:r>
-        <w:rPr>
-          <w:i/>
-        </w:rPr>
-        <w:t>sketch</w:t>
-      </w:r>
-      <w:proofErr w:type="spellEnd"/>
-      <w:r>
-        <w:t xml:space="preserve"> , kompilujemy i po podłączeniu urządzenia kablem USB do komputera ładujemy </w:t>
-      </w:r>
-      <w:proofErr w:type="spellStart"/>
-      <w:r>
-        <w:t>firmware</w:t>
-      </w:r>
-      <w:proofErr w:type="spellEnd"/>
-      <w:r>
-        <w:t xml:space="preserve"> do układu </w:t>
-      </w:r>
-      <w:proofErr w:type="spellStart"/>
-      <w:r>
-        <w:t>Arduino</w:t>
-      </w:r>
-      <w:proofErr w:type="spellEnd"/>
-      <w:r>
-        <w:t xml:space="preserve">. Do tej operacji nie jest wymagane podłączanie zewnętrznego zasilania – moduł </w:t>
-      </w:r>
-      <w:proofErr w:type="spellStart"/>
-      <w:r>
-        <w:t>Arduino</w:t>
-      </w:r>
-      <w:proofErr w:type="spellEnd"/>
-      <w:r>
-        <w:t xml:space="preserve"> będzie zasilany z gniazda USB.</w:t>
-      </w:r>
-      <w:r>
-        <w:t xml:space="preserve"> Jeśli dla własnych potrzeb zmienialiśmy parametry konfiguracyjne wsadu </w:t>
-      </w:r>
-      <w:proofErr w:type="spellStart"/>
-      <w:r>
-        <w:t>Arduino</w:t>
-      </w:r>
-      <w:proofErr w:type="spellEnd"/>
-      <w:r>
-        <w:t>, należy przed załadowaniem zmienić je również w nowej wersji (patrz sekcja poniżej).</w:t>
+        <w:t>Arduino sketch</w:t>
+      </w:r>
+      <w:r>
+        <w:t xml:space="preserve"> , kompilujemy i po podłączeniu urządzenia </w:t>
+      </w:r>
+      <w:r>
+        <w:lastRenderedPageBreak/>
+        <w:t>kablem USB do komputera ładujemy firmware do układu Arduino. Do tej operacji nie jest wymagane podłączanie zewnętrznego zasilania – moduł Arduino będzie zasilany z gniazda USB.</w:t>
+      </w:r>
+      <w:r>
+        <w:t xml:space="preserve"> Jeśli dla własnych potrzeb zmienialiśmy parametry konfiguracyjne wsadu Arduino, należy przed załadowaniem zmienić je również w nowej wersji (patrz sekcja poniżej).</w:t>
       </w:r>
     </w:p>
     <w:p/>
@@ -3641,171 +3217,34 @@
       <w:pPr>
         <w:pStyle w:val="Nagwek1"/>
       </w:pPr>
-      <w:bookmarkStart w:id="12" w:name="_Toc390258414"/>
+      <w:bookmarkStart w:id="14" w:name="_Toc392588917"/>
       <w:r>
         <w:t>Spi</w:t>
       </w:r>
       <w:r>
-        <w:t xml:space="preserve">s parametrów konfiguracyjnych we wsadzie do </w:t>
-      </w:r>
-      <w:proofErr w:type="spellStart"/>
-      <w:r>
-        <w:t>Arduino</w:t>
-      </w:r>
-      <w:bookmarkEnd w:id="12"/>
-      <w:proofErr w:type="spellEnd"/>
+        <w:t>s parametrów konfiguracyjnych we wsadzie do Arduino</w:t>
+      </w:r>
+      <w:bookmarkEnd w:id="14"/>
     </w:p>
     <w:p>
       <w:r>
         <w:t>W kodzie kontrolera możemy konfigurować następujące parametry:</w:t>
       </w:r>
     </w:p>
-    <w:p>
-      <w:r>
-        <w:t>BUZZER_ON</w:t>
-      </w:r>
-      <w:r>
-        <w:t xml:space="preserve"> – włączenie/wyłączenie brzęczyka (dioda sygnalizacyjna będzie działała)</w:t>
-      </w:r>
-      <w:r>
-        <w:br/>
-      </w:r>
-      <w:r>
-        <w:t>TEMP_CYCLE</w:t>
-      </w:r>
-      <w:r>
-        <w:t xml:space="preserve"> – częstotliwość pomiaru temperatury przez czujnik w ms</w:t>
-      </w:r>
-      <w:r>
-        <w:br/>
-      </w:r>
-      <w:r>
-        <w:t>STEPPER_ACC</w:t>
-      </w:r>
-      <w:r>
-        <w:t xml:space="preserve"> – przyspieszenie silnika krokowego w czasie pracy kontrolowanej przez komputer w </w:t>
-      </w:r>
-      <w:proofErr w:type="spellStart"/>
-      <w:r>
-        <w:t>pps</w:t>
-      </w:r>
-      <w:proofErr w:type="spellEnd"/>
-      <w:r>
-        <w:t>/s</w:t>
-      </w:r>
-      <w:r>
-        <w:br/>
-      </w:r>
-      <w:r>
-        <w:t>MANUAL_STEPPER_ACC</w:t>
-      </w:r>
-      <w:r>
-        <w:t xml:space="preserve"> – jak wyżej ale w czasie sterowania ręcznego przyciskami</w:t>
-      </w:r>
-      <w:r>
-        <w:br/>
-      </w:r>
-      <w:r>
-        <w:t>STEPPER_PWM_FREQ</w:t>
-      </w:r>
-      <w:r>
-        <w:t xml:space="preserve"> – częstotliwość PWM </w:t>
-      </w:r>
-    </w:p>
-    <w:p>
-      <w:r>
-        <w:t xml:space="preserve">Parametry te dostępne są do edycji w pliku </w:t>
-      </w:r>
-      <w:proofErr w:type="spellStart"/>
-      <w:r>
-        <w:rPr>
-          <w:i/>
-        </w:rPr>
-        <w:t>focuser.ino</w:t>
-      </w:r>
-      <w:proofErr w:type="spellEnd"/>
-      <w:r>
-        <w:t xml:space="preserve"> w pobranym pliku </w:t>
-      </w:r>
-      <w:proofErr w:type="spellStart"/>
-      <w:r>
-        <w:rPr>
-          <w:i/>
-        </w:rPr>
-        <w:t>Arduino</w:t>
-      </w:r>
-      <w:proofErr w:type="spellEnd"/>
-      <w:r>
-        <w:rPr>
-          <w:i/>
-        </w:rPr>
-        <w:t xml:space="preserve"> </w:t>
-      </w:r>
-      <w:proofErr w:type="spellStart"/>
-      <w:r>
-        <w:rPr>
-          <w:i/>
-        </w:rPr>
-        <w:t>sketch</w:t>
-      </w:r>
-      <w:proofErr w:type="spellEnd"/>
-      <w:r>
-        <w:t xml:space="preserve"> (patrz sekcja powyżej) i należy je zaktualizować jeśli stosujemy własne ich wartości.</w:t>
-      </w:r>
-    </w:p>
     <w:p/>
-    <w:p/>
     <w:p>
       <w:pPr>
         <w:pStyle w:val="Nagwek1"/>
       </w:pPr>
-      <w:bookmarkStart w:id="13" w:name="_Toc390258415"/>
-      <w:r>
-        <w:lastRenderedPageBreak/>
-        <w:t xml:space="preserve">Sterowanie </w:t>
-      </w:r>
-      <w:proofErr w:type="spellStart"/>
-      <w:r>
-        <w:t>mikrokrokowe</w:t>
-      </w:r>
-      <w:bookmarkEnd w:id="13"/>
-      <w:proofErr w:type="spellEnd"/>
-    </w:p>
-    <w:p>
-      <w:r>
-        <w:t xml:space="preserve">Urządzenie domyślnie pracuje w trybie </w:t>
-      </w:r>
-      <w:proofErr w:type="spellStart"/>
-      <w:r>
-        <w:t>półkrokowym</w:t>
-      </w:r>
-      <w:proofErr w:type="spellEnd"/>
-      <w:r>
-        <w:t xml:space="preserve">. Jest możliwa modyfikacja urządzenia i zastosowanie dodatkowego kontrolera który umożliwi sterowanie </w:t>
-      </w:r>
-      <w:proofErr w:type="spellStart"/>
-      <w:r>
-        <w:t>mikrokrokowe</w:t>
-      </w:r>
-      <w:proofErr w:type="spellEnd"/>
-      <w:r>
-        <w:t xml:space="preserve"> jeśli potrzebna jest większa precyzja ustawiania ostrości. Modyfikacja polega na wylutowaniu z płytki sterownika L298, umieszczeniu w odpowiednich otworach </w:t>
-      </w:r>
-      <w:proofErr w:type="spellStart"/>
-      <w:r>
-        <w:t>pinów</w:t>
-      </w:r>
-      <w:proofErr w:type="spellEnd"/>
-      <w:r>
-        <w:t xml:space="preserve"> i podpięcie do nich dodatkowego kontrolera ze sterowaniem </w:t>
-      </w:r>
-      <w:proofErr w:type="spellStart"/>
-      <w:r>
-        <w:t>mikrokrokowym</w:t>
-      </w:r>
-      <w:proofErr w:type="spellEnd"/>
-      <w:r>
-        <w:t xml:space="preserve"> na przykład opartego na popularnym układzie A4988 albo TB6560:</w:t>
+      <w:bookmarkStart w:id="15" w:name="_Toc392588918"/>
+      <w:r>
+        <w:t>Sterowanie mikrokrokowe</w:t>
+      </w:r>
+      <w:bookmarkEnd w:id="15"/>
+    </w:p>
+    <w:p>
+      <w:r>
+        <w:t>Urządzenie domyślnie pracuje w trybie półkrokowym. Jest możliwa modyfikacja urządzenia i zastosowanie dodatkowego kontrolera który umożliwi sterowanie mikrokrokowe jeśli potrzebna jest większa precyzja ustawiania ostrości. Modyfikacja polega na wylutowaniu z płytki sterownika L298, umieszczeniu w odpowiednich otworach pinów i podpięcie do nich dodatkowego kontrolera ze sterowaniem mikrokrokowym na przykład opartego na popularnym układzie A4988 albo TB6560:</w:t>
       </w:r>
     </w:p>
     <w:p>
@@ -3832,7 +3271,7 @@
                     </pic:cNvPicPr>
                   </pic:nvPicPr>
                   <pic:blipFill>
-                    <a:blip r:embed="rId23">
+                    <a:blip r:embed="rId24">
                       <a:extLst>
                         <a:ext uri="{28A0092B-C50C-407E-A947-70E740481C1C}">
                           <a14:useLocalDpi xmlns:a14="http://schemas.microsoft.com/office/drawing/2010/main" val="0"/>
@@ -3886,7 +3325,7 @@
                     </pic:cNvPicPr>
                   </pic:nvPicPr>
                   <pic:blipFill>
-                    <a:blip r:embed="rId24">
+                    <a:blip r:embed="rId25">
                       <a:extLst>
                         <a:ext uri="{28A0092B-C50C-407E-A947-70E740481C1C}">
                           <a14:useLocalDpi xmlns:a14="http://schemas.microsoft.com/office/drawing/2010/main" val="0"/>
@@ -3926,12 +3365,7 @@
         <w:t xml:space="preserve"> (do 2A z radiatorem)</w:t>
       </w:r>
       <w:r>
-        <w:t xml:space="preserve">. Po prawej moduł z układem TB6560 dający taką samą dokładność, ale więcej możliwości konfiguracji oraz większy prąd maksymalny (do 3A). Moduły takie można zakupić na allegro lub w sklepach elektronicznych w cenie około 30-50zł. Są również dostępne gotowe moduły sterujące z większą dokładnością (1/64 albo nawet 1/128 kroku) ale ich ceny są mało </w:t>
-      </w:r>
-      <w:bookmarkStart w:id="14" w:name="_GoBack"/>
-      <w:bookmarkEnd w:id="14"/>
-      <w:r>
-        <w:t>atrakcyjne.</w:t>
+        <w:t>. Po prawej moduł z układem TB6560 dający taką samą dokładność, ale więcej możliwości konfiguracji oraz większy prąd maksymalny (do 3A). Moduły takie można zakupić na allegro lub w sklepach elektronicznych w cenie około 30-50zł. Są również dostępne gotowe moduły sterujące z większą dokładnością (1/64 albo nawet 1/128 kroku) ale ich ceny są mało atrakcyjne.</w:t>
       </w:r>
       <w:r>
         <w:br/>
@@ -3946,15 +3380,7 @@
         <w:t>9</w:t>
       </w:r>
       <w:r>
-        <w:t xml:space="preserve"> dodatkowych przewodów między układem </w:t>
-      </w:r>
-      <w:proofErr w:type="spellStart"/>
-      <w:r>
-        <w:t>focusera</w:t>
-      </w:r>
-      <w:proofErr w:type="spellEnd"/>
-      <w:r>
-        <w:t xml:space="preserve"> oraz dodatkowym kontrolerem:</w:t>
+        <w:t xml:space="preserve"> dodatkowych przewodów między układem focusera oraz dodatkowym kontrolerem:</w:t>
       </w:r>
     </w:p>
     <w:p>
@@ -3966,6 +3392,7 @@
         </w:numPr>
       </w:pPr>
       <w:r>
+        <w:lastRenderedPageBreak/>
         <w:t>2 p</w:t>
       </w:r>
       <w:r>
@@ -3989,13 +3416,8 @@
       <w:r>
         <w:t>(</w:t>
       </w:r>
-      <w:proofErr w:type="spellStart"/>
-      <w:r>
-        <w:t>Arduino</w:t>
-      </w:r>
-      <w:proofErr w:type="spellEnd"/>
-      <w:r>
-        <w:t xml:space="preserve"> </w:t>
+      <w:r>
+        <w:t xml:space="preserve">Arduino </w:t>
       </w:r>
       <w:r>
         <w:t>pin A4)</w:t>
@@ -4018,13 +3440,8 @@
       <w:r>
         <w:t xml:space="preserve"> (</w:t>
       </w:r>
-      <w:proofErr w:type="spellStart"/>
-      <w:r>
-        <w:t>Arduino</w:t>
-      </w:r>
-      <w:proofErr w:type="spellEnd"/>
-      <w:r>
-        <w:t xml:space="preserve">  </w:t>
+      <w:r>
+        <w:t xml:space="preserve">Arduino  </w:t>
       </w:r>
       <w:r>
         <w:t>pin A3)</w:t>
@@ -4044,13 +3461,8 @@
       <w:r>
         <w:t xml:space="preserve"> (</w:t>
       </w:r>
-      <w:proofErr w:type="spellStart"/>
-      <w:r>
-        <w:t>Arduino</w:t>
-      </w:r>
-      <w:proofErr w:type="spellEnd"/>
-      <w:r>
-        <w:t xml:space="preserve">  </w:t>
+      <w:r>
+        <w:t xml:space="preserve">Arduino  </w:t>
       </w:r>
       <w:r>
         <w:t>pin D6)</w:t>
@@ -4073,15 +3485,7 @@
     </w:p>
     <w:p>
       <w:r>
-        <w:t xml:space="preserve">Ostatnią czynnością będzie zmiana konfiguracji silnika krokowego w kodzie </w:t>
-      </w:r>
-      <w:proofErr w:type="spellStart"/>
-      <w:r>
-        <w:t>Arduino</w:t>
-      </w:r>
-      <w:proofErr w:type="spellEnd"/>
-      <w:r>
-        <w:t>:</w:t>
+        <w:t>Ostatnią czynnością będzie zmiana konfiguracji silnika krokowego w kodzie Arduino:</w:t>
       </w:r>
     </w:p>
     <w:p>
@@ -4093,7 +3497,6 @@
           <w:lang w:val="en-US"/>
         </w:rPr>
       </w:pPr>
-      <w:proofErr w:type="spellStart"/>
       <w:r>
         <w:rPr>
           <w:rFonts w:ascii="Courier New" w:hAnsi="Courier New" w:cs="Courier New"/>
@@ -4101,68 +3504,18 @@
           <w:szCs w:val="20"/>
           <w:lang w:val="en-US"/>
         </w:rPr>
-        <w:t>AccelStepper</w:t>
-      </w:r>
-      <w:proofErr w:type="spellEnd"/>
-      <w:r>
-        <w:rPr>
-          <w:rFonts w:ascii="Courier New" w:hAnsi="Courier New" w:cs="Courier New"/>
-          <w:sz w:val="20"/>
-          <w:szCs w:val="20"/>
+        <w:t>AccelStepper stepper = AccelStepper(AccelStepper::DRIVER, A4, A3)</w:t>
+      </w:r>
+    </w:p>
+    <w:p>
+      <w:pPr>
+        <w:rPr>
           <w:lang w:val="en-US"/>
         </w:rPr>
-        <w:t xml:space="preserve"> stepper = </w:t>
-      </w:r>
-      <w:proofErr w:type="spellStart"/>
-      <w:r>
-        <w:rPr>
-          <w:rFonts w:ascii="Courier New" w:hAnsi="Courier New" w:cs="Courier New"/>
-          <w:sz w:val="20"/>
-          <w:szCs w:val="20"/>
-          <w:lang w:val="en-US"/>
-        </w:rPr>
-        <w:t>AccelStepper</w:t>
-      </w:r>
-      <w:proofErr w:type="spellEnd"/>
-      <w:r>
-        <w:rPr>
-          <w:rFonts w:ascii="Courier New" w:hAnsi="Courier New" w:cs="Courier New"/>
-          <w:sz w:val="20"/>
-          <w:szCs w:val="20"/>
-          <w:lang w:val="en-US"/>
-        </w:rPr>
-        <w:t>(</w:t>
-      </w:r>
-      <w:proofErr w:type="spellStart"/>
-      <w:r>
-        <w:rPr>
-          <w:rFonts w:ascii="Courier New" w:hAnsi="Courier New" w:cs="Courier New"/>
-          <w:sz w:val="20"/>
-          <w:szCs w:val="20"/>
-          <w:lang w:val="en-US"/>
-        </w:rPr>
-        <w:t>AccelStepper</w:t>
-      </w:r>
-      <w:proofErr w:type="spellEnd"/>
-      <w:r>
-        <w:rPr>
-          <w:rFonts w:ascii="Courier New" w:hAnsi="Courier New" w:cs="Courier New"/>
-          <w:sz w:val="20"/>
-          <w:szCs w:val="20"/>
-          <w:lang w:val="en-US"/>
-        </w:rPr>
-        <w:t>::DRIVER, A4, A3)</w:t>
-      </w:r>
-    </w:p>
-    <w:p>
-      <w:pPr>
-        <w:rPr>
-          <w:lang w:val="en-US"/>
-        </w:rPr>
       </w:pPr>
     </w:p>
     <w:sectPr>
-      <w:footerReference w:type="default" r:id="rId25"/>
+      <w:footerReference w:type="default" r:id="rId26"/>
       <w:pgSz w:w="12240" w:h="15840"/>
       <w:pgMar w:top="1417" w:right="1417" w:bottom="1417" w:left="1417" w:header="708" w:footer="708" w:gutter="0"/>
       <w:cols w:space="708"/>
@@ -4205,15 +3558,10 @@
       <w:jc w:val="right"/>
     </w:pPr>
     <w:r>
-      <w:t xml:space="preserve"> ASCOM Jolo </w:t>
+      <w:t xml:space="preserve"> ASCOM Jolo Focuser 2.</w:t>
     </w:r>
-    <w:proofErr w:type="spellStart"/>
     <w:r>
-      <w:t>Focuser</w:t>
-    </w:r>
-    <w:proofErr w:type="spellEnd"/>
-    <w:r>
-      <w:t xml:space="preserve"> 2.0</w:t>
+      <w:t>1</w:t>
     </w:r>
     <w:r>
       <w:t xml:space="preserve"> - </w:t>
@@ -4231,7 +3579,7 @@
       <w:rPr>
         <w:noProof/>
       </w:rPr>
-      <w:t>10</w:t>
+      <w:t>1</w:t>
     </w:r>
     <w:r>
       <w:fldChar w:fldCharType="end"/>
@@ -5480,504 +4828,6 @@
 </w:styles>
 </file>
 
-<file path=word/glossary/document.xml><?xml version="1.0" encoding="utf-8"?>
-<w:glossaryDocument xmlns:wpc="http://schemas.microsoft.com/office/word/2010/wordprocessingCanvas" xmlns:mc="http://schemas.openxmlformats.org/markup-compatibility/2006" xmlns:o="urn:schemas-microsoft-com:office:office" xmlns:r="http://schemas.openxmlformats.org/officeDocument/2006/relationships" xmlns:m="http://schemas.openxmlformats.org/officeDocument/2006/math" xmlns:v="urn:schemas-microsoft-com:vml" xmlns:wp14="http://schemas.microsoft.com/office/word/2010/wordprocessingDrawing" xmlns:wp="http://schemas.openxmlformats.org/drawingml/2006/wordprocessingDrawing" xmlns:w10="urn:schemas-microsoft-com:office:word" xmlns:w="http://schemas.openxmlformats.org/wordprocessingml/2006/main" xmlns:w14="http://schemas.microsoft.com/office/word/2010/wordml" xmlns:wpg="http://schemas.microsoft.com/office/word/2010/wordprocessingGroup" xmlns:wpi="http://schemas.microsoft.com/office/word/2010/wordprocessingInk" xmlns:wne="http://schemas.microsoft.com/office/word/2006/wordml" xmlns:wps="http://schemas.microsoft.com/office/word/2010/wordprocessingShape" mc:Ignorable="w14 wp14"/>
-</file>
-
-<file path=word/glossary/fontTable.xml><?xml version="1.0" encoding="utf-8"?>
-<w:fonts xmlns:mc="http://schemas.openxmlformats.org/markup-compatibility/2006" xmlns:r="http://schemas.openxmlformats.org/officeDocument/2006/relationships" xmlns:w="http://schemas.openxmlformats.org/wordprocessingml/2006/main" xmlns:w14="http://schemas.microsoft.com/office/word/2010/wordml" mc:Ignorable="w14">
-  <w:font w:name="Times New Roman">
-    <w:panose1 w:val="02020603050405020304"/>
-    <w:charset w:val="EE"/>
-    <w:family w:val="roman"/>
-    <w:pitch w:val="variable"/>
-    <w:sig w:usb0="E0002AFF" w:usb1="C0007841" w:usb2="00000009" w:usb3="00000000" w:csb0="000001FF" w:csb1="00000000"/>
-  </w:font>
-  <w:font w:name="Symbol">
-    <w:panose1 w:val="05050102010706020507"/>
-    <w:charset w:val="02"/>
-    <w:family w:val="roman"/>
-    <w:pitch w:val="variable"/>
-    <w:sig w:usb0="00000000" w:usb1="10000000" w:usb2="00000000" w:usb3="00000000" w:csb0="80000000" w:csb1="00000000"/>
-  </w:font>
-  <w:font w:name="Courier New">
-    <w:panose1 w:val="02070309020205020404"/>
-    <w:charset w:val="EE"/>
-    <w:family w:val="modern"/>
-    <w:pitch w:val="fixed"/>
-    <w:sig w:usb0="E0002AFF" w:usb1="C0007843" w:usb2="00000009" w:usb3="00000000" w:csb0="000001FF" w:csb1="00000000"/>
-  </w:font>
-  <w:font w:name="Wingdings">
-    <w:panose1 w:val="05000000000000000000"/>
-    <w:charset w:val="02"/>
-    <w:family w:val="auto"/>
-    <w:pitch w:val="variable"/>
-    <w:sig w:usb0="00000000" w:usb1="10000000" w:usb2="00000000" w:usb3="00000000" w:csb0="80000000" w:csb1="00000000"/>
-  </w:font>
-  <w:font w:name="Calibri">
-    <w:panose1 w:val="020F0502020204030204"/>
-    <w:charset w:val="EE"/>
-    <w:family w:val="swiss"/>
-    <w:pitch w:val="variable"/>
-    <w:sig w:usb0="E00002FF" w:usb1="4000ACFF" w:usb2="00000001" w:usb3="00000000" w:csb0="0000019F" w:csb1="00000000"/>
-  </w:font>
-  <w:font w:name="Cambria">
-    <w:panose1 w:val="02040503050406030204"/>
-    <w:charset w:val="EE"/>
-    <w:family w:val="roman"/>
-    <w:pitch w:val="variable"/>
-    <w:sig w:usb0="E00002FF" w:usb1="400004FF" w:usb2="00000000" w:usb3="00000000" w:csb0="0000019F" w:csb1="00000000"/>
-  </w:font>
-  <w:font w:name="Tahoma">
-    <w:panose1 w:val="020B0604030504040204"/>
-    <w:charset w:val="EE"/>
-    <w:family w:val="swiss"/>
-    <w:pitch w:val="variable"/>
-    <w:sig w:usb0="E1002EFF" w:usb1="C000605B" w:usb2="00000029" w:usb3="00000000" w:csb0="000101FF" w:csb1="00000000"/>
-  </w:font>
-</w:fonts>
-</file>
-
-<file path=word/glossary/settings.xml><?xml version="1.0" encoding="utf-8"?>
-<w:settings xmlns:mc="http://schemas.openxmlformats.org/markup-compatibility/2006" xmlns:o="urn:schemas-microsoft-com:office:office" xmlns:r="http://schemas.openxmlformats.org/officeDocument/2006/relationships" xmlns:m="http://schemas.openxmlformats.org/officeDocument/2006/math" xmlns:v="urn:schemas-microsoft-com:vml" xmlns:w10="urn:schemas-microsoft-com:office:word" xmlns:w="http://schemas.openxmlformats.org/wordprocessingml/2006/main" xmlns:w14="http://schemas.microsoft.com/office/word/2010/wordml" xmlns:sl="http://schemas.openxmlformats.org/schemaLibrary/2006/main" mc:Ignorable="w14">
-  <w:view w:val="normal"/>
-  <w:defaultTabStop w:val="720"/>
-  <w:characterSpacingControl w:val="doNotCompress"/>
-  <w:compat>
-    <w:useFELayout/>
-    <w:compatSetting w:name="compatibilityMode" w:uri="http://schemas.microsoft.com/office/word" w:val="14"/>
-    <w:compatSetting w:name="overrideTableStyleFontSizeAndJustification" w:uri="http://schemas.microsoft.com/office/word" w:val="1"/>
-    <w:compatSetting w:name="enableOpenTypeFeatures" w:uri="http://schemas.microsoft.com/office/word" w:val="1"/>
-    <w:compatSetting w:name="doNotFlipMirrorIndents" w:uri="http://schemas.microsoft.com/office/word" w:val="1"/>
-  </w:compat>
-  <w:rsids>
-    <w:rsidRoot w:val="000E5AE3"/>
-    <w:rsid w:val="000E5AE3"/>
-    <w:rsid w:val="00274FDB"/>
-  </w:rsids>
-  <m:mathPr>
-    <m:mathFont m:val="Cambria Math"/>
-    <m:brkBin m:val="before"/>
-    <m:brkBinSub m:val="--"/>
-    <m:smallFrac m:val="0"/>
-    <m:dispDef/>
-    <m:lMargin m:val="0"/>
-    <m:rMargin m:val="0"/>
-    <m:defJc m:val="centerGroup"/>
-    <m:wrapIndent m:val="1440"/>
-    <m:intLim m:val="subSup"/>
-    <m:naryLim m:val="undOvr"/>
-  </m:mathPr>
-  <w:themeFontLang w:val="en-US"/>
-  <w:clrSchemeMapping w:bg1="light1" w:t1="dark1" w:bg2="light2" w:t2="dark2" w:accent1="accent1" w:accent2="accent2" w:accent3="accent3" w:accent4="accent4" w:accent5="accent5" w:accent6="accent6" w:hyperlink="hyperlink" w:followedHyperlink="followedHyperlink"/>
-  <w:decimalSymbol w:val=","/>
-  <w:listSeparator w:val=";"/>
-</w:settings>
-</file>
-
-<file path=word/glossary/styles.xml><?xml version="1.0" encoding="utf-8"?>
-<w:styles xmlns:mc="http://schemas.openxmlformats.org/markup-compatibility/2006" xmlns:r="http://schemas.openxmlformats.org/officeDocument/2006/relationships" xmlns:w="http://schemas.openxmlformats.org/wordprocessingml/2006/main" xmlns:w14="http://schemas.microsoft.com/office/word/2010/wordml" mc:Ignorable="w14">
-  <w:docDefaults>
-    <w:rPrDefault>
-      <w:rPr>
-        <w:rFonts w:asciiTheme="minorHAnsi" w:eastAsiaTheme="minorEastAsia" w:hAnsiTheme="minorHAnsi" w:cstheme="minorBidi"/>
-        <w:sz w:val="22"/>
-        <w:szCs w:val="22"/>
-        <w:lang w:val="en-US" w:eastAsia="en-US" w:bidi="ar-SA"/>
-      </w:rPr>
-    </w:rPrDefault>
-    <w:pPrDefault>
-      <w:pPr>
-        <w:spacing w:after="200" w:line="276" w:lineRule="auto"/>
-      </w:pPr>
-    </w:pPrDefault>
-  </w:docDefaults>
-  <w:latentStyles w:defLockedState="0" w:defUIPriority="99" w:defSemiHidden="1" w:defUnhideWhenUsed="1" w:defQFormat="0" w:count="267">
-    <w:lsdException w:name="Normal" w:semiHidden="0" w:uiPriority="0" w:unhideWhenUsed="0" w:qFormat="1"/>
-    <w:lsdException w:name="heading 1" w:semiHidden="0" w:uiPriority="9" w:unhideWhenUsed="0" w:qFormat="1"/>
-    <w:lsdException w:name="heading 2" w:uiPriority="9" w:qFormat="1"/>
-    <w:lsdException w:name="heading 3" w:uiPriority="9" w:qFormat="1"/>
-    <w:lsdException w:name="heading 4" w:uiPriority="9" w:qFormat="1"/>
-    <w:lsdException w:name="heading 5" w:uiPriority="9" w:qFormat="1"/>
-    <w:lsdException w:name="heading 6" w:uiPriority="9" w:qFormat="1"/>
-    <w:lsdException w:name="heading 7" w:uiPriority="9" w:qFormat="1"/>
-    <w:lsdException w:name="heading 8" w:uiPriority="9" w:qFormat="1"/>
-    <w:lsdException w:name="heading 9" w:uiPriority="9" w:qFormat="1"/>
-    <w:lsdException w:name="toc 1" w:uiPriority="39"/>
-    <w:lsdException w:name="toc 2" w:uiPriority="39"/>
-    <w:lsdException w:name="toc 3" w:uiPriority="39"/>
-    <w:lsdException w:name="toc 4" w:uiPriority="39"/>
-    <w:lsdException w:name="toc 5" w:uiPriority="39"/>
-    <w:lsdException w:name="toc 6" w:uiPriority="39"/>
-    <w:lsdException w:name="toc 7" w:uiPriority="39"/>
-    <w:lsdException w:name="toc 8" w:uiPriority="39"/>
-    <w:lsdException w:name="toc 9" w:uiPriority="39"/>
-    <w:lsdException w:name="caption" w:uiPriority="35" w:qFormat="1"/>
-    <w:lsdException w:name="Title" w:semiHidden="0" w:uiPriority="10" w:unhideWhenUsed="0" w:qFormat="1"/>
-    <w:lsdException w:name="Default Paragraph Font" w:uiPriority="1"/>
-    <w:lsdException w:name="Subtitle" w:semiHidden="0" w:uiPriority="11" w:unhideWhenUsed="0" w:qFormat="1"/>
-    <w:lsdException w:name="Strong" w:semiHidden="0" w:uiPriority="22" w:unhideWhenUsed="0" w:qFormat="1"/>
-    <w:lsdException w:name="Emphasis" w:semiHidden="0" w:uiPriority="20" w:unhideWhenUsed="0" w:qFormat="1"/>
-    <w:lsdException w:name="Table Grid" w:semiHidden="0" w:uiPriority="59" w:unhideWhenUsed="0"/>
-    <w:lsdException w:name="Placeholder Text" w:unhideWhenUsed="0"/>
-    <w:lsdException w:name="No Spacing" w:semiHidden="0" w:uiPriority="1" w:unhideWhenUsed="0" w:qFormat="1"/>
-    <w:lsdException w:name="Light Shading" w:semiHidden="0" w:uiPriority="60" w:unhideWhenUsed="0"/>
-    <w:lsdException w:name="Light List" w:semiHidden="0" w:uiPriority="61" w:unhideWhenUsed="0"/>
-    <w:lsdException w:name="Light Grid" w:semiHidden="0" w:uiPriority="62" w:unhideWhenUsed="0"/>
-    <w:lsdException w:name="Medium Shading 1" w:semiHidden="0" w:uiPriority="63" w:unhideWhenUsed="0"/>
-    <w:lsdException w:name="Medium Shading 2" w:semiHidden="0" w:uiPriority="64" w:unhideWhenUsed="0"/>
-    <w:lsdException w:name="Medium List 1" w:semiHidden="0" w:uiPriority="65" w:unhideWhenUsed="0"/>
-    <w:lsdException w:name="Medium List 2" w:semiHidden="0" w:uiPriority="66" w:unhideWhenUsed="0"/>
-    <w:lsdException w:name="Medium Grid 1" w:semiHidden="0" w:uiPriority="67" w:unhideWhenUsed="0"/>
-    <w:lsdException w:name="Medium Grid 2" w:semiHidden="0" w:uiPriority="68" w:unhideWhenUsed="0"/>
-    <w:lsdException w:name="Medium Grid 3" w:semiHidden="0" w:uiPriority="69" w:unhideWhenUsed="0"/>
-    <w:lsdException w:name="Dark List" w:semiHidden="0" w:uiPriority="70" w:unhideWhenUsed="0"/>
-    <w:lsdException w:name="Colorful Shading" w:semiHidden="0" w:uiPriority="71" w:unhideWhenUsed="0"/>
-    <w:lsdException w:name="Colorful List" w:semiHidden="0" w:uiPriority="72" w:unhideWhenUsed="0"/>
-    <w:lsdException w:name="Colorful Grid" w:semiHidden="0" w:uiPriority="73" w:unhideWhenUsed="0"/>
-    <w:lsdException w:name="Light Shading Accent 1" w:semiHidden="0" w:uiPriority="60" w:unhideWhenUsed="0"/>
-    <w:lsdException w:name="Light List Accent 1" w:semiHidden="0" w:uiPriority="61" w:unhideWhenUsed="0"/>
-    <w:lsdException w:name="Light Grid Accent 1" w:semiHidden="0" w:uiPriority="62" w:unhideWhenUsed="0"/>
-    <w:lsdException w:name="Medium Shading 1 Accent 1" w:semiHidden="0" w:uiPriority="63" w:unhideWhenUsed="0"/>
-    <w:lsdException w:name="Medium Shading 2 Accent 1" w:semiHidden="0" w:uiPriority="64" w:unhideWhenUsed="0"/>
-    <w:lsdException w:name="Medium List 1 Accent 1" w:semiHidden="0" w:uiPriority="65" w:unhideWhenUsed="0"/>
-    <w:lsdException w:name="Revision" w:unhideWhenUsed="0"/>
-    <w:lsdException w:name="List Paragraph" w:semiHidden="0" w:uiPriority="34" w:unhideWhenUsed="0" w:qFormat="1"/>
-    <w:lsdException w:name="Quote" w:semiHidden="0" w:uiPriority="29" w:unhideWhenUsed="0" w:qFormat="1"/>
-    <w:lsdException w:name="Intense Quote" w:semiHidden="0" w:uiPriority="30" w:unhideWhenUsed="0" w:qFormat="1"/>
-    <w:lsdException w:name="Medium List 2 Accent 1" w:semiHidden="0" w:uiPriority="66" w:unhideWhenUsed="0"/>
-    <w:lsdException w:name="Medium Grid 1 Accent 1" w:semiHidden="0" w:uiPriority="67" w:unhideWhenUsed="0"/>
-    <w:lsdException w:name="Medium Grid 2 Accent 1" w:semiHidden="0" w:uiPriority="68" w:unhideWhenUsed="0"/>
-    <w:lsdException w:name="Medium Grid 3 Accent 1" w:semiHidden="0" w:uiPriority="69" w:unhideWhenUsed="0"/>
-    <w:lsdException w:name="Dark List Accent 1" w:semiHidden="0" w:uiPriority="70" w:unhideWhenUsed="0"/>
-    <w:lsdException w:name="Colorful Shading Accent 1" w:semiHidden="0" w:uiPriority="71" w:unhideWhenUsed="0"/>
-    <w:lsdException w:name="Colorful List Accent 1" w:semiHidden="0" w:uiPriority="72" w:unhideWhenUsed="0"/>
-    <w:lsdException w:name="Colorful Grid Accent 1" w:semiHidden="0" w:uiPriority="73" w:unhideWhenUsed="0"/>
-    <w:lsdException w:name="Light Shading Accent 2" w:semiHidden="0" w:uiPriority="60" w:unhideWhenUsed="0"/>
-    <w:lsdException w:name="Light List Accent 2" w:semiHidden="0" w:uiPriority="61" w:unhideWhenUsed="0"/>
-    <w:lsdException w:name="Light Grid Accent 2" w:semiHidden="0" w:uiPriority="62" w:unhideWhenUsed="0"/>
-    <w:lsdException w:name="Medium Shading 1 Accent 2" w:semiHidden="0" w:uiPriority="63" w:unhideWhenUsed="0"/>
-    <w:lsdException w:name="Medium Shading 2 Accent 2" w:semiHidden="0" w:uiPriority="64" w:unhideWhenUsed="0"/>
-    <w:lsdException w:name="Medium List 1 Accent 2" w:semiHidden="0" w:uiPriority="65" w:unhideWhenUsed="0"/>
-    <w:lsdException w:name="Medium List 2 Accent 2" w:semiHidden="0" w:uiPriority="66" w:unhideWhenUsed="0"/>
-    <w:lsdException w:name="Medium Grid 1 Accent 2" w:semiHidden="0" w:uiPriority="67" w:unhideWhenUsed="0"/>
-    <w:lsdException w:name="Medium Grid 2 Accent 2" w:semiHidden="0" w:uiPriority="68" w:unhideWhenUsed="0"/>
-    <w:lsdException w:name="Medium Grid 3 Accent 2" w:semiHidden="0" w:uiPriority="69" w:unhideWhenUsed="0"/>
-    <w:lsdException w:name="Dark List Accent 2" w:semiHidden="0" w:uiPriority="70" w:unhideWhenUsed="0"/>
-    <w:lsdException w:name="Colorful Shading Accent 2" w:semiHidden="0" w:uiPriority="71" w:unhideWhenUsed="0"/>
-    <w:lsdException w:name="Colorful List Accent 2" w:semiHidden="0" w:uiPriority="72" w:unhideWhenUsed="0"/>
-    <w:lsdException w:name="Colorful Grid Accent 2" w:semiHidden="0" w:uiPriority="73" w:unhideWhenUsed="0"/>
-    <w:lsdException w:name="Light Shading Accent 3" w:semiHidden="0" w:uiPriority="60" w:unhideWhenUsed="0"/>
-    <w:lsdException w:name="Light List Accent 3" w:semiHidden="0" w:uiPriority="61" w:unhideWhenUsed="0"/>
-    <w:lsdException w:name="Light Grid Accent 3" w:semiHidden="0" w:uiPriority="62" w:unhideWhenUsed="0"/>
-    <w:lsdException w:name="Medium Shading 1 Accent 3" w:semiHidden="0" w:uiPriority="63" w:unhideWhenUsed="0"/>
-    <w:lsdException w:name="Medium Shading 2 Accent 3" w:semiHidden="0" w:uiPriority="64" w:unhideWhenUsed="0"/>
-    <w:lsdException w:name="Medium List 1 Accent 3" w:semiHidden="0" w:uiPriority="65" w:unhideWhenUsed="0"/>
-    <w:lsdException w:name="Medium List 2 Accent 3" w:semiHidden="0" w:uiPriority="66" w:unhideWhenUsed="0"/>
-    <w:lsdException w:name="Medium Grid 1 Accent 3" w:semiHidden="0" w:uiPriority="67" w:unhideWhenUsed="0"/>
-    <w:lsdException w:name="Medium Grid 2 Accent 3" w:semiHidden="0" w:uiPriority="68" w:unhideWhenUsed="0"/>
-    <w:lsdException w:name="Medium Grid 3 Accent 3" w:semiHidden="0" w:uiPriority="69" w:unhideWhenUsed="0"/>
-    <w:lsdException w:name="Dark List Accent 3" w:semiHidden="0" w:uiPriority="70" w:unhideWhenUsed="0"/>
-    <w:lsdException w:name="Colorful Shading Accent 3" w:semiHidden="0" w:uiPriority="71" w:unhideWhenUsed="0"/>
-    <w:lsdException w:name="Colorful List Accent 3" w:semiHidden="0" w:uiPriority="72" w:unhideWhenUsed="0"/>
-    <w:lsdException w:name="Colorful Grid Accent 3" w:semiHidden="0" w:uiPriority="73" w:unhideWhenUsed="0"/>
-    <w:lsdException w:name="Light Shading Accent 4" w:semiHidden="0" w:uiPriority="60" w:unhideWhenUsed="0"/>
-    <w:lsdException w:name="Light List Accent 4" w:semiHidden="0" w:uiPriority="61" w:unhideWhenUsed="0"/>
-    <w:lsdException w:name="Light Grid Accent 4" w:semiHidden="0" w:uiPriority="62" w:unhideWhenUsed="0"/>
-    <w:lsdException w:name="Medium Shading 1 Accent 4" w:semiHidden="0" w:uiPriority="63" w:unhideWhenUsed="0"/>
-    <w:lsdException w:name="Medium Shading 2 Accent 4" w:semiHidden="0" w:uiPriority="64" w:unhideWhenUsed="0"/>
-    <w:lsdException w:name="Medium List 1 Accent 4" w:semiHidden="0" w:uiPriority="65" w:unhideWhenUsed="0"/>
-    <w:lsdException w:name="Medium List 2 Accent 4" w:semiHidden="0" w:uiPriority="66" w:unhideWhenUsed="0"/>
-    <w:lsdException w:name="Medium Grid 1 Accent 4" w:semiHidden="0" w:uiPriority="67" w:unhideWhenUsed="0"/>
-    <w:lsdException w:name="Medium Grid 2 Accent 4" w:semiHidden="0" w:uiPriority="68" w:unhideWhenUsed="0"/>
-    <w:lsdException w:name="Medium Grid 3 Accent 4" w:semiHidden="0" w:uiPriority="69" w:unhideWhenUsed="0"/>
-    <w:lsdException w:name="Dark List Accent 4" w:semiHidden="0" w:uiPriority="70" w:unhideWhenUsed="0"/>
-    <w:lsdException w:name="Colorful Shading Accent 4" w:semiHidden="0" w:uiPriority="71" w:unhideWhenUsed="0"/>
-    <w:lsdException w:name="Colorful List Accent 4" w:semiHidden="0" w:uiPriority="72" w:unhideWhenUsed="0"/>
-    <w:lsdException w:name="Colorful Grid Accent 4" w:semiHidden="0" w:uiPriority="73" w:unhideWhenUsed="0"/>
-    <w:lsdException w:name="Light Shading Accent 5" w:semiHidden="0" w:uiPriority="60" w:unhideWhenUsed="0"/>
-    <w:lsdException w:name="Light List Accent 5" w:semiHidden="0" w:uiPriority="61" w:unhideWhenUsed="0"/>
-    <w:lsdException w:name="Light Grid Accent 5" w:semiHidden="0" w:uiPriority="62" w:unhideWhenUsed="0"/>
-    <w:lsdException w:name="Medium Shading 1 Accent 5" w:semiHidden="0" w:uiPriority="63" w:unhideWhenUsed="0"/>
-    <w:lsdException w:name="Medium Shading 2 Accent 5" w:semiHidden="0" w:uiPriority="64" w:unhideWhenUsed="0"/>
-    <w:lsdException w:name="Medium List 1 Accent 5" w:semiHidden="0" w:uiPriority="65" w:unhideWhenUsed="0"/>
-    <w:lsdException w:name="Medium List 2 Accent 5" w:semiHidden="0" w:uiPriority="66" w:unhideWhenUsed="0"/>
-    <w:lsdException w:name="Medium Grid 1 Accent 5" w:semiHidden="0" w:uiPriority="67" w:unhideWhenUsed="0"/>
-    <w:lsdException w:name="Medium Grid 2 Accent 5" w:semiHidden="0" w:uiPriority="68" w:unhideWhenUsed="0"/>
-    <w:lsdException w:name="Medium Grid 3 Accent 5" w:semiHidden="0" w:uiPriority="69" w:unhideWhenUsed="0"/>
-    <w:lsdException w:name="Dark List Accent 5" w:semiHidden="0" w:uiPriority="70" w:unhideWhenUsed="0"/>
-    <w:lsdException w:name="Colorful Shading Accent 5" w:semiHidden="0" w:uiPriority="71" w:unhideWhenUsed="0"/>
-    <w:lsdException w:name="Colorful List Accent 5" w:semiHidden="0" w:uiPriority="72" w:unhideWhenUsed="0"/>
-    <w:lsdException w:name="Colorful Grid Accent 5" w:semiHidden="0" w:uiPriority="73" w:unhideWhenUsed="0"/>
-    <w:lsdException w:name="Light Shading Accent 6" w:semiHidden="0" w:uiPriority="60" w:unhideWhenUsed="0"/>
-    <w:lsdException w:name="Light List Accent 6" w:semiHidden="0" w:uiPriority="61" w:unhideWhenUsed="0"/>
-    <w:lsdException w:name="Light Grid Accent 6" w:semiHidden="0" w:uiPriority="62" w:unhideWhenUsed="0"/>
-    <w:lsdException w:name="Medium Shading 1 Accent 6" w:semiHidden="0" w:uiPriority="63" w:unhideWhenUsed="0"/>
-    <w:lsdException w:name="Medium Shading 2 Accent 6" w:semiHidden="0" w:uiPriority="64" w:unhideWhenUsed="0"/>
-    <w:lsdException w:name="Medium List 1 Accent 6" w:semiHidden="0" w:uiPriority="65" w:unhideWhenUsed="0"/>
-    <w:lsdException w:name="Medium List 2 Accent 6" w:semiHidden="0" w:uiPriority="66" w:unhideWhenUsed="0"/>
-    <w:lsdException w:name="Medium Grid 1 Accent 6" w:semiHidden="0" w:uiPriority="67" w:unhideWhenUsed="0"/>
-    <w:lsdException w:name="Medium Grid 2 Accent 6" w:semiHidden="0" w:uiPriority="68" w:unhideWhenUsed="0"/>
-    <w:lsdException w:name="Medium Grid 3 Accent 6" w:semiHidden="0" w:uiPriority="69" w:unhideWhenUsed="0"/>
-    <w:lsdException w:name="Dark List Accent 6" w:semiHidden="0" w:uiPriority="70" w:unhideWhenUsed="0"/>
-    <w:lsdException w:name="Colorful Shading Accent 6" w:semiHidden="0" w:uiPriority="71" w:unhideWhenUsed="0"/>
-    <w:lsdException w:name="Colorful List Accent 6" w:semiHidden="0" w:uiPriority="72" w:unhideWhenUsed="0"/>
-    <w:lsdException w:name="Colorful Grid Accent 6" w:semiHidden="0" w:uiPriority="73" w:unhideWhenUsed="0"/>
-    <w:lsdException w:name="Subtle Emphasis" w:semiHidden="0" w:uiPriority="19" w:unhideWhenUsed="0" w:qFormat="1"/>
-    <w:lsdException w:name="Intense Emphasis" w:semiHidden="0" w:uiPriority="21" w:unhideWhenUsed="0" w:qFormat="1"/>
-    <w:lsdException w:name="Subtle Reference" w:semiHidden="0" w:uiPriority="31" w:unhideWhenUsed="0" w:qFormat="1"/>
-    <w:lsdException w:name="Intense Reference" w:semiHidden="0" w:uiPriority="32" w:unhideWhenUsed="0" w:qFormat="1"/>
-    <w:lsdException w:name="Book Title" w:semiHidden="0" w:uiPriority="33" w:unhideWhenUsed="0" w:qFormat="1"/>
-    <w:lsdException w:name="Bibliography" w:uiPriority="37"/>
-    <w:lsdException w:name="TOC Heading" w:uiPriority="39" w:qFormat="1"/>
-  </w:latentStyles>
-  <w:style w:type="paragraph" w:default="1" w:styleId="Normalny">
-    <w:name w:val="Normal"/>
-    <w:qFormat/>
-  </w:style>
-  <w:style w:type="character" w:default="1" w:styleId="Domylnaczcionkaakapitu">
-    <w:name w:val="Default Paragraph Font"/>
-    <w:uiPriority w:val="1"/>
-    <w:semiHidden/>
-    <w:unhideWhenUsed/>
-  </w:style>
-  <w:style w:type="table" w:default="1" w:styleId="Standardowy">
-    <w:name w:val="Normal Table"/>
-    <w:uiPriority w:val="99"/>
-    <w:semiHidden/>
-    <w:unhideWhenUsed/>
-    <w:tblPr>
-      <w:tblInd w:w="0" w:type="dxa"/>
-      <w:tblCellMar>
-        <w:top w:w="0" w:type="dxa"/>
-        <w:left w:w="108" w:type="dxa"/>
-        <w:bottom w:w="0" w:type="dxa"/>
-        <w:right w:w="108" w:type="dxa"/>
-      </w:tblCellMar>
-    </w:tblPr>
-  </w:style>
-  <w:style w:type="numbering" w:default="1" w:styleId="Bezlisty">
-    <w:name w:val="No List"/>
-    <w:uiPriority w:val="99"/>
-    <w:semiHidden/>
-    <w:unhideWhenUsed/>
-  </w:style>
-  <w:style w:type="paragraph" w:customStyle="1" w:styleId="9DBBCF330623488EB3F8CDC149600D9B">
-    <w:name w:val="9DBBCF330623488EB3F8CDC149600D9B"/>
-    <w:rsid w:val="000E5AE3"/>
-  </w:style>
-  <w:style w:type="paragraph" w:customStyle="1" w:styleId="F49DCE0FC6654D44AD0C56E25BBB5AFA">
-    <w:name w:val="F49DCE0FC6654D44AD0C56E25BBB5AFA"/>
-    <w:rsid w:val="000E5AE3"/>
-  </w:style>
-</w:styles>
-</file>
-
-<file path=word/glossary/stylesWithEffects.xml><?xml version="1.0" encoding="utf-8"?>
-<w:styles xmlns:wpc="http://schemas.microsoft.com/office/word/2010/wordprocessingCanvas" xmlns:mc="http://schemas.openxmlformats.org/markup-compatibility/2006" xmlns:o="urn:schemas-microsoft-com:office:office" xmlns:r="http://schemas.openxmlformats.org/officeDocument/2006/relationships" xmlns:m="http://schemas.openxmlformats.org/officeDocument/2006/math" xmlns:v="urn:schemas-microsoft-com:vml" xmlns:wp14="http://schemas.microsoft.com/office/word/2010/wordprocessingDrawing" xmlns:wp="http://schemas.openxmlformats.org/drawingml/2006/wordprocessingDrawing" xmlns:w10="urn:schemas-microsoft-com:office:word" xmlns:w="http://schemas.openxmlformats.org/wordprocessingml/2006/main" xmlns:w14="http://schemas.microsoft.com/office/word/2010/wordml" xmlns:wpg="http://schemas.microsoft.com/office/word/2010/wordprocessingGroup" xmlns:wpi="http://schemas.microsoft.com/office/word/2010/wordprocessingInk" xmlns:wne="http://schemas.microsoft.com/office/word/2006/wordml" xmlns:wps="http://schemas.microsoft.com/office/word/2010/wordprocessingShape" mc:Ignorable="w14 wp14">
-  <w:docDefaults>
-    <w:rPrDefault>
-      <w:rPr>
-        <w:rFonts w:asciiTheme="minorHAnsi" w:eastAsiaTheme="minorEastAsia" w:hAnsiTheme="minorHAnsi" w:cstheme="minorBidi"/>
-        <w:sz w:val="22"/>
-        <w:szCs w:val="22"/>
-        <w:lang w:val="en-US" w:eastAsia="en-US" w:bidi="ar-SA"/>
-      </w:rPr>
-    </w:rPrDefault>
-    <w:pPrDefault>
-      <w:pPr>
-        <w:spacing w:after="200" w:line="276" w:lineRule="auto"/>
-      </w:pPr>
-    </w:pPrDefault>
-  </w:docDefaults>
-  <w:latentStyles w:defLockedState="0" w:defUIPriority="99" w:defSemiHidden="1" w:defUnhideWhenUsed="1" w:defQFormat="0" w:count="267">
-    <w:lsdException w:name="Normal" w:semiHidden="0" w:uiPriority="0" w:unhideWhenUsed="0" w:qFormat="1"/>
-    <w:lsdException w:name="heading 1" w:semiHidden="0" w:uiPriority="9" w:unhideWhenUsed="0" w:qFormat="1"/>
-    <w:lsdException w:name="heading 2" w:uiPriority="9" w:qFormat="1"/>
-    <w:lsdException w:name="heading 3" w:uiPriority="9" w:qFormat="1"/>
-    <w:lsdException w:name="heading 4" w:uiPriority="9" w:qFormat="1"/>
-    <w:lsdException w:name="heading 5" w:uiPriority="9" w:qFormat="1"/>
-    <w:lsdException w:name="heading 6" w:uiPriority="9" w:qFormat="1"/>
-    <w:lsdException w:name="heading 7" w:uiPriority="9" w:qFormat="1"/>
-    <w:lsdException w:name="heading 8" w:uiPriority="9" w:qFormat="1"/>
-    <w:lsdException w:name="heading 9" w:uiPriority="9" w:qFormat="1"/>
-    <w:lsdException w:name="toc 1" w:uiPriority="39"/>
-    <w:lsdException w:name="toc 2" w:uiPriority="39"/>
-    <w:lsdException w:name="toc 3" w:uiPriority="39"/>
-    <w:lsdException w:name="toc 4" w:uiPriority="39"/>
-    <w:lsdException w:name="toc 5" w:uiPriority="39"/>
-    <w:lsdException w:name="toc 6" w:uiPriority="39"/>
-    <w:lsdException w:name="toc 7" w:uiPriority="39"/>
-    <w:lsdException w:name="toc 8" w:uiPriority="39"/>
-    <w:lsdException w:name="toc 9" w:uiPriority="39"/>
-    <w:lsdException w:name="caption" w:uiPriority="35" w:qFormat="1"/>
-    <w:lsdException w:name="Title" w:semiHidden="0" w:uiPriority="10" w:unhideWhenUsed="0" w:qFormat="1"/>
-    <w:lsdException w:name="Default Paragraph Font" w:uiPriority="1"/>
-    <w:lsdException w:name="Subtitle" w:semiHidden="0" w:uiPriority="11" w:unhideWhenUsed="0" w:qFormat="1"/>
-    <w:lsdException w:name="Strong" w:semiHidden="0" w:uiPriority="22" w:unhideWhenUsed="0" w:qFormat="1"/>
-    <w:lsdException w:name="Emphasis" w:semiHidden="0" w:uiPriority="20" w:unhideWhenUsed="0" w:qFormat="1"/>
-    <w:lsdException w:name="Table Grid" w:semiHidden="0" w:uiPriority="59" w:unhideWhenUsed="0"/>
-    <w:lsdException w:name="Placeholder Text" w:unhideWhenUsed="0"/>
-    <w:lsdException w:name="No Spacing" w:semiHidden="0" w:uiPriority="1" w:unhideWhenUsed="0" w:qFormat="1"/>
-    <w:lsdException w:name="Light Shading" w:semiHidden="0" w:uiPriority="60" w:unhideWhenUsed="0"/>
-    <w:lsdException w:name="Light List" w:semiHidden="0" w:uiPriority="61" w:unhideWhenUsed="0"/>
-    <w:lsdException w:name="Light Grid" w:semiHidden="0" w:uiPriority="62" w:unhideWhenUsed="0"/>
-    <w:lsdException w:name="Medium Shading 1" w:semiHidden="0" w:uiPriority="63" w:unhideWhenUsed="0"/>
-    <w:lsdException w:name="Medium Shading 2" w:semiHidden="0" w:uiPriority="64" w:unhideWhenUsed="0"/>
-    <w:lsdException w:name="Medium List 1" w:semiHidden="0" w:uiPriority="65" w:unhideWhenUsed="0"/>
-    <w:lsdException w:name="Medium List 2" w:semiHidden="0" w:uiPriority="66" w:unhideWhenUsed="0"/>
-    <w:lsdException w:name="Medium Grid 1" w:semiHidden="0" w:uiPriority="67" w:unhideWhenUsed="0"/>
-    <w:lsdException w:name="Medium Grid 2" w:semiHidden="0" w:uiPriority="68" w:unhideWhenUsed="0"/>
-    <w:lsdException w:name="Medium Grid 3" w:semiHidden="0" w:uiPriority="69" w:unhideWhenUsed="0"/>
-    <w:lsdException w:name="Dark List" w:semiHidden="0" w:uiPriority="70" w:unhideWhenUsed="0"/>
-    <w:lsdException w:name="Colorful Shading" w:semiHidden="0" w:uiPriority="71" w:unhideWhenUsed="0"/>
-    <w:lsdException w:name="Colorful List" w:semiHidden="0" w:uiPriority="72" w:unhideWhenUsed="0"/>
-    <w:lsdException w:name="Colorful Grid" w:semiHidden="0" w:uiPriority="73" w:unhideWhenUsed="0"/>
-    <w:lsdException w:name="Light Shading Accent 1" w:semiHidden="0" w:uiPriority="60" w:unhideWhenUsed="0"/>
-    <w:lsdException w:name="Light List Accent 1" w:semiHidden="0" w:uiPriority="61" w:unhideWhenUsed="0"/>
-    <w:lsdException w:name="Light Grid Accent 1" w:semiHidden="0" w:uiPriority="62" w:unhideWhenUsed="0"/>
-    <w:lsdException w:name="Medium Shading 1 Accent 1" w:semiHidden="0" w:uiPriority="63" w:unhideWhenUsed="0"/>
-    <w:lsdException w:name="Medium Shading 2 Accent 1" w:semiHidden="0" w:uiPriority="64" w:unhideWhenUsed="0"/>
-    <w:lsdException w:name="Medium List 1 Accent 1" w:semiHidden="0" w:uiPriority="65" w:unhideWhenUsed="0"/>
-    <w:lsdException w:name="Revision" w:unhideWhenUsed="0"/>
-    <w:lsdException w:name="List Paragraph" w:semiHidden="0" w:uiPriority="34" w:unhideWhenUsed="0" w:qFormat="1"/>
-    <w:lsdException w:name="Quote" w:semiHidden="0" w:uiPriority="29" w:unhideWhenUsed="0" w:qFormat="1"/>
-    <w:lsdException w:name="Intense Quote" w:semiHidden="0" w:uiPriority="30" w:unhideWhenUsed="0" w:qFormat="1"/>
-    <w:lsdException w:name="Medium List 2 Accent 1" w:semiHidden="0" w:uiPriority="66" w:unhideWhenUsed="0"/>
-    <w:lsdException w:name="Medium Grid 1 Accent 1" w:semiHidden="0" w:uiPriority="67" w:unhideWhenUsed="0"/>
-    <w:lsdException w:name="Medium Grid 2 Accent 1" w:semiHidden="0" w:uiPriority="68" w:unhideWhenUsed="0"/>
-    <w:lsdException w:name="Medium Grid 3 Accent 1" w:semiHidden="0" w:uiPriority="69" w:unhideWhenUsed="0"/>
-    <w:lsdException w:name="Dark List Accent 1" w:semiHidden="0" w:uiPriority="70" w:unhideWhenUsed="0"/>
-    <w:lsdException w:name="Colorful Shading Accent 1" w:semiHidden="0" w:uiPriority="71" w:unhideWhenUsed="0"/>
-    <w:lsdException w:name="Colorful List Accent 1" w:semiHidden="0" w:uiPriority="72" w:unhideWhenUsed="0"/>
-    <w:lsdException w:name="Colorful Grid Accent 1" w:semiHidden="0" w:uiPriority="73" w:unhideWhenUsed="0"/>
-    <w:lsdException w:name="Light Shading Accent 2" w:semiHidden="0" w:uiPriority="60" w:unhideWhenUsed="0"/>
-    <w:lsdException w:name="Light List Accent 2" w:semiHidden="0" w:uiPriority="61" w:unhideWhenUsed="0"/>
-    <w:lsdException w:name="Light Grid Accent 2" w:semiHidden="0" w:uiPriority="62" w:unhideWhenUsed="0"/>
-    <w:lsdException w:name="Medium Shading 1 Accent 2" w:semiHidden="0" w:uiPriority="63" w:unhideWhenUsed="0"/>
-    <w:lsdException w:name="Medium Shading 2 Accent 2" w:semiHidden="0" w:uiPriority="64" w:unhideWhenUsed="0"/>
-    <w:lsdException w:name="Medium List 1 Accent 2" w:semiHidden="0" w:uiPriority="65" w:unhideWhenUsed="0"/>
-    <w:lsdException w:name="Medium List 2 Accent 2" w:semiHidden="0" w:uiPriority="66" w:unhideWhenUsed="0"/>
-    <w:lsdException w:name="Medium Grid 1 Accent 2" w:semiHidden="0" w:uiPriority="67" w:unhideWhenUsed="0"/>
-    <w:lsdException w:name="Medium Grid 2 Accent 2" w:semiHidden="0" w:uiPriority="68" w:unhideWhenUsed="0"/>
-    <w:lsdException w:name="Medium Grid 3 Accent 2" w:semiHidden="0" w:uiPriority="69" w:unhideWhenUsed="0"/>
-    <w:lsdException w:name="Dark List Accent 2" w:semiHidden="0" w:uiPriority="70" w:unhideWhenUsed="0"/>
-    <w:lsdException w:name="Colorful Shading Accent 2" w:semiHidden="0" w:uiPriority="71" w:unhideWhenUsed="0"/>
-    <w:lsdException w:name="Colorful List Accent 2" w:semiHidden="0" w:uiPriority="72" w:unhideWhenUsed="0"/>
-    <w:lsdException w:name="Colorful Grid Accent 2" w:semiHidden="0" w:uiPriority="73" w:unhideWhenUsed="0"/>
-    <w:lsdException w:name="Light Shading Accent 3" w:semiHidden="0" w:uiPriority="60" w:unhideWhenUsed="0"/>
-    <w:lsdException w:name="Light List Accent 3" w:semiHidden="0" w:uiPriority="61" w:unhideWhenUsed="0"/>
-    <w:lsdException w:name="Light Grid Accent 3" w:semiHidden="0" w:uiPriority="62" w:unhideWhenUsed="0"/>
-    <w:lsdException w:name="Medium Shading 1 Accent 3" w:semiHidden="0" w:uiPriority="63" w:unhideWhenUsed="0"/>
-    <w:lsdException w:name="Medium Shading 2 Accent 3" w:semiHidden="0" w:uiPriority="64" w:unhideWhenUsed="0"/>
-    <w:lsdException w:name="Medium List 1 Accent 3" w:semiHidden="0" w:uiPriority="65" w:unhideWhenUsed="0"/>
-    <w:lsdException w:name="Medium List 2 Accent 3" w:semiHidden="0" w:uiPriority="66" w:unhideWhenUsed="0"/>
-    <w:lsdException w:name="Medium Grid 1 Accent 3" w:semiHidden="0" w:uiPriority="67" w:unhideWhenUsed="0"/>
-    <w:lsdException w:name="Medium Grid 2 Accent 3" w:semiHidden="0" w:uiPriority="68" w:unhideWhenUsed="0"/>
-    <w:lsdException w:name="Medium Grid 3 Accent 3" w:semiHidden="0" w:uiPriority="69" w:unhideWhenUsed="0"/>
-    <w:lsdException w:name="Dark List Accent 3" w:semiHidden="0" w:uiPriority="70" w:unhideWhenUsed="0"/>
-    <w:lsdException w:name="Colorful Shading Accent 3" w:semiHidden="0" w:uiPriority="71" w:unhideWhenUsed="0"/>
-    <w:lsdException w:name="Colorful List Accent 3" w:semiHidden="0" w:uiPriority="72" w:unhideWhenUsed="0"/>
-    <w:lsdException w:name="Colorful Grid Accent 3" w:semiHidden="0" w:uiPriority="73" w:unhideWhenUsed="0"/>
-    <w:lsdException w:name="Light Shading Accent 4" w:semiHidden="0" w:uiPriority="60" w:unhideWhenUsed="0"/>
-    <w:lsdException w:name="Light List Accent 4" w:semiHidden="0" w:uiPriority="61" w:unhideWhenUsed="0"/>
-    <w:lsdException w:name="Light Grid Accent 4" w:semiHidden="0" w:uiPriority="62" w:unhideWhenUsed="0"/>
-    <w:lsdException w:name="Medium Shading 1 Accent 4" w:semiHidden="0" w:uiPriority="63" w:unhideWhenUsed="0"/>
-    <w:lsdException w:name="Medium Shading 2 Accent 4" w:semiHidden="0" w:uiPriority="64" w:unhideWhenUsed="0"/>
-    <w:lsdException w:name="Medium List 1 Accent 4" w:semiHidden="0" w:uiPriority="65" w:unhideWhenUsed="0"/>
-    <w:lsdException w:name="Medium List 2 Accent 4" w:semiHidden="0" w:uiPriority="66" w:unhideWhenUsed="0"/>
-    <w:lsdException w:name="Medium Grid 1 Accent 4" w:semiHidden="0" w:uiPriority="67" w:unhideWhenUsed="0"/>
-    <w:lsdException w:name="Medium Grid 2 Accent 4" w:semiHidden="0" w:uiPriority="68" w:unhideWhenUsed="0"/>
-    <w:lsdException w:name="Medium Grid 3 Accent 4" w:semiHidden="0" w:uiPriority="69" w:unhideWhenUsed="0"/>
-    <w:lsdException w:name="Dark List Accent 4" w:semiHidden="0" w:uiPriority="70" w:unhideWhenUsed="0"/>
-    <w:lsdException w:name="Colorful Shading Accent 4" w:semiHidden="0" w:uiPriority="71" w:unhideWhenUsed="0"/>
-    <w:lsdException w:name="Colorful List Accent 4" w:semiHidden="0" w:uiPriority="72" w:unhideWhenUsed="0"/>
-    <w:lsdException w:name="Colorful Grid Accent 4" w:semiHidden="0" w:uiPriority="73" w:unhideWhenUsed="0"/>
-    <w:lsdException w:name="Light Shading Accent 5" w:semiHidden="0" w:uiPriority="60" w:unhideWhenUsed="0"/>
-    <w:lsdException w:name="Light List Accent 5" w:semiHidden="0" w:uiPriority="61" w:unhideWhenUsed="0"/>
-    <w:lsdException w:name="Light Grid Accent 5" w:semiHidden="0" w:uiPriority="62" w:unhideWhenUsed="0"/>
-    <w:lsdException w:name="Medium Shading 1 Accent 5" w:semiHidden="0" w:uiPriority="63" w:unhideWhenUsed="0"/>
-    <w:lsdException w:name="Medium Shading 2 Accent 5" w:semiHidden="0" w:uiPriority="64" w:unhideWhenUsed="0"/>
-    <w:lsdException w:name="Medium List 1 Accent 5" w:semiHidden="0" w:uiPriority="65" w:unhideWhenUsed="0"/>
-    <w:lsdException w:name="Medium List 2 Accent 5" w:semiHidden="0" w:uiPriority="66" w:unhideWhenUsed="0"/>
-    <w:lsdException w:name="Medium Grid 1 Accent 5" w:semiHidden="0" w:uiPriority="67" w:unhideWhenUsed="0"/>
-    <w:lsdException w:name="Medium Grid 2 Accent 5" w:semiHidden="0" w:uiPriority="68" w:unhideWhenUsed="0"/>
-    <w:lsdException w:name="Medium Grid 3 Accent 5" w:semiHidden="0" w:uiPriority="69" w:unhideWhenUsed="0"/>
-    <w:lsdException w:name="Dark List Accent 5" w:semiHidden="0" w:uiPriority="70" w:unhideWhenUsed="0"/>
-    <w:lsdException w:name="Colorful Shading Accent 5" w:semiHidden="0" w:uiPriority="71" w:unhideWhenUsed="0"/>
-    <w:lsdException w:name="Colorful List Accent 5" w:semiHidden="0" w:uiPriority="72" w:unhideWhenUsed="0"/>
-    <w:lsdException w:name="Colorful Grid Accent 5" w:semiHidden="0" w:uiPriority="73" w:unhideWhenUsed="0"/>
-    <w:lsdException w:name="Light Shading Accent 6" w:semiHidden="0" w:uiPriority="60" w:unhideWhenUsed="0"/>
-    <w:lsdException w:name="Light List Accent 6" w:semiHidden="0" w:uiPriority="61" w:unhideWhenUsed="0"/>
-    <w:lsdException w:name="Light Grid Accent 6" w:semiHidden="0" w:uiPriority="62" w:unhideWhenUsed="0"/>
-    <w:lsdException w:name="Medium Shading 1 Accent 6" w:semiHidden="0" w:uiPriority="63" w:unhideWhenUsed="0"/>
-    <w:lsdException w:name="Medium Shading 2 Accent 6" w:semiHidden="0" w:uiPriority="64" w:unhideWhenUsed="0"/>
-    <w:lsdException w:name="Medium List 1 Accent 6" w:semiHidden="0" w:uiPriority="65" w:unhideWhenUsed="0"/>
-    <w:lsdException w:name="Medium List 2 Accent 6" w:semiHidden="0" w:uiPriority="66" w:unhideWhenUsed="0"/>
-    <w:lsdException w:name="Medium Grid 1 Accent 6" w:semiHidden="0" w:uiPriority="67" w:unhideWhenUsed="0"/>
-    <w:lsdException w:name="Medium Grid 2 Accent 6" w:semiHidden="0" w:uiPriority="68" w:unhideWhenUsed="0"/>
-    <w:lsdException w:name="Medium Grid 3 Accent 6" w:semiHidden="0" w:uiPriority="69" w:unhideWhenUsed="0"/>
-    <w:lsdException w:name="Dark List Accent 6" w:semiHidden="0" w:uiPriority="70" w:unhideWhenUsed="0"/>
-    <w:lsdException w:name="Colorful Shading Accent 6" w:semiHidden="0" w:uiPriority="71" w:unhideWhenUsed="0"/>
-    <w:lsdException w:name="Colorful List Accent 6" w:semiHidden="0" w:uiPriority="72" w:unhideWhenUsed="0"/>
-    <w:lsdException w:name="Colorful Grid Accent 6" w:semiHidden="0" w:uiPriority="73" w:unhideWhenUsed="0"/>
-    <w:lsdException w:name="Subtle Emphasis" w:semiHidden="0" w:uiPriority="19" w:unhideWhenUsed="0" w:qFormat="1"/>
-    <w:lsdException w:name="Intense Emphasis" w:semiHidden="0" w:uiPriority="21" w:unhideWhenUsed="0" w:qFormat="1"/>
-    <w:lsdException w:name="Subtle Reference" w:semiHidden="0" w:uiPriority="31" w:unhideWhenUsed="0" w:qFormat="1"/>
-    <w:lsdException w:name="Intense Reference" w:semiHidden="0" w:uiPriority="32" w:unhideWhenUsed="0" w:qFormat="1"/>
-    <w:lsdException w:name="Book Title" w:semiHidden="0" w:uiPriority="33" w:unhideWhenUsed="0" w:qFormat="1"/>
-    <w:lsdException w:name="Bibliography" w:uiPriority="37"/>
-    <w:lsdException w:name="TOC Heading" w:uiPriority="39" w:qFormat="1"/>
-  </w:latentStyles>
-  <w:style w:type="paragraph" w:default="1" w:styleId="Normalny">
-    <w:name w:val="Normal"/>
-    <w:qFormat/>
-  </w:style>
-  <w:style w:type="character" w:default="1" w:styleId="Domylnaczcionkaakapitu">
-    <w:name w:val="Default Paragraph Font"/>
-    <w:uiPriority w:val="1"/>
-    <w:semiHidden/>
-    <w:unhideWhenUsed/>
-  </w:style>
-  <w:style w:type="table" w:default="1" w:styleId="Standardowy">
-    <w:name w:val="Normal Table"/>
-    <w:uiPriority w:val="99"/>
-    <w:semiHidden/>
-    <w:unhideWhenUsed/>
-    <w:tblPr>
-      <w:tblInd w:w="0" w:type="dxa"/>
-      <w:tblCellMar>
-        <w:top w:w="0" w:type="dxa"/>
-        <w:left w:w="108" w:type="dxa"/>
-        <w:bottom w:w="0" w:type="dxa"/>
-        <w:right w:w="108" w:type="dxa"/>
-      </w:tblCellMar>
-    </w:tblPr>
-  </w:style>
-  <w:style w:type="numbering" w:default="1" w:styleId="Bezlisty">
-    <w:name w:val="No List"/>
-    <w:uiPriority w:val="99"/>
-    <w:semiHidden/>
-    <w:unhideWhenUsed/>
-  </w:style>
-  <w:style w:type="paragraph" w:customStyle="1" w:styleId="9DBBCF330623488EB3F8CDC149600D9B">
-    <w:name w:val="9DBBCF330623488EB3F8CDC149600D9B"/>
-    <w:rsid w:val="000E5AE3"/>
-  </w:style>
-  <w:style w:type="paragraph" w:customStyle="1" w:styleId="F49DCE0FC6654D44AD0C56E25BBB5AFA">
-    <w:name w:val="F49DCE0FC6654D44AD0C56E25BBB5AFA"/>
-    <w:rsid w:val="000E5AE3"/>
-  </w:style>
-</w:styles>
-</file>
-
-<file path=word/glossary/webSettings.xml><?xml version="1.0" encoding="utf-8"?>
-<w:webSettings xmlns:mc="http://schemas.openxmlformats.org/markup-compatibility/2006" xmlns:r="http://schemas.openxmlformats.org/officeDocument/2006/relationships" xmlns:w="http://schemas.openxmlformats.org/wordprocessingml/2006/main" xmlns:w14="http://schemas.microsoft.com/office/word/2010/wordml" mc:Ignorable="w14">
-  <w:optimizeForBrowser/>
-  <w:allowPNG/>
-</w:webSettings>
-</file>
-
 <file path=word/theme/theme1.xml><?xml version="1.0" encoding="utf-8"?>
 <a:theme xmlns:a="http://schemas.openxmlformats.org/drawingml/2006/main" name="Motyw pakietu Office">
   <a:themeElements>
@@ -6268,7 +5118,7 @@
 </file>
 
 <file path=customXml/itemProps1.xml><?xml version="1.0" encoding="utf-8"?>
-<ds:datastoreItem xmlns:ds="http://schemas.openxmlformats.org/officeDocument/2006/customXml" ds:itemID="{517B2D7A-C35A-434B-B296-7A6407A9AA2D}">
+<ds:datastoreItem xmlns:ds="http://schemas.openxmlformats.org/officeDocument/2006/customXml" ds:itemID="{B9A5B3E7-25E7-4F52-9834-00E949E98CD9}">
   <ds:schemaRefs>
     <ds:schemaRef ds:uri="http://schemas.openxmlformats.org/officeDocument/2006/bibliography"/>
   </ds:schemaRefs>

</xml_diff>

<commit_message>
2.1 arduino + ASCOM working copy + log + new communication format
</commit_message>
<xml_diff>
--- a/Docs/ASCOM Jolo Focuser.docx
+++ b/Docs/ASCOM Jolo Focuser.docx
@@ -18,23 +18,25 @@
           <w:sz w:val="32"/>
           <w:szCs w:val="32"/>
         </w:rPr>
-        <w:t>ASCOM Jolo Focuser</w:t>
-      </w:r>
+        <w:t xml:space="preserve">ASCOM Jolo </w:t>
+      </w:r>
+      <w:proofErr w:type="spellStart"/>
       <w:r>
         <w:rPr>
           <w:b/>
           <w:sz w:val="32"/>
           <w:szCs w:val="32"/>
         </w:rPr>
-        <w:t xml:space="preserve"> wersja </w:t>
-      </w:r>
+        <w:t>Focuser</w:t>
+      </w:r>
+      <w:proofErr w:type="spellEnd"/>
       <w:r>
         <w:rPr>
           <w:b/>
           <w:sz w:val="32"/>
           <w:szCs w:val="32"/>
         </w:rPr>
-        <w:t>2.</w:t>
+        <w:t xml:space="preserve"> wersja </w:t>
       </w:r>
       <w:r>
         <w:rPr>
@@ -42,10 +44,16 @@
           <w:sz w:val="32"/>
           <w:szCs w:val="32"/>
         </w:rPr>
+        <w:t>2.</w:t>
+      </w:r>
+      <w:r>
+        <w:rPr>
+          <w:b/>
+          <w:sz w:val="32"/>
+          <w:szCs w:val="32"/>
+        </w:rPr>
         <w:t>1</w:t>
       </w:r>
-      <w:bookmarkStart w:id="0" w:name="_GoBack"/>
-      <w:bookmarkEnd w:id="0"/>
     </w:p>
     <w:p>
       <w:pPr>
@@ -116,7 +124,7 @@
           <w:r>
             <w:fldChar w:fldCharType="separate"/>
           </w:r>
-          <w:hyperlink w:anchor="_Toc392588904" w:history="1">
+          <w:hyperlink w:anchor="_Toc392684108" w:history="1">
             <w:r>
               <w:rPr>
                 <w:rStyle w:val="Hipercze"/>
@@ -143,7 +151,7 @@
                 <w:noProof/>
                 <w:webHidden/>
               </w:rPr>
-              <w:instrText xml:space="preserve"> PAGEREF _Toc392588904 \h </w:instrText>
+              <w:instrText xml:space="preserve"> PAGEREF _Toc392684108 \h </w:instrText>
             </w:r>
             <w:r>
               <w:rPr>
@@ -186,7 +194,7 @@
               <w:lang w:val="en-US"/>
             </w:rPr>
           </w:pPr>
-          <w:hyperlink w:anchor="_Toc392588905" w:history="1">
+          <w:hyperlink w:anchor="_Toc392684109" w:history="1">
             <w:r>
               <w:rPr>
                 <w:rStyle w:val="Hipercze"/>
@@ -213,7 +221,7 @@
                 <w:noProof/>
                 <w:webHidden/>
               </w:rPr>
-              <w:instrText xml:space="preserve"> PAGEREF _Toc392588905 \h </w:instrText>
+              <w:instrText xml:space="preserve"> PAGEREF _Toc392684109 \h </w:instrText>
             </w:r>
             <w:r>
               <w:rPr>
@@ -256,7 +264,7 @@
               <w:lang w:val="en-US"/>
             </w:rPr>
           </w:pPr>
-          <w:hyperlink w:anchor="_Toc392588906" w:history="1">
+          <w:hyperlink w:anchor="_Toc392684110" w:history="1">
             <w:r>
               <w:rPr>
                 <w:rStyle w:val="Hipercze"/>
@@ -283,7 +291,7 @@
                 <w:noProof/>
                 <w:webHidden/>
               </w:rPr>
-              <w:instrText xml:space="preserve"> PAGEREF _Toc392588906 \h </w:instrText>
+              <w:instrText xml:space="preserve"> PAGEREF _Toc392684110 \h </w:instrText>
             </w:r>
             <w:r>
               <w:rPr>
@@ -326,7 +334,7 @@
               <w:lang w:val="en-US"/>
             </w:rPr>
           </w:pPr>
-          <w:hyperlink w:anchor="_Toc392588907" w:history="1">
+          <w:hyperlink w:anchor="_Toc392684111" w:history="1">
             <w:r>
               <w:rPr>
                 <w:rStyle w:val="Hipercze"/>
@@ -353,7 +361,7 @@
                 <w:noProof/>
                 <w:webHidden/>
               </w:rPr>
-              <w:instrText xml:space="preserve"> PAGEREF _Toc392588907 \h </w:instrText>
+              <w:instrText xml:space="preserve"> PAGEREF _Toc392684111 \h </w:instrText>
             </w:r>
             <w:r>
               <w:rPr>
@@ -396,7 +404,7 @@
               <w:lang w:val="en-US"/>
             </w:rPr>
           </w:pPr>
-          <w:hyperlink w:anchor="_Toc392588908" w:history="1">
+          <w:hyperlink w:anchor="_Toc392684112" w:history="1">
             <w:r>
               <w:rPr>
                 <w:rStyle w:val="Hipercze"/>
@@ -423,7 +431,7 @@
                 <w:noProof/>
                 <w:webHidden/>
               </w:rPr>
-              <w:instrText xml:space="preserve"> PAGEREF _Toc392588908 \h </w:instrText>
+              <w:instrText xml:space="preserve"> PAGEREF _Toc392684112 \h </w:instrText>
             </w:r>
             <w:r>
               <w:rPr>
@@ -466,7 +474,7 @@
               <w:lang w:val="en-US"/>
             </w:rPr>
           </w:pPr>
-          <w:hyperlink w:anchor="_Toc392588909" w:history="1">
+          <w:hyperlink w:anchor="_Toc392684113" w:history="1">
             <w:r>
               <w:rPr>
                 <w:rStyle w:val="Hipercze"/>
@@ -493,7 +501,7 @@
                 <w:noProof/>
                 <w:webHidden/>
               </w:rPr>
-              <w:instrText xml:space="preserve"> PAGEREF _Toc392588909 \h </w:instrText>
+              <w:instrText xml:space="preserve"> PAGEREF _Toc392684113 \h </w:instrText>
             </w:r>
             <w:r>
               <w:rPr>
@@ -536,7 +544,7 @@
               <w:lang w:val="en-US"/>
             </w:rPr>
           </w:pPr>
-          <w:hyperlink w:anchor="_Toc392588910" w:history="1">
+          <w:hyperlink w:anchor="_Toc392684114" w:history="1">
             <w:r>
               <w:rPr>
                 <w:rStyle w:val="Hipercze"/>
@@ -563,7 +571,7 @@
                 <w:noProof/>
                 <w:webHidden/>
               </w:rPr>
-              <w:instrText xml:space="preserve"> PAGEREF _Toc392588910 \h </w:instrText>
+              <w:instrText xml:space="preserve"> PAGEREF _Toc392684114 \h </w:instrText>
             </w:r>
             <w:r>
               <w:rPr>
@@ -606,7 +614,7 @@
               <w:lang w:val="en-US"/>
             </w:rPr>
           </w:pPr>
-          <w:hyperlink w:anchor="_Toc392588911" w:history="1">
+          <w:hyperlink w:anchor="_Toc392684115" w:history="1">
             <w:r>
               <w:rPr>
                 <w:rStyle w:val="Hipercze"/>
@@ -633,7 +641,7 @@
                 <w:noProof/>
                 <w:webHidden/>
               </w:rPr>
-              <w:instrText xml:space="preserve"> PAGEREF _Toc392588911 \h </w:instrText>
+              <w:instrText xml:space="preserve"> PAGEREF _Toc392684115 \h </w:instrText>
             </w:r>
             <w:r>
               <w:rPr>
@@ -676,7 +684,7 @@
               <w:lang w:val="en-US"/>
             </w:rPr>
           </w:pPr>
-          <w:hyperlink w:anchor="_Toc392588912" w:history="1">
+          <w:hyperlink w:anchor="_Toc392684116" w:history="1">
             <w:r>
               <w:rPr>
                 <w:rStyle w:val="Hipercze"/>
@@ -703,7 +711,7 @@
                 <w:noProof/>
                 <w:webHidden/>
               </w:rPr>
-              <w:instrText xml:space="preserve"> PAGEREF _Toc392588912 \h </w:instrText>
+              <w:instrText xml:space="preserve"> PAGEREF _Toc392684116 \h </w:instrText>
             </w:r>
             <w:r>
               <w:rPr>
@@ -746,7 +754,7 @@
               <w:lang w:val="en-US"/>
             </w:rPr>
           </w:pPr>
-          <w:hyperlink w:anchor="_Toc392588913" w:history="1">
+          <w:hyperlink w:anchor="_Toc392684117" w:history="1">
             <w:r>
               <w:rPr>
                 <w:rStyle w:val="Hipercze"/>
@@ -773,7 +781,7 @@
                 <w:noProof/>
                 <w:webHidden/>
               </w:rPr>
-              <w:instrText xml:space="preserve"> PAGEREF _Toc392588913 \h </w:instrText>
+              <w:instrText xml:space="preserve"> PAGEREF _Toc392684117 \h </w:instrText>
             </w:r>
             <w:r>
               <w:rPr>
@@ -793,7 +801,7 @@
                 <w:noProof/>
                 <w:webHidden/>
               </w:rPr>
-              <w:t>8</w:t>
+              <w:t>7</w:t>
             </w:r>
             <w:r>
               <w:rPr>
@@ -816,7 +824,7 @@
               <w:lang w:val="en-US"/>
             </w:rPr>
           </w:pPr>
-          <w:hyperlink w:anchor="_Toc392588914" w:history="1">
+          <w:hyperlink w:anchor="_Toc392684118" w:history="1">
             <w:r>
               <w:rPr>
                 <w:rStyle w:val="Hipercze"/>
@@ -843,7 +851,7 @@
                 <w:noProof/>
                 <w:webHidden/>
               </w:rPr>
-              <w:instrText xml:space="preserve"> PAGEREF _Toc392588914 \h </w:instrText>
+              <w:instrText xml:space="preserve"> PAGEREF _Toc392684118 \h </w:instrText>
             </w:r>
             <w:r>
               <w:rPr>
@@ -886,7 +894,7 @@
               <w:lang w:val="en-US"/>
             </w:rPr>
           </w:pPr>
-          <w:hyperlink w:anchor="_Toc392588915" w:history="1">
+          <w:hyperlink w:anchor="_Toc392684119" w:history="1">
             <w:r>
               <w:rPr>
                 <w:rStyle w:val="Hipercze"/>
@@ -913,7 +921,7 @@
                 <w:noProof/>
                 <w:webHidden/>
               </w:rPr>
-              <w:instrText xml:space="preserve"> PAGEREF _Toc392588915 \h </w:instrText>
+              <w:instrText xml:space="preserve"> PAGEREF _Toc392684119 \h </w:instrText>
             </w:r>
             <w:r>
               <w:rPr>
@@ -956,13 +964,13 @@
               <w:lang w:val="en-US"/>
             </w:rPr>
           </w:pPr>
-          <w:hyperlink w:anchor="_Toc392588916" w:history="1">
+          <w:hyperlink w:anchor="_Toc392684120" w:history="1">
             <w:r>
               <w:rPr>
                 <w:rStyle w:val="Hipercze"/>
                 <w:noProof/>
               </w:rPr>
-              <w:t>Aktualizowanie wsadu Arduino</w:t>
+              <w:t>Okienko monitora</w:t>
             </w:r>
             <w:r>
               <w:rPr>
@@ -983,7 +991,7 @@
                 <w:noProof/>
                 <w:webHidden/>
               </w:rPr>
-              <w:instrText xml:space="preserve"> PAGEREF _Toc392588916 \h </w:instrText>
+              <w:instrText xml:space="preserve"> PAGEREF _Toc392684120 \h </w:instrText>
             </w:r>
             <w:r>
               <w:rPr>
@@ -1003,7 +1011,7 @@
                 <w:noProof/>
                 <w:webHidden/>
               </w:rPr>
-              <w:t>9</w:t>
+              <w:t>10</w:t>
             </w:r>
             <w:r>
               <w:rPr>
@@ -1026,13 +1034,13 @@
               <w:lang w:val="en-US"/>
             </w:rPr>
           </w:pPr>
-          <w:hyperlink w:anchor="_Toc392588917" w:history="1">
+          <w:hyperlink w:anchor="_Toc392684121" w:history="1">
             <w:r>
               <w:rPr>
                 <w:rStyle w:val="Hipercze"/>
                 <w:noProof/>
               </w:rPr>
-              <w:t>Spis parametrów konfiguracyjnych we wsadzie do Arduino</w:t>
+              <w:t>Aktualizowanie wsadu Arduino</w:t>
             </w:r>
             <w:r>
               <w:rPr>
@@ -1053,7 +1061,7 @@
                 <w:noProof/>
                 <w:webHidden/>
               </w:rPr>
-              <w:instrText xml:space="preserve"> PAGEREF _Toc392588917 \h </w:instrText>
+              <w:instrText xml:space="preserve"> PAGEREF _Toc392684121 \h </w:instrText>
             </w:r>
             <w:r>
               <w:rPr>
@@ -1073,7 +1081,7 @@
                 <w:noProof/>
                 <w:webHidden/>
               </w:rPr>
-              <w:t>10</w:t>
+              <w:t>11</w:t>
             </w:r>
             <w:r>
               <w:rPr>
@@ -1096,7 +1104,7 @@
               <w:lang w:val="en-US"/>
             </w:rPr>
           </w:pPr>
-          <w:hyperlink w:anchor="_Toc392588918" w:history="1">
+          <w:hyperlink w:anchor="_Toc392684122" w:history="1">
             <w:r>
               <w:rPr>
                 <w:rStyle w:val="Hipercze"/>
@@ -1123,7 +1131,7 @@
                 <w:noProof/>
                 <w:webHidden/>
               </w:rPr>
-              <w:instrText xml:space="preserve"> PAGEREF _Toc392588918 \h </w:instrText>
+              <w:instrText xml:space="preserve"> PAGEREF _Toc392684122 \h </w:instrText>
             </w:r>
             <w:r>
               <w:rPr>
@@ -1143,7 +1151,7 @@
                 <w:noProof/>
                 <w:webHidden/>
               </w:rPr>
-              <w:t>10</w:t>
+              <w:t>11</w:t>
             </w:r>
             <w:r>
               <w:rPr>
@@ -1164,6 +1172,8 @@
             <w:fldChar w:fldCharType="end"/>
           </w:r>
         </w:p>
+        <w:bookmarkStart w:id="0" w:name="_GoBack" w:displacedByCustomXml="next"/>
+        <w:bookmarkEnd w:id="0" w:displacedByCustomXml="next"/>
       </w:sdtContent>
     </w:sdt>
     <w:p>
@@ -1264,7 +1274,7 @@
       <w:pPr>
         <w:pStyle w:val="Nagwek1"/>
       </w:pPr>
-      <w:bookmarkStart w:id="1" w:name="_Toc392588904"/>
+      <w:bookmarkStart w:id="1" w:name="_Toc392684108"/>
       <w:r>
         <w:t>Opis układu</w:t>
       </w:r>
@@ -1272,7 +1282,15 @@
     </w:p>
     <w:p>
       <w:r>
-        <w:t>Układ oparty jest na platformie Arduino Nano 3.0 (</w:t>
+        <w:t xml:space="preserve">Układ oparty jest na platformie </w:t>
+      </w:r>
+      <w:proofErr w:type="spellStart"/>
+      <w:r>
+        <w:t>Arduino</w:t>
+      </w:r>
+      <w:proofErr w:type="spellEnd"/>
+      <w:r>
+        <w:t xml:space="preserve"> Nano 3.0 (</w:t>
       </w:r>
       <w:hyperlink r:id="rId10" w:history="1">
         <w:r>
@@ -1294,13 +1312,35 @@
         </w:r>
       </w:hyperlink>
       <w:r>
-        <w:t xml:space="preserve"> ) który pośredniczy w komunikacji pomiędzy układem focusera oraz aplikacjami sterującymi ustawianiem ostrości (</w:t>
-      </w:r>
-      <w:r>
-        <w:rPr>
-          <w:i/>
-        </w:rPr>
-        <w:t xml:space="preserve">Maxim DL, Focus Max, APT </w:t>
+        <w:t xml:space="preserve"> ) który pośredniczy w komunikacji pomiędzy układem </w:t>
+      </w:r>
+      <w:proofErr w:type="spellStart"/>
+      <w:r>
+        <w:t>focusera</w:t>
+      </w:r>
+      <w:proofErr w:type="spellEnd"/>
+      <w:r>
+        <w:t xml:space="preserve"> oraz aplikacjami sterującymi ustawianiem ostrości (</w:t>
+      </w:r>
+      <w:r>
+        <w:rPr>
+          <w:i/>
+        </w:rPr>
+        <w:t xml:space="preserve">Maxim DL, </w:t>
+      </w:r>
+      <w:proofErr w:type="spellStart"/>
+      <w:r>
+        <w:rPr>
+          <w:i/>
+        </w:rPr>
+        <w:t>Focus</w:t>
+      </w:r>
+      <w:proofErr w:type="spellEnd"/>
+      <w:r>
+        <w:rPr>
+          <w:i/>
+        </w:rPr>
+        <w:t xml:space="preserve"> Max, APT </w:t>
       </w:r>
       <w:r>
         <w:t xml:space="preserve">i inne umożliwiające sterowanie urządzeniami opartymi o interfejs ASCOM). </w:t>
@@ -1384,7 +1424,15 @@
         </w:numPr>
       </w:pPr>
       <w:r>
-        <w:t>Gniazdo jack 3.5mm stereo do podłączenia czujnika temperatury DS1820</w:t>
+        <w:t xml:space="preserve">Gniazdo </w:t>
+      </w:r>
+      <w:proofErr w:type="spellStart"/>
+      <w:r>
+        <w:t>jack</w:t>
+      </w:r>
+      <w:proofErr w:type="spellEnd"/>
+      <w:r>
+        <w:t xml:space="preserve"> 3.5mm stereo do podłączenia czujnika temperatury DS1820</w:t>
       </w:r>
       <w:r>
         <w:t xml:space="preserve"> lub czujnika temperatury i wilgotności DHT22</w:t>
@@ -1405,7 +1453,15 @@
         </w:numPr>
       </w:pPr>
       <w:r>
-        <w:t>Gniazdo USB mini (umieszczone na płytce Arduino Nano) zapewniające komunikację z komputerem</w:t>
+        <w:t xml:space="preserve">Gniazdo USB mini (umieszczone na płytce </w:t>
+      </w:r>
+      <w:proofErr w:type="spellStart"/>
+      <w:r>
+        <w:t>Arduino</w:t>
+      </w:r>
+      <w:proofErr w:type="spellEnd"/>
+      <w:r>
+        <w:t xml:space="preserve"> Nano) zapewniające komunikację z komputerem</w:t>
       </w:r>
     </w:p>
     <w:p>
@@ -1429,7 +1485,15 @@
         </w:numPr>
       </w:pPr>
       <w:r>
-        <w:t>Gniazdo jack 3.5mm stereo do podłączenia dwóch przycisków do sterowania ręcznego.</w:t>
+        <w:t xml:space="preserve">Gniazdo </w:t>
+      </w:r>
+      <w:proofErr w:type="spellStart"/>
+      <w:r>
+        <w:t>jack</w:t>
+      </w:r>
+      <w:proofErr w:type="spellEnd"/>
+      <w:r>
+        <w:t xml:space="preserve"> 3.5mm stereo do podłączenia dwóch przycisków do sterowania ręcznego.</w:t>
       </w:r>
     </w:p>
     <w:p>
@@ -1495,7 +1559,15 @@
         <w:t>EXT</w:t>
       </w:r>
       <w:r>
-        <w:t xml:space="preserve"> podłączone do wyprowadzeń modułu Arduino do wykorzystania przez użytkownika</w:t>
+        <w:t xml:space="preserve"> podłączone do wyprowadzeń modułu </w:t>
+      </w:r>
+      <w:proofErr w:type="spellStart"/>
+      <w:r>
+        <w:t>Arduino</w:t>
+      </w:r>
+      <w:proofErr w:type="spellEnd"/>
+      <w:r>
+        <w:t xml:space="preserve"> do wykorzystania przez użytkownika</w:t>
       </w:r>
       <w:r>
         <w:t xml:space="preserve"> (domyślnie skonfigurowane do podłączenia typowego wyświetlacza LCD 2x16 znaków</w:t>
@@ -1574,12 +1646,14 @@
         </w:rPr>
         <w:t xml:space="preserve">ASCOM </w:t>
       </w:r>
+      <w:proofErr w:type="spellStart"/>
       <w:r>
         <w:rPr>
           <w:i/>
         </w:rPr>
         <w:t>focuser</w:t>
       </w:r>
+      <w:proofErr w:type="spellEnd"/>
       <w:r>
         <w:t xml:space="preserve">. W tym momencie będzie już działała komunikacja z urządzeniem, które będzie zasilane z portu USB komputera. Po podpięciu napięcia zasilania do urządzenia oraz silnika otrzymamy w pełni działający układ. Wszystkie pozostałe komponenty są opcjonalne. </w:t>
       </w:r>
@@ -1589,7 +1663,7 @@
       <w:pPr>
         <w:pStyle w:val="Nagwek1"/>
       </w:pPr>
-      <w:bookmarkStart w:id="2" w:name="_Toc392588905"/>
+      <w:bookmarkStart w:id="2" w:name="_Toc392684109"/>
       <w:r>
         <w:t>Podłączenie urządzenia</w:t>
       </w:r>
@@ -1615,40 +1689,60 @@
         <w:rPr>
           <w:i/>
         </w:rPr>
-        <w:t>Program Files</w:t>
-      </w:r>
+        <w:t xml:space="preserve">Program </w:t>
+      </w:r>
+      <w:proofErr w:type="spellStart"/>
+      <w:r>
+        <w:rPr>
+          <w:i/>
+        </w:rPr>
+        <w:t>Files</w:t>
+      </w:r>
+      <w:proofErr w:type="spellEnd"/>
       <w:r>
         <w:rPr>
           <w:i/>
         </w:rPr>
         <w:t>/</w:t>
       </w:r>
+      <w:proofErr w:type="spellStart"/>
       <w:r>
         <w:rPr>
           <w:i/>
         </w:rPr>
         <w:t>Arduino</w:t>
       </w:r>
+      <w:proofErr w:type="spellEnd"/>
       <w:r>
         <w:rPr>
           <w:i/>
         </w:rPr>
         <w:t>/</w:t>
       </w:r>
+      <w:proofErr w:type="spellStart"/>
       <w:r>
         <w:rPr>
           <w:i/>
         </w:rPr>
         <w:t>drivers</w:t>
       </w:r>
+      <w:proofErr w:type="spellEnd"/>
       <w:r>
         <w:t xml:space="preserve"> o ile mamy zainstalowane </w:t>
       </w:r>
-      <w:r>
-        <w:rPr>
-          <w:i/>
-        </w:rPr>
-        <w:t>Arduino IDE</w:t>
+      <w:proofErr w:type="spellStart"/>
+      <w:r>
+        <w:rPr>
+          <w:i/>
+        </w:rPr>
+        <w:t>Arduino</w:t>
+      </w:r>
+      <w:proofErr w:type="spellEnd"/>
+      <w:r>
+        <w:rPr>
+          <w:i/>
+        </w:rPr>
+        <w:t xml:space="preserve"> IDE</w:t>
       </w:r>
       <w:r>
         <w:t>. Po zainstalowaniu w naszym systemie pojawi s</w:t>
@@ -1674,11 +1768,19 @@
       <w:r>
         <w:t xml:space="preserve">. Jeśli chcemy je zaktualizować albo zmienić niektóre parametry możemy to zrobić w tym momencie używając środowiska </w:t>
       </w:r>
-      <w:r>
-        <w:rPr>
-          <w:i/>
-        </w:rPr>
-        <w:t>Arduino IDE</w:t>
+      <w:proofErr w:type="spellStart"/>
+      <w:r>
+        <w:rPr>
+          <w:i/>
+        </w:rPr>
+        <w:t>Arduino</w:t>
+      </w:r>
+      <w:proofErr w:type="spellEnd"/>
+      <w:r>
+        <w:rPr>
+          <w:i/>
+        </w:rPr>
+        <w:t xml:space="preserve"> IDE</w:t>
       </w:r>
     </w:p>
     <w:p>
@@ -1690,7 +1792,15 @@
         </w:numPr>
       </w:pPr>
       <w:r>
-        <w:t xml:space="preserve">Następnie możemy zainstalować sterownik ASCOM. Po jego zainstalowaniu z dowolnego programu obsługującego focusery ASCOM (np. </w:t>
+        <w:t xml:space="preserve">Następnie możemy zainstalować sterownik ASCOM. Po jego zainstalowaniu z dowolnego programu obsługującego </w:t>
+      </w:r>
+      <w:proofErr w:type="spellStart"/>
+      <w:r>
+        <w:t>focusery</w:t>
+      </w:r>
+      <w:proofErr w:type="spellEnd"/>
+      <w:r>
+        <w:t xml:space="preserve"> ASCOM (np. </w:t>
       </w:r>
       <w:r>
         <w:rPr>
@@ -1726,8 +1836,16 @@
         <w:rPr>
           <w:i/>
         </w:rPr>
-        <w:t xml:space="preserve"> focuser</w:t>
-      </w:r>
+        <w:t xml:space="preserve"> </w:t>
+      </w:r>
+      <w:proofErr w:type="spellStart"/>
+      <w:r>
+        <w:rPr>
+          <w:i/>
+        </w:rPr>
+        <w:t>focuser</w:t>
+      </w:r>
+      <w:proofErr w:type="spellEnd"/>
       <w:r>
         <w:t xml:space="preserve"> i po otwarciu okienka ustawień wprowadzamy odpowiednie wartości </w:t>
       </w:r>
@@ -1849,7 +1967,7 @@
       <w:pPr>
         <w:pStyle w:val="Nagwek1"/>
       </w:pPr>
-      <w:bookmarkStart w:id="3" w:name="_Toc392588906"/>
+      <w:bookmarkStart w:id="3" w:name="_Toc392684110"/>
       <w:r>
         <w:t>Czujnik temperatury</w:t>
       </w:r>
@@ -1857,7 +1975,15 @@
     </w:p>
     <w:p>
       <w:r>
-        <w:t>Oparty jest o popularny układ DS1820 i podłączany do gniazda jack 3.5mm na górze płytki obok gniazda zasilania. Aby układ wykrył czujnik musi on być podpięty przed włączeniem zasilania – podłączenie czujnika do włączonego urządzenia nie umożliwi nam pomiaru temperatury</w:t>
+        <w:t xml:space="preserve">Oparty jest o popularny układ DS1820 i podłączany do gniazda </w:t>
+      </w:r>
+      <w:proofErr w:type="spellStart"/>
+      <w:r>
+        <w:t>jack</w:t>
+      </w:r>
+      <w:proofErr w:type="spellEnd"/>
+      <w:r>
+        <w:t xml:space="preserve"> 3.5mm na górze płytki obok gniazda zasilania. Aby układ wykrył czujnik musi on być podpięty przed włączeniem zasilania – podłączenie czujnika do włączonego urządzenia nie umożliwi nam pomiaru temperatury</w:t>
       </w:r>
       <w:r>
         <w:t>.</w:t>
@@ -1989,7 +2115,7 @@
       <w:pPr>
         <w:pStyle w:val="Nagwek1"/>
       </w:pPr>
-      <w:bookmarkStart w:id="4" w:name="_Toc392588907"/>
+      <w:bookmarkStart w:id="4" w:name="_Toc392684111"/>
       <w:r>
         <w:t>Brzęczyk</w:t>
       </w:r>
@@ -2032,7 +2158,7 @@
       <w:pPr>
         <w:pStyle w:val="Nagwek1"/>
       </w:pPr>
-      <w:bookmarkStart w:id="5" w:name="_Toc392588908"/>
+      <w:bookmarkStart w:id="5" w:name="_Toc392684112"/>
       <w:r>
         <w:lastRenderedPageBreak/>
         <w:t>Sterowanie ręczne</w:t>
@@ -2041,13 +2167,29 @@
     </w:p>
     <w:p>
       <w:r>
-        <w:t>Urządzenie umożliwia podpięcie dwóch przycisków do sterowania ręcznego. Naciśnięcie przycisku powoduje uruchomienie silnika krokowego z minimalną szybkością która rośnie aż do osiągnięcia maksymalnej zadanej w konfiguracji wartości (w ciągu około 2 sekund). Po zwolnieniu przycisku silnik zatrzymuje się. Krótkie naciśnięcia przycisku umożliwiają sterowanie z dokładnością do pojedynczych kroków. Przyciski można podpiąć do gniazda jack 3.5mm na dole płytki (przyciski zewnętrzne) oraz do złącza</w:t>
+        <w:t xml:space="preserve">Urządzenie umożliwia podpięcie dwóch przycisków do sterowania ręcznego. Naciśnięcie przycisku powoduje uruchomienie silnika krokowego z minimalną szybkością która rośnie aż do osiągnięcia maksymalnej zadanej w konfiguracji wartości (w ciągu około 2 sekund). Po zwolnieniu przycisku silnik zatrzymuje się. Krótkie naciśnięcia przycisku umożliwiają sterowanie z dokładnością do pojedynczych kroków. Przyciski można podpiąć do gniazda </w:t>
+      </w:r>
+      <w:proofErr w:type="spellStart"/>
+      <w:r>
+        <w:t>jack</w:t>
+      </w:r>
+      <w:proofErr w:type="spellEnd"/>
+      <w:r>
+        <w:t xml:space="preserve"> 3.5mm na dole płytki (przyciski zewnętrzne) oraz do złącza</w:t>
       </w:r>
       <w:r>
         <w:t xml:space="preserve"> CONTROL</w:t>
       </w:r>
       <w:r>
-        <w:t xml:space="preserve"> na płytce położonego obok tego gniazda (np. dla umieszczenia przycisków wewnątrz obudowy). Można używać obu złączy jednocześnie – przyciski będą pracowały niezależnie. Bieżące położenie focusera jest aktualizowane </w:t>
+        <w:t xml:space="preserve"> na płytce położonego obok tego gniazda (np. dla umieszczenia przycisków wewnątrz obudowy). Można używać obu złączy jednocześnie – przyciski będą pracowały niezależnie. Bieżące położenie </w:t>
+      </w:r>
+      <w:proofErr w:type="spellStart"/>
+      <w:r>
+        <w:t>focusera</w:t>
+      </w:r>
+      <w:proofErr w:type="spellEnd"/>
+      <w:r>
+        <w:t xml:space="preserve"> jest aktualizowane </w:t>
       </w:r>
       <w:r>
         <w:t xml:space="preserve">w urządzeniu </w:t>
@@ -2116,7 +2258,7 @@
       <w:pPr>
         <w:pStyle w:val="Nagwek1"/>
       </w:pPr>
-      <w:bookmarkStart w:id="6" w:name="_Toc392588909"/>
+      <w:bookmarkStart w:id="6" w:name="_Toc392684113"/>
       <w:r>
         <w:t>Podłączenie wyświetlacza LCD</w:t>
       </w:r>
@@ -2142,7 +2284,15 @@
         <w:t>2</w:t>
       </w:r>
       <w:r>
-        <w:t xml:space="preserve">C -&gt; LCD. Do astrozastosowań polecałbym wyświetlacze z czerwonym podświetleniem zwykłe lub negatywowe, ewentualnie czerwone wyświetlacze OLED. Warto zakupić wyświetlacz z rozszerzonym zakresem pracy do -20⁰C. </w:t>
+        <w:t xml:space="preserve">C -&gt; LCD. Do </w:t>
+      </w:r>
+      <w:proofErr w:type="spellStart"/>
+      <w:r>
+        <w:t>astrozastosowań</w:t>
+      </w:r>
+      <w:proofErr w:type="spellEnd"/>
+      <w:r>
+        <w:t xml:space="preserve"> polecałbym wyświetlacze z czerwonym podświetleniem zwykłe lub negatywowe, ewentualnie czerwone wyświetlacze OLED. Warto zakupić wyświetlacz z rozszerzonym zakresem pracy do -20⁰C. </w:t>
       </w:r>
       <w:r>
         <w:t>Na zdjęciu poniżej pokazano konwerter I</w:t>
@@ -2211,14 +2361,22 @@
     </w:p>
     <w:p>
       <w:r>
-        <w:t>Pin GND podłączamy do piny GND złącza EXT focusera. VCC podłączamy do +5V, SDA podłączamy do D3 a SCL do piny D5 złącza EXT.  Widocznym na zdjęciu potencjometrem możemy ustawić kontrast wyświetlacza, natomiast aby obniżyć jasność podświetlenia w miejsce zworki po lewej stronie konwertera należy wlutować dodatkowy rezystor o wartości kilkunastu – kilkudziesięciu omów. Wyświetlane na LCD informacje można konfigurować z poziomu ustawień sterownika ASCOM.</w:t>
+        <w:t xml:space="preserve">Pin GND podłączamy do piny GND złącza EXT </w:t>
+      </w:r>
+      <w:proofErr w:type="spellStart"/>
+      <w:r>
+        <w:t>focusera</w:t>
+      </w:r>
+      <w:proofErr w:type="spellEnd"/>
+      <w:r>
+        <w:t>. VCC podłączamy do +5V, SDA podłączamy do D3 a SCL do piny D5 złącza EXT.  Widocznym na zdjęciu potencjometrem możemy ustawić kontrast wyświetlacza, natomiast aby obniżyć jasność podświetlenia w miejsce zworki po lewej stronie konwertera należy wlutować dodatkowy rezystor o wartości kilkunastu – kilkudziesięciu omów. Wyświetlane na LCD informacje można konfigurować z poziomu ustawień sterownika ASCOM.</w:t>
       </w:r>
     </w:p>
     <w:p>
       <w:pPr>
         <w:pStyle w:val="Nagwek1"/>
       </w:pPr>
-      <w:bookmarkStart w:id="7" w:name="_Toc392588910"/>
+      <w:bookmarkStart w:id="7" w:name="_Toc392684114"/>
       <w:r>
         <w:lastRenderedPageBreak/>
         <w:t>Silnik krokowy</w:t>
@@ -2367,83 +2525,101 @@
         <w:t xml:space="preserve"> Phi1’</w:t>
       </w:r>
       <w:r>
-        <w:t xml:space="preserve">) albo w kodzie Arduino (plik </w:t>
-      </w:r>
+        <w:t xml:space="preserve">) albo w kodzie </w:t>
+      </w:r>
+      <w:proofErr w:type="spellStart"/>
+      <w:r>
+        <w:t>Arduino</w:t>
+      </w:r>
+      <w:proofErr w:type="spellEnd"/>
+      <w:r>
+        <w:t xml:space="preserve"> (plik </w:t>
+      </w:r>
+      <w:proofErr w:type="spellStart"/>
       <w:r>
         <w:rPr>
           <w:i/>
         </w:rPr>
         <w:t>focuser.ino</w:t>
       </w:r>
+      <w:proofErr w:type="spellEnd"/>
       <w:r>
         <w:t xml:space="preserve">) zmienić kolejność w deklaracji silnika z </w:t>
       </w:r>
       <w:r>
         <w:br/>
       </w:r>
+      <w:proofErr w:type="spellStart"/>
       <w:r>
         <w:rPr>
           <w:rFonts w:ascii="Courier New" w:hAnsi="Courier New" w:cs="Courier New"/>
           <w:sz w:val="20"/>
           <w:szCs w:val="20"/>
         </w:rPr>
-        <w:t xml:space="preserve">AccelStepper stepper = AccelStepper(AccelStepper::HALF4WIRE, </w:t>
-      </w:r>
+        <w:t>AccelStepper</w:t>
+      </w:r>
+      <w:proofErr w:type="spellEnd"/>
       <w:r>
         <w:rPr>
           <w:rFonts w:ascii="Courier New" w:hAnsi="Courier New" w:cs="Courier New"/>
           <w:sz w:val="20"/>
           <w:szCs w:val="20"/>
         </w:rPr>
-        <w:t>A</w:t>
-      </w:r>
+        <w:t xml:space="preserve"> </w:t>
+      </w:r>
+      <w:proofErr w:type="spellStart"/>
       <w:r>
         <w:rPr>
           <w:rFonts w:ascii="Courier New" w:hAnsi="Courier New" w:cs="Courier New"/>
           <w:sz w:val="20"/>
           <w:szCs w:val="20"/>
         </w:rPr>
-        <w:t>5</w:t>
-      </w:r>
+        <w:t>stepper</w:t>
+      </w:r>
+      <w:proofErr w:type="spellEnd"/>
       <w:r>
         <w:rPr>
           <w:rFonts w:ascii="Courier New" w:hAnsi="Courier New" w:cs="Courier New"/>
           <w:sz w:val="20"/>
           <w:szCs w:val="20"/>
         </w:rPr>
-        <w:t>, A4, A</w:t>
-      </w:r>
+        <w:t xml:space="preserve"> = </w:t>
+      </w:r>
+      <w:proofErr w:type="spellStart"/>
       <w:r>
         <w:rPr>
           <w:rFonts w:ascii="Courier New" w:hAnsi="Courier New" w:cs="Courier New"/>
           <w:sz w:val="20"/>
           <w:szCs w:val="20"/>
         </w:rPr>
-        <w:t>3</w:t>
-      </w:r>
+        <w:t>AccelStepper</w:t>
+      </w:r>
+      <w:proofErr w:type="spellEnd"/>
       <w:r>
         <w:rPr>
           <w:rFonts w:ascii="Courier New" w:hAnsi="Courier New" w:cs="Courier New"/>
           <w:sz w:val="20"/>
           <w:szCs w:val="20"/>
         </w:rPr>
-        <w:t>, A</w:t>
-      </w:r>
+        <w:t>(</w:t>
+      </w:r>
+      <w:proofErr w:type="spellStart"/>
       <w:r>
         <w:rPr>
           <w:rFonts w:ascii="Courier New" w:hAnsi="Courier New" w:cs="Courier New"/>
           <w:sz w:val="20"/>
           <w:szCs w:val="20"/>
         </w:rPr>
-        <w:t>2</w:t>
-      </w:r>
+        <w:t>AccelStepper</w:t>
+      </w:r>
+      <w:proofErr w:type="spellEnd"/>
       <w:r>
         <w:rPr>
           <w:rFonts w:ascii="Courier New" w:hAnsi="Courier New" w:cs="Courier New"/>
           <w:sz w:val="20"/>
           <w:szCs w:val="20"/>
         </w:rPr>
-        <w:t>);</w:t>
+        <w:t xml:space="preserve">::HALF4WIRE, </w:t>
       </w:r>
       <w:r>
         <w:rPr>
@@ -2451,13 +2627,7 @@
           <w:sz w:val="20"/>
           <w:szCs w:val="20"/>
         </w:rPr>
-        <w:br/>
-      </w:r>
-      <w:r>
-        <w:rPr>
-          <w:rFonts w:cs="Courier New"/>
-        </w:rPr>
-        <w:t>np. na:</w:t>
+        <w:t>A</w:t>
       </w:r>
       <w:r>
         <w:rPr>
@@ -2465,7 +2635,7 @@
           <w:sz w:val="20"/>
           <w:szCs w:val="20"/>
         </w:rPr>
-        <w:br/>
+        <w:t>5</w:t>
       </w:r>
       <w:r>
         <w:rPr>
@@ -2473,7 +2643,7 @@
           <w:sz w:val="20"/>
           <w:szCs w:val="20"/>
         </w:rPr>
-        <w:t xml:space="preserve">AccelStepper stepper = AccelStepper(AccelStepper::HALF4WIRE, </w:t>
+        <w:t>, A4, A</w:t>
       </w:r>
       <w:r>
         <w:rPr>
@@ -2481,7 +2651,7 @@
           <w:sz w:val="20"/>
           <w:szCs w:val="20"/>
         </w:rPr>
-        <w:t>A</w:t>
+        <w:t>3</w:t>
       </w:r>
       <w:r>
         <w:rPr>
@@ -2489,7 +2659,7 @@
           <w:sz w:val="20"/>
           <w:szCs w:val="20"/>
         </w:rPr>
-        <w:t>4</w:t>
+        <w:t>, A</w:t>
       </w:r>
       <w:r>
         <w:rPr>
@@ -2497,7 +2667,7 @@
           <w:sz w:val="20"/>
           <w:szCs w:val="20"/>
         </w:rPr>
-        <w:t>, A</w:t>
+        <w:t>2</w:t>
       </w:r>
       <w:r>
         <w:rPr>
@@ -2505,7 +2675,7 @@
           <w:sz w:val="20"/>
           <w:szCs w:val="20"/>
         </w:rPr>
-        <w:t>5</w:t>
+        <w:t>);</w:t>
       </w:r>
       <w:r>
         <w:rPr>
@@ -2513,7 +2683,13 @@
           <w:sz w:val="20"/>
           <w:szCs w:val="20"/>
         </w:rPr>
-        <w:t>, A</w:t>
+        <w:br/>
+      </w:r>
+      <w:r>
+        <w:rPr>
+          <w:rFonts w:cs="Courier New"/>
+        </w:rPr>
+        <w:t>np. na:</w:t>
       </w:r>
       <w:r>
         <w:rPr>
@@ -2521,30 +2697,150 @@
           <w:sz w:val="20"/>
           <w:szCs w:val="20"/>
         </w:rPr>
-        <w:t>3</w:t>
-      </w:r>
+        <w:br/>
+      </w:r>
+      <w:proofErr w:type="spellStart"/>
       <w:r>
         <w:rPr>
           <w:rFonts w:ascii="Courier New" w:hAnsi="Courier New" w:cs="Courier New"/>
           <w:sz w:val="20"/>
           <w:szCs w:val="20"/>
         </w:rPr>
-        <w:t>, A</w:t>
-      </w:r>
+        <w:t>AccelStepper</w:t>
+      </w:r>
+      <w:proofErr w:type="spellEnd"/>
       <w:r>
         <w:rPr>
           <w:rFonts w:ascii="Courier New" w:hAnsi="Courier New" w:cs="Courier New"/>
           <w:sz w:val="20"/>
           <w:szCs w:val="20"/>
         </w:rPr>
-        <w:t>2</w:t>
-      </w:r>
+        <w:t xml:space="preserve"> </w:t>
+      </w:r>
+      <w:proofErr w:type="spellStart"/>
       <w:r>
         <w:rPr>
           <w:rFonts w:ascii="Courier New" w:hAnsi="Courier New" w:cs="Courier New"/>
           <w:sz w:val="20"/>
           <w:szCs w:val="20"/>
         </w:rPr>
+        <w:t>stepper</w:t>
+      </w:r>
+      <w:proofErr w:type="spellEnd"/>
+      <w:r>
+        <w:rPr>
+          <w:rFonts w:ascii="Courier New" w:hAnsi="Courier New" w:cs="Courier New"/>
+          <w:sz w:val="20"/>
+          <w:szCs w:val="20"/>
+        </w:rPr>
+        <w:t xml:space="preserve"> = </w:t>
+      </w:r>
+      <w:proofErr w:type="spellStart"/>
+      <w:r>
+        <w:rPr>
+          <w:rFonts w:ascii="Courier New" w:hAnsi="Courier New" w:cs="Courier New"/>
+          <w:sz w:val="20"/>
+          <w:szCs w:val="20"/>
+        </w:rPr>
+        <w:t>AccelStepper</w:t>
+      </w:r>
+      <w:proofErr w:type="spellEnd"/>
+      <w:r>
+        <w:rPr>
+          <w:rFonts w:ascii="Courier New" w:hAnsi="Courier New" w:cs="Courier New"/>
+          <w:sz w:val="20"/>
+          <w:szCs w:val="20"/>
+        </w:rPr>
+        <w:t>(</w:t>
+      </w:r>
+      <w:proofErr w:type="spellStart"/>
+      <w:r>
+        <w:rPr>
+          <w:rFonts w:ascii="Courier New" w:hAnsi="Courier New" w:cs="Courier New"/>
+          <w:sz w:val="20"/>
+          <w:szCs w:val="20"/>
+        </w:rPr>
+        <w:t>AccelStepper</w:t>
+      </w:r>
+      <w:proofErr w:type="spellEnd"/>
+      <w:r>
+        <w:rPr>
+          <w:rFonts w:ascii="Courier New" w:hAnsi="Courier New" w:cs="Courier New"/>
+          <w:sz w:val="20"/>
+          <w:szCs w:val="20"/>
+        </w:rPr>
+        <w:t xml:space="preserve">::HALF4WIRE, </w:t>
+      </w:r>
+      <w:r>
+        <w:rPr>
+          <w:rFonts w:ascii="Courier New" w:hAnsi="Courier New" w:cs="Courier New"/>
+          <w:sz w:val="20"/>
+          <w:szCs w:val="20"/>
+        </w:rPr>
+        <w:t>A</w:t>
+      </w:r>
+      <w:r>
+        <w:rPr>
+          <w:rFonts w:ascii="Courier New" w:hAnsi="Courier New" w:cs="Courier New"/>
+          <w:sz w:val="20"/>
+          <w:szCs w:val="20"/>
+        </w:rPr>
+        <w:t>4</w:t>
+      </w:r>
+      <w:r>
+        <w:rPr>
+          <w:rFonts w:ascii="Courier New" w:hAnsi="Courier New" w:cs="Courier New"/>
+          <w:sz w:val="20"/>
+          <w:szCs w:val="20"/>
+        </w:rPr>
+        <w:t>, A</w:t>
+      </w:r>
+      <w:r>
+        <w:rPr>
+          <w:rFonts w:ascii="Courier New" w:hAnsi="Courier New" w:cs="Courier New"/>
+          <w:sz w:val="20"/>
+          <w:szCs w:val="20"/>
+        </w:rPr>
+        <w:t>5</w:t>
+      </w:r>
+      <w:r>
+        <w:rPr>
+          <w:rFonts w:ascii="Courier New" w:hAnsi="Courier New" w:cs="Courier New"/>
+          <w:sz w:val="20"/>
+          <w:szCs w:val="20"/>
+        </w:rPr>
+        <w:t>, A</w:t>
+      </w:r>
+      <w:r>
+        <w:rPr>
+          <w:rFonts w:ascii="Courier New" w:hAnsi="Courier New" w:cs="Courier New"/>
+          <w:sz w:val="20"/>
+          <w:szCs w:val="20"/>
+        </w:rPr>
+        <w:t>3</w:t>
+      </w:r>
+      <w:r>
+        <w:rPr>
+          <w:rFonts w:ascii="Courier New" w:hAnsi="Courier New" w:cs="Courier New"/>
+          <w:sz w:val="20"/>
+          <w:szCs w:val="20"/>
+        </w:rPr>
+        <w:t>, A</w:t>
+      </w:r>
+      <w:r>
+        <w:rPr>
+          <w:rFonts w:ascii="Courier New" w:hAnsi="Courier New" w:cs="Courier New"/>
+          <w:sz w:val="20"/>
+          <w:szCs w:val="20"/>
+        </w:rPr>
+        <w:t>2</w:t>
+      </w:r>
+      <w:r>
+        <w:rPr>
+          <w:rFonts w:ascii="Courier New" w:hAnsi="Courier New" w:cs="Courier New"/>
+          <w:sz w:val="20"/>
+          <w:szCs w:val="20"/>
+        </w:rPr>
         <w:t>);</w:t>
       </w:r>
     </w:p>
@@ -2552,12 +2848,17 @@
       <w:pPr>
         <w:pStyle w:val="Nagwek1"/>
       </w:pPr>
-      <w:bookmarkStart w:id="8" w:name="_Toc392588911"/>
+      <w:bookmarkStart w:id="8" w:name="_Toc392684115"/>
       <w:r>
         <w:lastRenderedPageBreak/>
-        <w:t>Przełożenie silnika i krok focusera</w:t>
+        <w:t xml:space="preserve">Przełożenie silnika i krok </w:t>
+      </w:r>
+      <w:proofErr w:type="spellStart"/>
+      <w:r>
+        <w:t>focusera</w:t>
       </w:r>
       <w:bookmarkEnd w:id="8"/>
+      <w:proofErr w:type="spellEnd"/>
     </w:p>
     <w:p>
       <w:pPr>
@@ -2566,7 +2867,15 @@
         </w:rPr>
       </w:pPr>
       <w:r>
-        <w:t xml:space="preserve">Urządzenie steruje silnikiem w tzw. trybie półkrokowym. Czyli podłączając silnik o kroku równym 1.8 stopnia (200 kroków na obrót) jeden krok </w:t>
+        <w:t xml:space="preserve">Urządzenie steruje silnikiem w tzw. trybie </w:t>
+      </w:r>
+      <w:proofErr w:type="spellStart"/>
+      <w:r>
+        <w:t>półkrokowym</w:t>
+      </w:r>
+      <w:proofErr w:type="spellEnd"/>
+      <w:r>
+        <w:t xml:space="preserve">. Czyli podłączając silnik o kroku równym 1.8 stopnia (200 kroków na obrót) jeden krok </w:t>
       </w:r>
       <w:r>
         <w:t>zostanie podzielony na dwa dodatkowe półkroki i wynikowo nasz silnik będzie wymagał 400 impulsów na pełen obrót. Dość istotnym parametrem dla automatyzacji ustawiania ostrości jest przełożenie kroku silnika na dystans pokonywany przez wyciąg. Jeśli mamy zmontowane urządzenie możemy go prosto zmierzyć suwmiarką w jednej pozycji, następnie wykonać przesunięcie na przykład</w:t>
@@ -2593,14 +2902,33 @@
         <w:rPr>
           <w:i/>
         </w:rPr>
-        <w:t>Critical Focus Zone</w:t>
+        <w:t xml:space="preserve">Critical </w:t>
+      </w:r>
+      <w:proofErr w:type="spellStart"/>
+      <w:r>
+        <w:rPr>
+          <w:i/>
+        </w:rPr>
+        <w:t>Focus</w:t>
+      </w:r>
+      <w:proofErr w:type="spellEnd"/>
+      <w:r>
+        <w:rPr>
+          <w:i/>
+        </w:rPr>
+        <w:t xml:space="preserve"> Zone</w:t>
       </w:r>
       <w:r>
         <w:t xml:space="preserve">). CFZ możemy obliczyć przy użyciu </w:t>
       </w:r>
       <w:r>
-        <w:t>prostego kalkulatora dostępnego w ustawieniach sterownika ASCOM focusera</w:t>
-      </w:r>
+        <w:t xml:space="preserve">prostego kalkulatora dostępnego w ustawieniach sterownika ASCOM </w:t>
+      </w:r>
+      <w:proofErr w:type="spellStart"/>
+      <w:r>
+        <w:t>focusera</w:t>
+      </w:r>
+      <w:proofErr w:type="spellEnd"/>
       <w:r>
         <w:t xml:space="preserve"> . Jeśli w naszym zestawie przykładowe CFZ wynosi 80µm to pojedynczy krok silnika nie powinien przesuwać wyciągu o więcej niż 25-30µm. </w:t>
       </w:r>
@@ -2609,11 +2937,16 @@
       <w:pPr>
         <w:pStyle w:val="Nagwek1"/>
       </w:pPr>
-      <w:bookmarkStart w:id="9" w:name="_Toc392588912"/>
-      <w:r>
-        <w:t>Schemat ideowy focusera</w:t>
+      <w:bookmarkStart w:id="9" w:name="_Toc392684116"/>
+      <w:r>
+        <w:t xml:space="preserve">Schemat ideowy </w:t>
+      </w:r>
+      <w:proofErr w:type="spellStart"/>
+      <w:r>
+        <w:t>focusera</w:t>
       </w:r>
       <w:bookmarkEnd w:id="9"/>
+      <w:proofErr w:type="spellEnd"/>
     </w:p>
     <w:p>
       <w:pPr>
@@ -2682,7 +3015,7 @@
       <w:pPr>
         <w:pStyle w:val="Nagwek1"/>
       </w:pPr>
-      <w:bookmarkStart w:id="10" w:name="_Toc392588913"/>
+      <w:bookmarkStart w:id="10" w:name="_Toc392684117"/>
       <w:r>
         <w:t>Złącze dodatkowe EXT oraz OPTO</w:t>
       </w:r>
@@ -2690,8 +3023,21 @@
     </w:p>
     <w:p>
       <w:r>
-        <w:t>Złącze EXT umieszczone jest obok płytki Arduino i zawiera 9 pinów</w:t>
-      </w:r>
+        <w:t xml:space="preserve">Złącze EXT umieszczone jest obok płytki </w:t>
+      </w:r>
+      <w:proofErr w:type="spellStart"/>
+      <w:r>
+        <w:t>Arduino</w:t>
+      </w:r>
+      <w:proofErr w:type="spellEnd"/>
+      <w:r>
+        <w:t xml:space="preserve"> i zawiera 9 </w:t>
+      </w:r>
+      <w:proofErr w:type="spellStart"/>
+      <w:r>
+        <w:t>pinów</w:t>
+      </w:r>
+      <w:proofErr w:type="spellEnd"/>
       <w:r>
         <w:t xml:space="preserve">. Umożliwiają one podpięcie do urządzenia dodatkowych urządzeń peryferyjnych takich jak np. przekaźniki włączające określone </w:t>
       </w:r>
@@ -2715,7 +3061,23 @@
           <w:b/>
           <w:color w:val="FF0000"/>
         </w:rPr>
-        <w:t xml:space="preserve">W opisie złącza EXT na płytce wkradły się dwie pomyłki – zamiast pinu </w:t>
+        <w:t xml:space="preserve">W opisie złącza EXT na płytce wkradły się dwie pomyłki – zamiast </w:t>
+      </w:r>
+      <w:proofErr w:type="spellStart"/>
+      <w:r>
+        <w:rPr>
+          <w:b/>
+          <w:color w:val="FF0000"/>
+        </w:rPr>
+        <w:t>pinu</w:t>
+      </w:r>
+      <w:proofErr w:type="spellEnd"/>
+      <w:r>
+        <w:rPr>
+          <w:b/>
+          <w:color w:val="FF0000"/>
+        </w:rPr>
+        <w:t xml:space="preserve"> </w:t>
       </w:r>
       <w:r>
         <w:rPr>
@@ -2760,7 +3122,23 @@
         <w:t>Napięcie +5V oraz piny złącza EXT</w:t>
       </w:r>
       <w:r>
-        <w:t xml:space="preserve"> zasilane są bezpośrednio ze stabilizatora w module Arduino. Z tego powodu nie powinno się ich obciążać sumarycznie większym prądem niż 60mA, a pojedynczego pina większym prądem niż 30mA. Dlatego sterowanie przekaźnikami czy opaskami grzewczymi musi być zrealizowane za pomocą dodatkowego klucza na tranzystorze albo na przykład układzie ULN2003 (który zawiera 7 takich kluczy).</w:t>
+        <w:t xml:space="preserve"> zasilane są bezpośrednio ze stabilizatora w module </w:t>
+      </w:r>
+      <w:proofErr w:type="spellStart"/>
+      <w:r>
+        <w:t>Arduino</w:t>
+      </w:r>
+      <w:proofErr w:type="spellEnd"/>
+      <w:r>
+        <w:t xml:space="preserve">. Z tego powodu nie powinno się ich obciążać sumarycznie większym prądem niż 60mA, a pojedynczego </w:t>
+      </w:r>
+      <w:proofErr w:type="spellStart"/>
+      <w:r>
+        <w:t>pina</w:t>
+      </w:r>
+      <w:proofErr w:type="spellEnd"/>
+      <w:r>
+        <w:t xml:space="preserve"> większym prądem niż 30mA. Dlatego sterowanie przekaźnikami czy opaskami grzewczymi musi być zrealizowane za pomocą dodatkowego klucza na tranzystorze albo na przykład układzie ULN2003 (który zawiera 7 takich kluczy).</w:t>
       </w:r>
       <w:r>
         <w:t xml:space="preserve"> Domyślnie piny złącza EXT są skonfigurowane jak poniżej:</w:t>
@@ -2801,14 +3179,50 @@
       </w:r>
       <w:r>
         <w:br/>
-        <w:t>Wyjściami PWM możemy sterować z komputera, a wartość napięcia na wejściu A1 możemy odczytywać na komputerze. Stan wszystkich tych pinów może być również pokazywany na wyświetlaczu LCD.</w:t>
+        <w:t xml:space="preserve">Wyjściami PWM możemy sterować z komputera, a wartość napięcia na wejściu A1 możemy odczytywać na komputerze. Stan wszystkich tych </w:t>
+      </w:r>
+      <w:proofErr w:type="spellStart"/>
+      <w:r>
+        <w:t>pinów</w:t>
+      </w:r>
+      <w:proofErr w:type="spellEnd"/>
+      <w:r>
+        <w:t xml:space="preserve"> może być również pokazywany na wyświetlaczu LCD.</w:t>
       </w:r>
       <w:r>
         <w:br/>
+        <w:t xml:space="preserve">Wejście A1 możemy np. użyć do pomiaru napięcia zasilającego nasz zestaw lub pobieranego przez zestaw prądu. W pierwszym przypadku musimy zastosować dzielnik napięcia tak, żeby napięcie na pinie A1 nie przekroczyło 5V. Do pomiaru prądu najwygodniej zastosować czujnik oparty np. na układzie ACS712. </w:t>
       </w:r>
       <w:r>
         <w:br/>
-        <w:t xml:space="preserve">Poniżej płytki Arduino znajduje się dwupinowe złącze oznaczone OPTO. Jest to dodatkowe złącze do sterowania na przykład migawką aparatu fotograficznego albo innego urządzenia które chcemy galwanicznie oddzielić od układu focusera. </w:t>
+      </w:r>
+      <w:r>
+        <w:br/>
+        <w:t xml:space="preserve">Poniżej płytki </w:t>
+      </w:r>
+      <w:proofErr w:type="spellStart"/>
+      <w:r>
+        <w:t>Arduino</w:t>
+      </w:r>
+      <w:proofErr w:type="spellEnd"/>
+      <w:r>
+        <w:t xml:space="preserve"> znajduje się </w:t>
+      </w:r>
+      <w:proofErr w:type="spellStart"/>
+      <w:r>
+        <w:t>dwupinowe</w:t>
+      </w:r>
+      <w:proofErr w:type="spellEnd"/>
+      <w:r>
+        <w:t xml:space="preserve"> złącze oznaczone OPTO. Jest to dodatkowe złącze do sterowania na przykład migawką aparatu fotograficznego albo innego urządzenia które chcemy galwanicznie oddzielić od układu </w:t>
+      </w:r>
+      <w:proofErr w:type="spellStart"/>
+      <w:r>
+        <w:t>focusera</w:t>
+      </w:r>
+      <w:proofErr w:type="spellEnd"/>
+      <w:r>
+        <w:t xml:space="preserve">. </w:t>
       </w:r>
       <w:r>
         <w:t xml:space="preserve">Wyjściem OPTO możemy sterować z komputera a jego stan pokazywany może być na wyświetlaczu LCD. </w:t>
@@ -2823,7 +3237,15 @@
         <w:t>wsad</w:t>
       </w:r>
       <w:r>
-        <w:t xml:space="preserve"> Arduino jak i sterownik ASCOM to oprogramowanie otwarte i jest dostępne pod adresem </w:t>
+        <w:t xml:space="preserve"> </w:t>
+      </w:r>
+      <w:proofErr w:type="spellStart"/>
+      <w:r>
+        <w:t>Arduino</w:t>
+      </w:r>
+      <w:proofErr w:type="spellEnd"/>
+      <w:r>
+        <w:t xml:space="preserve"> jak i sterownik ASCOM to oprogramowanie otwarte i jest dostępne pod adresem </w:t>
       </w:r>
       <w:hyperlink r:id="rId19" w:history="1">
         <w:r>
@@ -2844,7 +3266,7 @@
       <w:pPr>
         <w:pStyle w:val="Nagwek1"/>
       </w:pPr>
-      <w:bookmarkStart w:id="11" w:name="_Toc392588914"/>
+      <w:bookmarkStart w:id="11" w:name="_Toc392684118"/>
       <w:r>
         <w:t>Aktualizowanie sterownika ASCOM</w:t>
       </w:r>
@@ -2852,7 +3274,15 @@
     </w:p>
     <w:p>
       <w:r>
-        <w:t xml:space="preserve">Najnowsze i poprzednie wersje sterownika ASCOM do focusera można znaleźć na stronie </w:t>
+        <w:t xml:space="preserve">Najnowsze i poprzednie wersje sterownika ASCOM do </w:t>
+      </w:r>
+      <w:proofErr w:type="spellStart"/>
+      <w:r>
+        <w:t>focusera</w:t>
+      </w:r>
+      <w:proofErr w:type="spellEnd"/>
+      <w:r>
+        <w:t xml:space="preserve"> można znaleźć na stronie </w:t>
       </w:r>
       <w:hyperlink r:id="rId20" w:history="1">
         <w:r>
@@ -2884,9 +3314,23 @@
     </w:p>
     <w:p>
       <w:pPr>
+        <w:rPr>
+          <w:b/>
+        </w:rPr>
+      </w:pPr>
+    </w:p>
+    <w:p>
+      <w:pPr>
+        <w:rPr>
+          <w:b/>
+        </w:rPr>
+      </w:pPr>
+    </w:p>
+    <w:p>
+      <w:pPr>
         <w:pStyle w:val="Nagwek1"/>
       </w:pPr>
-      <w:bookmarkStart w:id="12" w:name="_Toc392588915"/>
+      <w:bookmarkStart w:id="12" w:name="_Toc392684119"/>
       <w:r>
         <w:rPr>
           <w:noProof/>
@@ -2894,18 +3338,18 @@
         </w:rPr>
         <w:lastRenderedPageBreak/>
         <w:drawing>
-          <wp:anchor distT="0" distB="0" distL="114300" distR="114300" simplePos="0" relativeHeight="251658240" behindDoc="0" locked="0" layoutInCell="1" allowOverlap="1" wp14:anchorId="047046BB" wp14:editId="62563412">
-            <wp:simplePos x="0" y="0"/>
+          <wp:anchor distT="0" distB="0" distL="114300" distR="114300" simplePos="0" relativeHeight="251660288" behindDoc="0" locked="0" layoutInCell="1" allowOverlap="1" wp14:anchorId="079BED09" wp14:editId="03E131BD">
+            <wp:simplePos x="896620" y="1336675"/>
             <wp:positionH relativeFrom="margin">
-              <wp:posOffset>3310255</wp:posOffset>
+              <wp:align>right</wp:align>
             </wp:positionH>
             <wp:positionV relativeFrom="margin">
-              <wp:posOffset>3796030</wp:posOffset>
+              <wp:align>top</wp:align>
             </wp:positionV>
-            <wp:extent cx="2657475" cy="3841115"/>
-            <wp:effectExtent l="0" t="0" r="9525" b="6985"/>
+            <wp:extent cx="2880360" cy="3475990"/>
+            <wp:effectExtent l="0" t="0" r="0" b="0"/>
             <wp:wrapSquare wrapText="bothSides"/>
-            <wp:docPr id="1" name="Obraz 1"/>
+            <wp:docPr id="12" name="Obraz 12"/>
             <wp:cNvGraphicFramePr>
               <a:graphicFrameLocks xmlns:a="http://schemas.openxmlformats.org/drawingml/2006/main" noChangeAspect="1"/>
             </wp:cNvGraphicFramePr>
@@ -2913,7 +3357,7 @@
               <a:graphicData uri="http://schemas.openxmlformats.org/drawingml/2006/picture">
                 <pic:pic xmlns:pic="http://schemas.openxmlformats.org/drawingml/2006/picture">
                   <pic:nvPicPr>
-                    <pic:cNvPr id="0" name="ascom.jpg"/>
+                    <pic:cNvPr id="0" name="driver1.jpg"/>
                     <pic:cNvPicPr/>
                   </pic:nvPicPr>
                   <pic:blipFill>
@@ -2931,7 +3375,7 @@
                   <pic:spPr>
                     <a:xfrm>
                       <a:off x="0" y="0"/>
-                      <a:ext cx="2657475" cy="3841115"/>
+                      <a:ext cx="2883509" cy="3480005"/>
                     </a:xfrm>
                     <a:prstGeom prst="rect">
                       <a:avLst/>
@@ -2955,6 +3399,19 @@
       <w:bookmarkEnd w:id="12"/>
     </w:p>
     <w:p>
+      <w:pPr>
+        <w:rPr>
+          <w:b/>
+        </w:rPr>
+      </w:pPr>
+      <w:r>
+        <w:rPr>
+          <w:b/>
+        </w:rPr>
+        <w:t>Zakładka Basic</w:t>
+      </w:r>
+    </w:p>
+    <w:p>
       <w:r>
         <w:rPr>
           <w:i/>
@@ -2981,29 +3438,120 @@
         <w:rPr>
           <w:i/>
         </w:rPr>
-        <w:t>Max focuser position</w:t>
-      </w:r>
+        <w:t xml:space="preserve">Max </w:t>
+      </w:r>
+      <w:proofErr w:type="spellStart"/>
+      <w:r>
+        <w:rPr>
+          <w:i/>
+        </w:rPr>
+        <w:t>focuser</w:t>
+      </w:r>
+      <w:proofErr w:type="spellEnd"/>
+      <w:r>
+        <w:rPr>
+          <w:i/>
+        </w:rPr>
+        <w:t xml:space="preserve"> </w:t>
+      </w:r>
+      <w:proofErr w:type="spellStart"/>
+      <w:r>
+        <w:rPr>
+          <w:i/>
+        </w:rPr>
+        <w:t>position</w:t>
+      </w:r>
+      <w:proofErr w:type="spellEnd"/>
       <w:r>
         <w:t xml:space="preserve"> – ilość kroków urządzenia odpowiadająca maksymalnemu wysunięciu wyciągu</w:t>
       </w:r>
     </w:p>
     <w:p>
-      <w:r>
-        <w:rPr>
-          <w:i/>
-        </w:rPr>
-        <w:t>Stepper spped (pps)</w:t>
-      </w:r>
-      <w:r>
-        <w:t xml:space="preserve"> – prędkość obrotowa silnika krokowego w impulsach na sekundę. Przy wartości 400 i ilości kroków silnika 200 będzie on wykonywał jeden obrót na sekundę, ponieważ jest sterowany półkrokowo</w:t>
-      </w:r>
-    </w:p>
-    <w:p>
-      <w:r>
-        <w:rPr>
-          <w:i/>
-        </w:rPr>
-        <w:t>Step size (microns)</w:t>
+      <w:proofErr w:type="spellStart"/>
+      <w:r>
+        <w:rPr>
+          <w:i/>
+        </w:rPr>
+        <w:t>Stepper</w:t>
+      </w:r>
+      <w:proofErr w:type="spellEnd"/>
+      <w:r>
+        <w:rPr>
+          <w:i/>
+        </w:rPr>
+        <w:t xml:space="preserve"> </w:t>
+      </w:r>
+      <w:proofErr w:type="spellStart"/>
+      <w:r>
+        <w:rPr>
+          <w:i/>
+        </w:rPr>
+        <w:t>spped</w:t>
+      </w:r>
+      <w:proofErr w:type="spellEnd"/>
+      <w:r>
+        <w:rPr>
+          <w:i/>
+        </w:rPr>
+        <w:t xml:space="preserve"> (</w:t>
+      </w:r>
+      <w:proofErr w:type="spellStart"/>
+      <w:r>
+        <w:rPr>
+          <w:i/>
+        </w:rPr>
+        <w:t>pps</w:t>
+      </w:r>
+      <w:proofErr w:type="spellEnd"/>
+      <w:r>
+        <w:rPr>
+          <w:i/>
+        </w:rPr>
+        <w:t>)</w:t>
+      </w:r>
+      <w:r>
+        <w:t xml:space="preserve"> – prędkość obrotowa silnika krokowego w impulsach na sekundę. Przy wartości 400 i ilości kroków silnika 200 będzie on wykonywał jeden obrót na sekundę, ponieważ jest sterowany </w:t>
+      </w:r>
+      <w:proofErr w:type="spellStart"/>
+      <w:r>
+        <w:t>półkrokowo</w:t>
+      </w:r>
+      <w:proofErr w:type="spellEnd"/>
+    </w:p>
+    <w:p>
+      <w:r>
+        <w:rPr>
+          <w:i/>
+        </w:rPr>
+        <w:t xml:space="preserve">Step </w:t>
+      </w:r>
+      <w:proofErr w:type="spellStart"/>
+      <w:r>
+        <w:rPr>
+          <w:i/>
+        </w:rPr>
+        <w:t>size</w:t>
+      </w:r>
+      <w:proofErr w:type="spellEnd"/>
+      <w:r>
+        <w:rPr>
+          <w:i/>
+        </w:rPr>
+        <w:t xml:space="preserve"> (</w:t>
+      </w:r>
+      <w:proofErr w:type="spellStart"/>
+      <w:r>
+        <w:rPr>
+          <w:i/>
+        </w:rPr>
+        <w:t>microns</w:t>
+      </w:r>
+      <w:proofErr w:type="spellEnd"/>
+      <w:r>
+        <w:rPr>
+          <w:i/>
+        </w:rPr>
+        <w:t>)</w:t>
       </w:r>
       <w:r>
         <w:t xml:space="preserve"> – przesuw wyciągu odpowiadający jednemu krokowi silnika.</w:t>
@@ -3012,9 +3560,382 @@
     <w:p>
       <w:r>
         <w:rPr>
-          <w:i/>
-        </w:rPr>
-        <w:t>Temp cycle (sec)</w:t>
+          <w:noProof/>
+          <w:lang w:val="en-US"/>
+        </w:rPr>
+        <w:drawing>
+          <wp:anchor distT="0" distB="0" distL="114300" distR="114300" simplePos="0" relativeHeight="251661312" behindDoc="0" locked="0" layoutInCell="1" allowOverlap="1" wp14:anchorId="635D07B4" wp14:editId="02FD7B4E">
+            <wp:simplePos x="0" y="0"/>
+            <wp:positionH relativeFrom="margin">
+              <wp:posOffset>3091815</wp:posOffset>
+            </wp:positionH>
+            <wp:positionV relativeFrom="margin">
+              <wp:posOffset>4029075</wp:posOffset>
+            </wp:positionV>
+            <wp:extent cx="2830830" cy="3415665"/>
+            <wp:effectExtent l="0" t="0" r="7620" b="0"/>
+            <wp:wrapSquare wrapText="bothSides"/>
+            <wp:docPr id="14" name="Obraz 14"/>
+            <wp:cNvGraphicFramePr>
+              <a:graphicFrameLocks xmlns:a="http://schemas.openxmlformats.org/drawingml/2006/main" noChangeAspect="1"/>
+            </wp:cNvGraphicFramePr>
+            <a:graphic xmlns:a="http://schemas.openxmlformats.org/drawingml/2006/main">
+              <a:graphicData uri="http://schemas.openxmlformats.org/drawingml/2006/picture">
+                <pic:pic xmlns:pic="http://schemas.openxmlformats.org/drawingml/2006/picture">
+                  <pic:nvPicPr>
+                    <pic:cNvPr id="0" name="driver2.jpg"/>
+                    <pic:cNvPicPr/>
+                  </pic:nvPicPr>
+                  <pic:blipFill>
+                    <a:blip r:embed="rId22">
+                      <a:extLst>
+                        <a:ext uri="{28A0092B-C50C-407E-A947-70E740481C1C}">
+                          <a14:useLocalDpi xmlns:a14="http://schemas.microsoft.com/office/drawing/2010/main" val="0"/>
+                        </a:ext>
+                      </a:extLst>
+                    </a:blip>
+                    <a:stretch>
+                      <a:fillRect/>
+                    </a:stretch>
+                  </pic:blipFill>
+                  <pic:spPr>
+                    <a:xfrm>
+                      <a:off x="0" y="0"/>
+                      <a:ext cx="2830830" cy="3415665"/>
+                    </a:xfrm>
+                    <a:prstGeom prst="rect">
+                      <a:avLst/>
+                    </a:prstGeom>
+                  </pic:spPr>
+                </pic:pic>
+              </a:graphicData>
+            </a:graphic>
+            <wp14:sizeRelH relativeFrom="margin">
+              <wp14:pctWidth>0</wp14:pctWidth>
+            </wp14:sizeRelH>
+            <wp14:sizeRelV relativeFrom="margin">
+              <wp14:pctHeight>0</wp14:pctHeight>
+            </wp14:sizeRelV>
+          </wp:anchor>
+        </w:drawing>
+      </w:r>
+      <w:r>
+        <w:rPr>
+          <w:i/>
+        </w:rPr>
+        <w:t xml:space="preserve">Show monitor </w:t>
+      </w:r>
+      <w:proofErr w:type="spellStart"/>
+      <w:r>
+        <w:rPr>
+          <w:i/>
+        </w:rPr>
+        <w:t>popup</w:t>
+      </w:r>
+      <w:proofErr w:type="spellEnd"/>
+      <w:r>
+        <w:rPr>
+          <w:i/>
+        </w:rPr>
+        <w:t xml:space="preserve"> </w:t>
+      </w:r>
+      <w:proofErr w:type="spellStart"/>
+      <w:r>
+        <w:rPr>
+          <w:i/>
+        </w:rPr>
+        <w:t>window</w:t>
+      </w:r>
+      <w:proofErr w:type="spellEnd"/>
+      <w:r>
+        <w:t xml:space="preserve"> – włączenie tego parametru będzie powodowało po podłączeniu urządzenia pojawienie się niewielkiego okienka do monitorowania stanu </w:t>
+      </w:r>
+      <w:proofErr w:type="spellStart"/>
+      <w:r>
+        <w:t>focusera</w:t>
+      </w:r>
+      <w:proofErr w:type="spellEnd"/>
+      <w:r>
+        <w:t xml:space="preserve"> w którym będziemy mieli dostęp do dodatkowych funkcji urządzenia</w:t>
+      </w:r>
+    </w:p>
+    <w:p>
+      <w:r>
+        <w:rPr>
+          <w:i/>
+        </w:rPr>
+        <w:t xml:space="preserve">Set </w:t>
+      </w:r>
+      <w:proofErr w:type="spellStart"/>
+      <w:r>
+        <w:rPr>
+          <w:i/>
+        </w:rPr>
+        <w:t>focuser</w:t>
+      </w:r>
+      <w:proofErr w:type="spellEnd"/>
+      <w:r>
+        <w:rPr>
+          <w:i/>
+        </w:rPr>
+        <w:t xml:space="preserve"> </w:t>
+      </w:r>
+      <w:proofErr w:type="spellStart"/>
+      <w:r>
+        <w:rPr>
+          <w:i/>
+        </w:rPr>
+        <w:t>position</w:t>
+      </w:r>
+      <w:proofErr w:type="spellEnd"/>
+      <w:r>
+        <w:t xml:space="preserve"> – możemy ręcznie ustawić w pamięci urządzenia nową wartość pozycji. Ma to głównie zastosowanie po rozsynchronizowaniu się rzeczywistej pozycji wyciąg z tą zapamiętaną w urządzeniu, albo przy pierwszym uruchomieniu. Po przesunięciu wyciągu do pozycji minimalnej możemy ustawić w tym polu wartość 0 i po naciśnięciu przycisku </w:t>
+      </w:r>
+      <w:r>
+        <w:rPr>
+          <w:i/>
+        </w:rPr>
+        <w:t>Set</w:t>
+      </w:r>
+      <w:r>
+        <w:t xml:space="preserve"> będzie ona zapamiętana w pamięci wewnętrznej kontrolera</w:t>
+      </w:r>
+    </w:p>
+    <w:p>
+      <w:r>
+        <w:rPr>
+          <w:i/>
+        </w:rPr>
+        <w:t xml:space="preserve">Critical </w:t>
+      </w:r>
+      <w:proofErr w:type="spellStart"/>
+      <w:r>
+        <w:rPr>
+          <w:i/>
+        </w:rPr>
+        <w:t>Focus</w:t>
+      </w:r>
+      <w:proofErr w:type="spellEnd"/>
+      <w:r>
+        <w:rPr>
+          <w:i/>
+        </w:rPr>
+        <w:t xml:space="preserve"> Zone </w:t>
+      </w:r>
+      <w:proofErr w:type="spellStart"/>
+      <w:r>
+        <w:rPr>
+          <w:i/>
+        </w:rPr>
+        <w:t>Calculator</w:t>
+      </w:r>
+      <w:proofErr w:type="spellEnd"/>
+      <w:r>
+        <w:t xml:space="preserve"> – to prosty kalkulator do wyznaczania rozmiaru strefy ostrości naszego instrumentu. Po wprowadzeniu </w:t>
+      </w:r>
+      <w:proofErr w:type="spellStart"/>
+      <w:r>
+        <w:t>światłosiły</w:t>
+      </w:r>
+      <w:proofErr w:type="spellEnd"/>
+      <w:r>
+        <w:t xml:space="preserve"> zostanie wyznaczona wartość CFZ dla trzech długości fali odpowiadających trzem podstawowym barwom</w:t>
+      </w:r>
+    </w:p>
+    <w:p>
+      <w:pPr>
+        <w:rPr>
+          <w:b/>
+        </w:rPr>
+      </w:pPr>
+    </w:p>
+    <w:p>
+      <w:pPr>
+        <w:rPr>
+          <w:b/>
+        </w:rPr>
+      </w:pPr>
+    </w:p>
+    <w:p>
+      <w:pPr>
+        <w:rPr>
+          <w:b/>
+        </w:rPr>
+      </w:pPr>
+      <w:r>
+        <w:rPr>
+          <w:b/>
+        </w:rPr>
+        <w:lastRenderedPageBreak/>
+        <w:t>Zakładka Advanced</w:t>
+      </w:r>
+    </w:p>
+    <w:p>
+      <w:proofErr w:type="spellStart"/>
+      <w:r>
+        <w:rPr>
+          <w:i/>
+        </w:rPr>
+        <w:t>Stepper</w:t>
+      </w:r>
+      <w:proofErr w:type="spellEnd"/>
+      <w:r>
+        <w:rPr>
+          <w:i/>
+        </w:rPr>
+        <w:t xml:space="preserve"> </w:t>
+      </w:r>
+      <w:proofErr w:type="spellStart"/>
+      <w:r>
+        <w:rPr>
+          <w:i/>
+        </w:rPr>
+        <w:t>duty</w:t>
+      </w:r>
+      <w:proofErr w:type="spellEnd"/>
+      <w:r>
+        <w:rPr>
+          <w:i/>
+        </w:rPr>
+        <w:t xml:space="preserve"> </w:t>
+      </w:r>
+      <w:proofErr w:type="spellStart"/>
+      <w:r>
+        <w:rPr>
+          <w:i/>
+        </w:rPr>
+        <w:t>cycle</w:t>
+      </w:r>
+      <w:proofErr w:type="spellEnd"/>
+      <w:r>
+        <w:rPr>
+          <w:i/>
+        </w:rPr>
+        <w:t xml:space="preserve"> run</w:t>
+      </w:r>
+      <w:r>
+        <w:t xml:space="preserve"> – tutaj określimy z jaką mocą ma pracować silnik krokowy podczas przesuwania wyciągu</w:t>
+      </w:r>
+    </w:p>
+    <w:p>
+      <w:proofErr w:type="spellStart"/>
+      <w:r>
+        <w:rPr>
+          <w:i/>
+        </w:rPr>
+        <w:t>Stepper</w:t>
+      </w:r>
+      <w:proofErr w:type="spellEnd"/>
+      <w:r>
+        <w:rPr>
+          <w:i/>
+        </w:rPr>
+        <w:t xml:space="preserve"> </w:t>
+      </w:r>
+      <w:proofErr w:type="spellStart"/>
+      <w:r>
+        <w:rPr>
+          <w:i/>
+        </w:rPr>
+        <w:t>duty</w:t>
+      </w:r>
+      <w:proofErr w:type="spellEnd"/>
+      <w:r>
+        <w:rPr>
+          <w:i/>
+        </w:rPr>
+        <w:t xml:space="preserve"> </w:t>
+      </w:r>
+      <w:proofErr w:type="spellStart"/>
+      <w:r>
+        <w:rPr>
+          <w:i/>
+        </w:rPr>
+        <w:t>cycle</w:t>
+      </w:r>
+      <w:proofErr w:type="spellEnd"/>
+      <w:r>
+        <w:rPr>
+          <w:i/>
+        </w:rPr>
+        <w:t xml:space="preserve"> stop</w:t>
+      </w:r>
+      <w:r>
+        <w:t xml:space="preserve"> – tutaj wprowadzamy wartość momentu hamującego silnika w czasie spoczynku. W większości przypadków możemy pozostawić wartość domyślną</w:t>
+      </w:r>
+    </w:p>
+    <w:p>
+      <w:r>
+        <w:rPr>
+          <w:i/>
+        </w:rPr>
+        <w:t xml:space="preserve">Acceleration </w:t>
+      </w:r>
+      <w:proofErr w:type="spellStart"/>
+      <w:r>
+        <w:rPr>
+          <w:i/>
+        </w:rPr>
+        <w:t>manual</w:t>
+      </w:r>
+      <w:proofErr w:type="spellEnd"/>
+      <w:r>
+        <w:rPr>
+          <w:i/>
+        </w:rPr>
+        <w:t xml:space="preserve"> </w:t>
+      </w:r>
+      <w:proofErr w:type="spellStart"/>
+      <w:r>
+        <w:rPr>
+          <w:i/>
+        </w:rPr>
+        <w:t>control</w:t>
+      </w:r>
+      <w:proofErr w:type="spellEnd"/>
+      <w:r>
+        <w:t xml:space="preserve"> – to przyspieszenie z jakim rośnie prędkość obrotowa silnika w czasie ręcznego sterowania urządzenia</w:t>
+      </w:r>
+    </w:p>
+    <w:p>
+      <w:r>
+        <w:rPr>
+          <w:i/>
+        </w:rPr>
+        <w:t xml:space="preserve">Acceleration ASCOM </w:t>
+      </w:r>
+      <w:proofErr w:type="spellStart"/>
+      <w:r>
+        <w:rPr>
+          <w:i/>
+        </w:rPr>
+        <w:t>control</w:t>
+      </w:r>
+      <w:proofErr w:type="spellEnd"/>
+      <w:r>
+        <w:t xml:space="preserve"> – to przyspieszenie z jakim rośnie prędkość obrotowa silnika w czasie sterowania przez sterownik ASCOM</w:t>
+      </w:r>
+    </w:p>
+    <w:p>
+      <w:r>
+        <w:rPr>
+          <w:i/>
+        </w:rPr>
+        <w:t xml:space="preserve">Temp </w:t>
+      </w:r>
+      <w:proofErr w:type="spellStart"/>
+      <w:r>
+        <w:rPr>
+          <w:i/>
+        </w:rPr>
+        <w:t>cycle</w:t>
+      </w:r>
+      <w:proofErr w:type="spellEnd"/>
+      <w:r>
+        <w:rPr>
+          <w:i/>
+        </w:rPr>
+        <w:t xml:space="preserve"> (sec)</w:t>
       </w:r>
       <w:r>
         <w:rPr>
@@ -3028,11 +3949,33 @@
       </w:r>
     </w:p>
     <w:p>
-      <w:r>
-        <w:rPr>
-          <w:i/>
-        </w:rPr>
-        <w:t>Comp. (steps/C)</w:t>
+      <w:proofErr w:type="spellStart"/>
+      <w:r>
+        <w:rPr>
+          <w:i/>
+        </w:rPr>
+        <w:t>Comp</w:t>
+      </w:r>
+      <w:proofErr w:type="spellEnd"/>
+      <w:r>
+        <w:rPr>
+          <w:i/>
+        </w:rPr>
+        <w:t>. (</w:t>
+      </w:r>
+      <w:proofErr w:type="spellStart"/>
+      <w:r>
+        <w:rPr>
+          <w:i/>
+        </w:rPr>
+        <w:t>steps</w:t>
+      </w:r>
+      <w:proofErr w:type="spellEnd"/>
+      <w:r>
+        <w:rPr>
+          <w:i/>
+        </w:rPr>
+        <w:t>/C)</w:t>
       </w:r>
       <w:r>
         <w:t xml:space="preserve"> – wartość kompensacji temperaturowej urządzenia. Wprowadzając np. </w:t>
@@ -3045,38 +3988,384 @@
       </w:r>
     </w:p>
     <w:p>
-      <w:r>
-        <w:rPr>
-          <w:i/>
-        </w:rPr>
-        <w:t>Set focuser position</w:t>
-      </w:r>
-      <w:r>
-        <w:t xml:space="preserve"> – możemy ręcznie ustawić w pamięci urządzenia nową wartość pozycji. Ma to głównie zastosowanie po rozsynchronizowaniu się rzeczywistej pozycji wyciąg z tą zapamiętaną w urządzeniu, albo przy pierwszym uruchomieniu. Po przesunięciu wyciągu do pozycji minimalnej możemy ustawić w tym polu wartość 0 i po naciśnięciu przycisku </w:t>
-      </w:r>
-      <w:r>
-        <w:rPr>
-          <w:i/>
-        </w:rPr>
-        <w:t>Set</w:t>
-      </w:r>
-      <w:r>
-        <w:t xml:space="preserve"> będzie ona zapamiętana w pamięci wewnętrznej kontrolera</w:t>
-      </w:r>
-    </w:p>
+      <w:proofErr w:type="spellStart"/>
+      <w:r>
+        <w:rPr>
+          <w:i/>
+        </w:rPr>
+        <w:t>Buzzer</w:t>
+      </w:r>
+      <w:proofErr w:type="spellEnd"/>
+      <w:r>
+        <w:t xml:space="preserve"> – odznaczenie tego pola wyłączy nam sygnalizację akcji brzęczykiem</w:t>
+      </w:r>
+    </w:p>
+    <w:p>
+      <w:proofErr w:type="spellStart"/>
+      <w:r>
+        <w:rPr>
+          <w:i/>
+        </w:rPr>
+        <w:t>Restore</w:t>
+      </w:r>
+      <w:proofErr w:type="spellEnd"/>
+      <w:r>
+        <w:rPr>
+          <w:i/>
+        </w:rPr>
+        <w:t xml:space="preserve"> </w:t>
+      </w:r>
+      <w:proofErr w:type="spellStart"/>
+      <w:r>
+        <w:rPr>
+          <w:i/>
+        </w:rPr>
+        <w:t>defaults</w:t>
+      </w:r>
+      <w:proofErr w:type="spellEnd"/>
+      <w:r>
+        <w:t xml:space="preserve"> – powoduje przywrócenie wartości domyślnych na zakładce </w:t>
+      </w:r>
+      <w:r>
+        <w:rPr>
+          <w:i/>
+        </w:rPr>
+        <w:t>Advanced</w:t>
+      </w:r>
+      <w:r>
+        <w:t xml:space="preserve"> ustawień sterownika</w:t>
+      </w:r>
+    </w:p>
+    <w:p>
+      <w:r>
+        <w:rPr>
+          <w:i/>
+        </w:rPr>
+        <w:t xml:space="preserve">LCD </w:t>
+      </w:r>
+      <w:proofErr w:type="spellStart"/>
+      <w:r>
+        <w:rPr>
+          <w:i/>
+        </w:rPr>
+        <w:t>Screens</w:t>
+      </w:r>
+      <w:proofErr w:type="spellEnd"/>
+      <w:r>
+        <w:t xml:space="preserve"> – jeśli do urządzenia podpięty jest wyświetlacz LCD możemy tutaj wybrać które </w:t>
+      </w:r>
+      <w:r>
+        <w:t>z predefiniowanych ekranów</w:t>
+      </w:r>
+      <w:r>
+        <w:t xml:space="preserve"> przez jaki czas mają być wyświetlane. Po wybraniu wartości 0 dany ekran nie będzie pokazywany w ogóle</w:t>
+      </w:r>
+    </w:p>
+    <w:p/>
     <w:p>
       <w:pPr>
         <w:pStyle w:val="Nagwek1"/>
       </w:pPr>
-      <w:bookmarkStart w:id="13" w:name="_Toc392588916"/>
-      <w:r>
-        <w:t>Aktualizowanie wsadu Arduino</w:t>
+      <w:bookmarkStart w:id="13" w:name="_Toc392684120"/>
+      <w:r>
+        <w:t>Okienko monitora</w:t>
       </w:r>
       <w:bookmarkEnd w:id="13"/>
     </w:p>
     <w:p>
       <w:r>
-        <w:t>Aby zaktualizować firmware kontrolera Arduino będziemy potrzebowali:</w:t>
+        <w:t xml:space="preserve">Jeśli w ustawieniach sterownika zaznaczymy opcję </w:t>
+      </w:r>
+      <w:r>
+        <w:rPr>
+          <w:i/>
+        </w:rPr>
+        <w:t xml:space="preserve">Show monitor </w:t>
+      </w:r>
+      <w:proofErr w:type="spellStart"/>
+      <w:r>
+        <w:rPr>
+          <w:i/>
+        </w:rPr>
+        <w:t>popup</w:t>
+      </w:r>
+      <w:proofErr w:type="spellEnd"/>
+      <w:r>
+        <w:rPr>
+          <w:i/>
+        </w:rPr>
+        <w:t xml:space="preserve"> </w:t>
+      </w:r>
+      <w:proofErr w:type="spellStart"/>
+      <w:r>
+        <w:rPr>
+          <w:i/>
+        </w:rPr>
+        <w:t>window</w:t>
+      </w:r>
+      <w:proofErr w:type="spellEnd"/>
+      <w:r>
+        <w:rPr>
+          <w:i/>
+        </w:rPr>
+        <w:t xml:space="preserve"> </w:t>
+      </w:r>
+      <w:r>
+        <w:t xml:space="preserve"> wtedy po podłączeniu urządzenia pojawi się niewielkie okienko </w:t>
+      </w:r>
+      <w:r>
+        <w:t xml:space="preserve">umożliwiające kontrolę </w:t>
+      </w:r>
+      <w:proofErr w:type="spellStart"/>
+      <w:r>
+        <w:t>focusera</w:t>
+      </w:r>
+      <w:proofErr w:type="spellEnd"/>
+      <w:r>
+        <w:t xml:space="preserve">, a także dostęp do kilku dodatkowych funkcji urządzenia. </w:t>
+      </w:r>
+    </w:p>
+    <w:p>
+      <w:r>
+        <w:rPr>
+          <w:b/>
+        </w:rPr>
+        <w:t>Zakładka Monitor</w:t>
+      </w:r>
+    </w:p>
+    <w:p>
+      <w:proofErr w:type="spellStart"/>
+      <w:r>
+        <w:rPr>
+          <w:i/>
+        </w:rPr>
+        <w:t>Position</w:t>
+      </w:r>
+      <w:proofErr w:type="spellEnd"/>
+      <w:r>
+        <w:t xml:space="preserve"> – wyświetla bieżącą pozycję </w:t>
+      </w:r>
+      <w:proofErr w:type="spellStart"/>
+      <w:r>
+        <w:t>focusera</w:t>
+      </w:r>
+      <w:proofErr w:type="spellEnd"/>
+      <w:r>
+        <w:t xml:space="preserve"> w krokach, oraz wysuw w milimetrach w oparciu o rozmiar kroku zapisany w ustawieniach sterownika</w:t>
+      </w:r>
+    </w:p>
+    <w:p>
+      <w:r>
+        <w:softHyphen/>
+      </w:r>
+      <w:r>
+        <w:rPr>
+          <w:i/>
+        </w:rPr>
+        <w:t>GO, STOP, -, +</w:t>
+      </w:r>
+      <w:r>
+        <w:t xml:space="preserve"> - umożliwiają podstawowe operacje </w:t>
+      </w:r>
+      <w:proofErr w:type="spellStart"/>
+      <w:r>
+        <w:t>focusera</w:t>
+      </w:r>
+      <w:proofErr w:type="spellEnd"/>
+      <w:r>
+        <w:t>: przestawianie w zadaną pozycję, przesuwanie o zadaną ilość kroków oraz zatrzymanie silnika w trakcie działania</w:t>
+      </w:r>
+    </w:p>
+    <w:p>
+      <w:proofErr w:type="spellStart"/>
+      <w:r>
+        <w:rPr>
+          <w:i/>
+        </w:rPr>
+        <w:t>Temperature</w:t>
+      </w:r>
+      <w:proofErr w:type="spellEnd"/>
+      <w:r>
+        <w:rPr>
+          <w:i/>
+        </w:rPr>
+        <w:t xml:space="preserve">, </w:t>
+      </w:r>
+      <w:proofErr w:type="spellStart"/>
+      <w:r>
+        <w:rPr>
+          <w:i/>
+        </w:rPr>
+        <w:t>Humidity</w:t>
+      </w:r>
+      <w:proofErr w:type="spellEnd"/>
+      <w:r>
+        <w:rPr>
+          <w:i/>
+        </w:rPr>
+        <w:t xml:space="preserve">, </w:t>
+      </w:r>
+      <w:proofErr w:type="spellStart"/>
+      <w:r>
+        <w:rPr>
+          <w:i/>
+        </w:rPr>
+        <w:t>Dewpoint</w:t>
+      </w:r>
+      <w:proofErr w:type="spellEnd"/>
+      <w:r>
+        <w:t xml:space="preserve"> – wyświetlają bieżącą temperaturę, wilgotność oraz obliczoną temperaturę punktu rosy. Dwie ostatnie wartości dostępne są tylko przy podpiętym czujniku DHT22</w:t>
+      </w:r>
+    </w:p>
+    <w:p>
+      <w:r>
+        <w:rPr>
+          <w:b/>
+        </w:rPr>
+        <w:lastRenderedPageBreak/>
+        <w:t>Zakładka Control</w:t>
+      </w:r>
+    </w:p>
+    <w:p>
+      <w:r>
+        <w:rPr>
+          <w:i/>
+        </w:rPr>
+        <w:t>OPTO On</w:t>
+      </w:r>
+      <w:r>
+        <w:t xml:space="preserve"> – służy do włączania i wyłączania wyjścia OPTO w urządzeniu. Pole </w:t>
+      </w:r>
+      <w:r>
+        <w:rPr>
+          <w:i/>
+        </w:rPr>
+        <w:t xml:space="preserve">OPTO </w:t>
+      </w:r>
+      <w:r>
+        <w:t>wyświetla bieżący stan tego wyjścia</w:t>
+      </w:r>
+    </w:p>
+    <w:p>
+      <w:r>
+        <w:rPr>
+          <w:i/>
+        </w:rPr>
+        <w:t>ADC Read</w:t>
+      </w:r>
+      <w:r>
+        <w:t xml:space="preserve"> – służy do włączenia pomiaru na wejściu analogowym A1 urządzenia. Pole </w:t>
+      </w:r>
+      <w:r>
+        <w:rPr>
+          <w:i/>
+        </w:rPr>
+        <w:t>ADC1</w:t>
+      </w:r>
+      <w:r>
+        <w:t xml:space="preserve"> wyświetla bieżący pomiar, a sposób i wyświetlane wartości możemy ustalić po kliknięciu na przycisk </w:t>
+      </w:r>
+      <w:r>
+        <w:rPr>
+          <w:i/>
+        </w:rPr>
+        <w:t>Setup</w:t>
+      </w:r>
+      <w:r>
+        <w:t xml:space="preserve">. Przykładowo dla pomiaru napięcia przez dzielnik złożony z rezystorów 1 i 3kΩ należy w polu </w:t>
+      </w:r>
+      <w:r>
+        <w:rPr>
+          <w:i/>
+        </w:rPr>
+        <w:t>A</w:t>
+      </w:r>
+      <w:r>
+        <w:t xml:space="preserve"> wpisać wartość ‘0.0195’, w polu </w:t>
+      </w:r>
+      <w:r>
+        <w:rPr>
+          <w:i/>
+        </w:rPr>
+        <w:t>B</w:t>
+      </w:r>
+      <w:r>
+        <w:t xml:space="preserve"> ‘0’ a w polu </w:t>
+      </w:r>
+      <w:proofErr w:type="spellStart"/>
+      <w:r>
+        <w:rPr>
+          <w:i/>
+        </w:rPr>
+        <w:t>Suffix</w:t>
+      </w:r>
+      <w:proofErr w:type="spellEnd"/>
+      <w:r>
+        <w:t xml:space="preserve"> ‘V’</w:t>
+      </w:r>
+    </w:p>
+    <w:p>
+      <w:r>
+        <w:rPr>
+          <w:i/>
+        </w:rPr>
+        <w:t xml:space="preserve">PWM </w:t>
+      </w:r>
+      <w:proofErr w:type="spellStart"/>
+      <w:r>
+        <w:rPr>
+          <w:i/>
+        </w:rPr>
+        <w:t>outputs</w:t>
+      </w:r>
+      <w:proofErr w:type="spellEnd"/>
+      <w:r>
+        <w:t xml:space="preserve"> – wyświetla bieżące wartości wypełnienia sygnału PWM na wyjściach 6, 9 i 10. Rozwijane listy umożliwiają ustawienie wartości PWM w %, a po ustawieniu </w:t>
+      </w:r>
+      <w:r>
+        <w:rPr>
+          <w:i/>
+        </w:rPr>
+        <w:t>AUTO</w:t>
+      </w:r>
+      <w:r>
+        <w:t xml:space="preserve"> wartość PWM będzie obliczana na podstawie bieżącej wilgotności</w:t>
+      </w:r>
+    </w:p>
+    <w:p>
+      <w:pPr>
+        <w:pStyle w:val="Nagwek1"/>
+      </w:pPr>
+      <w:bookmarkStart w:id="14" w:name="_Toc392684121"/>
+      <w:r>
+        <w:t xml:space="preserve">Aktualizowanie wsadu </w:t>
+      </w:r>
+      <w:proofErr w:type="spellStart"/>
+      <w:r>
+        <w:t>Arduino</w:t>
+      </w:r>
+      <w:bookmarkEnd w:id="14"/>
+      <w:proofErr w:type="spellEnd"/>
+    </w:p>
+    <w:p>
+      <w:r>
+        <w:t xml:space="preserve">Aby zaktualizować </w:t>
+      </w:r>
+      <w:proofErr w:type="spellStart"/>
+      <w:r>
+        <w:t>firmware</w:t>
+      </w:r>
+      <w:proofErr w:type="spellEnd"/>
+      <w:r>
+        <w:t xml:space="preserve"> kontrolera </w:t>
+      </w:r>
+      <w:proofErr w:type="spellStart"/>
+      <w:r>
+        <w:t>Arduino</w:t>
+      </w:r>
+      <w:proofErr w:type="spellEnd"/>
+      <w:r>
+        <w:t xml:space="preserve"> będziemy potrzebowali:</w:t>
       </w:r>
     </w:p>
     <w:p>
@@ -3090,11 +4379,33 @@
       <w:r>
         <w:t xml:space="preserve">Plik </w:t>
       </w:r>
-      <w:r>
-        <w:rPr>
-          <w:i/>
-        </w:rPr>
-        <w:t>Arduino sketch x.x.zip</w:t>
+      <w:proofErr w:type="spellStart"/>
+      <w:r>
+        <w:rPr>
+          <w:i/>
+        </w:rPr>
+        <w:t>Arduino</w:t>
+      </w:r>
+      <w:proofErr w:type="spellEnd"/>
+      <w:r>
+        <w:rPr>
+          <w:i/>
+        </w:rPr>
+        <w:t xml:space="preserve"> </w:t>
+      </w:r>
+      <w:proofErr w:type="spellStart"/>
+      <w:r>
+        <w:rPr>
+          <w:i/>
+        </w:rPr>
+        <w:t>sketch</w:t>
+      </w:r>
+      <w:proofErr w:type="spellEnd"/>
+      <w:r>
+        <w:rPr>
+          <w:i/>
+        </w:rPr>
+        <w:t xml:space="preserve"> x.x.zip</w:t>
       </w:r>
       <w:r>
         <w:t xml:space="preserve"> w odpowiedniej wersji</w:t>
@@ -3111,11 +4422,33 @@
       <w:r>
         <w:t xml:space="preserve">Plik </w:t>
       </w:r>
-      <w:r>
-        <w:rPr>
-          <w:i/>
-        </w:rPr>
-        <w:t>Arduino libs x.x.zip</w:t>
+      <w:proofErr w:type="spellStart"/>
+      <w:r>
+        <w:rPr>
+          <w:i/>
+        </w:rPr>
+        <w:t>Arduino</w:t>
+      </w:r>
+      <w:proofErr w:type="spellEnd"/>
+      <w:r>
+        <w:rPr>
+          <w:i/>
+        </w:rPr>
+        <w:t xml:space="preserve"> </w:t>
+      </w:r>
+      <w:proofErr w:type="spellStart"/>
+      <w:r>
+        <w:rPr>
+          <w:i/>
+        </w:rPr>
+        <w:t>libs</w:t>
+      </w:r>
+      <w:proofErr w:type="spellEnd"/>
+      <w:r>
+        <w:rPr>
+          <w:i/>
+        </w:rPr>
+        <w:t xml:space="preserve"> x.x.zip</w:t>
       </w:r>
       <w:r>
         <w:t xml:space="preserve"> w odpowiedniej wersji</w:t>
@@ -3129,15 +4462,20 @@
           <w:numId w:val="2"/>
         </w:numPr>
       </w:pPr>
-      <w:r>
-        <w:t>Arduino IDE</w:t>
+      <w:proofErr w:type="spellStart"/>
+      <w:r>
+        <w:t>Arduino</w:t>
+      </w:r>
+      <w:proofErr w:type="spellEnd"/>
+      <w:r>
+        <w:t xml:space="preserve"> IDE</w:t>
       </w:r>
     </w:p>
     <w:p>
       <w:r>
         <w:t xml:space="preserve">Dwa pierwsze pobierzemy ze strony </w:t>
       </w:r>
-      <w:hyperlink r:id="rId22" w:history="1">
+      <w:hyperlink r:id="rId23" w:history="1">
         <w:r>
           <w:rPr>
             <w:rStyle w:val="Hipercze"/>
@@ -3148,7 +4486,7 @@
       <w:r>
         <w:t xml:space="preserve"> , natomiast IDE pobierzemy ze strony </w:t>
       </w:r>
-      <w:hyperlink r:id="rId23" w:history="1">
+      <w:hyperlink r:id="rId24" w:history="1">
         <w:r>
           <w:rPr>
             <w:rStyle w:val="Hipercze"/>
@@ -3159,12 +4497,28 @@
       <w:r>
         <w:t xml:space="preserve"> . Po zainstalowaniu IDE biblioteki (plik </w:t>
       </w:r>
-      <w:r>
-        <w:rPr>
-          <w:i/>
-        </w:rPr>
-        <w:t>Arduino libs</w:t>
-      </w:r>
+      <w:proofErr w:type="spellStart"/>
+      <w:r>
+        <w:rPr>
+          <w:i/>
+        </w:rPr>
+        <w:t>Arduino</w:t>
+      </w:r>
+      <w:proofErr w:type="spellEnd"/>
+      <w:r>
+        <w:rPr>
+          <w:i/>
+        </w:rPr>
+        <w:t xml:space="preserve"> </w:t>
+      </w:r>
+      <w:proofErr w:type="spellStart"/>
+      <w:r>
+        <w:rPr>
+          <w:i/>
+        </w:rPr>
+        <w:t>libs</w:t>
+      </w:r>
+      <w:proofErr w:type="spellEnd"/>
       <w:r>
         <w:t xml:space="preserve">) należy rozpakować do folderu </w:t>
       </w:r>
@@ -3181,70 +4535,161 @@
         <w:rPr>
           <w:i/>
         </w:rPr>
-        <w:t>Dokumenty\Arduino\libraries</w:t>
-      </w:r>
+        <w:t>Dokumenty\</w:t>
+      </w:r>
+      <w:proofErr w:type="spellStart"/>
+      <w:r>
+        <w:rPr>
+          <w:i/>
+        </w:rPr>
+        <w:t>Arduino</w:t>
+      </w:r>
+      <w:proofErr w:type="spellEnd"/>
+      <w:r>
+        <w:rPr>
+          <w:i/>
+        </w:rPr>
+        <w:t>\</w:t>
+      </w:r>
+      <w:proofErr w:type="spellStart"/>
+      <w:r>
+        <w:rPr>
+          <w:i/>
+        </w:rPr>
+        <w:t>libraries</w:t>
+      </w:r>
+      <w:proofErr w:type="spellEnd"/>
       <w:r>
         <w:t xml:space="preserve"> i następnie uruchamiamy IDE, otwieramy plik </w:t>
       </w:r>
-      <w:r>
-        <w:rPr>
-          <w:i/>
-        </w:rPr>
-        <w:t xml:space="preserve">focuser.ino </w:t>
+      <w:proofErr w:type="spellStart"/>
+      <w:r>
+        <w:rPr>
+          <w:i/>
+        </w:rPr>
+        <w:t>focuser.ino</w:t>
+      </w:r>
+      <w:proofErr w:type="spellEnd"/>
+      <w:r>
+        <w:rPr>
+          <w:i/>
+        </w:rPr>
+        <w:t xml:space="preserve"> </w:t>
       </w:r>
       <w:r>
         <w:t xml:space="preserve">z rozpakowanego archiwum </w:t>
       </w:r>
-      <w:r>
-        <w:rPr>
-          <w:i/>
-        </w:rPr>
-        <w:t>Arduino sketch</w:t>
-      </w:r>
-      <w:r>
-        <w:t xml:space="preserve"> , kompilujemy i po podłączeniu urządzenia </w:t>
-      </w:r>
-      <w:r>
-        <w:lastRenderedPageBreak/>
-        <w:t>kablem USB do komputera ładujemy firmware do układu Arduino. Do tej operacji nie jest wymagane podłączanie zewnętrznego zasilania – moduł Arduino będzie zasilany z gniazda USB.</w:t>
-      </w:r>
-      <w:r>
-        <w:t xml:space="preserve"> Jeśli dla własnych potrzeb zmienialiśmy parametry konfiguracyjne wsadu Arduino, należy przed załadowaniem zmienić je również w nowej wersji (patrz sekcja poniżej).</w:t>
-      </w:r>
-    </w:p>
-    <w:p/>
+      <w:proofErr w:type="spellStart"/>
+      <w:r>
+        <w:rPr>
+          <w:i/>
+        </w:rPr>
+        <w:t>Arduino</w:t>
+      </w:r>
+      <w:proofErr w:type="spellEnd"/>
+      <w:r>
+        <w:rPr>
+          <w:i/>
+        </w:rPr>
+        <w:t xml:space="preserve"> </w:t>
+      </w:r>
+      <w:proofErr w:type="spellStart"/>
+      <w:r>
+        <w:rPr>
+          <w:i/>
+        </w:rPr>
+        <w:t>sketch</w:t>
+      </w:r>
+      <w:proofErr w:type="spellEnd"/>
+      <w:r>
+        <w:t xml:space="preserve"> , kompilujemy i po podłączeniu urządzenia kablem USB do komputera ładujemy </w:t>
+      </w:r>
+      <w:proofErr w:type="spellStart"/>
+      <w:r>
+        <w:t>firmware</w:t>
+      </w:r>
+      <w:proofErr w:type="spellEnd"/>
+      <w:r>
+        <w:t xml:space="preserve"> do układu </w:t>
+      </w:r>
+      <w:proofErr w:type="spellStart"/>
+      <w:r>
+        <w:t>Arduino</w:t>
+      </w:r>
+      <w:proofErr w:type="spellEnd"/>
+      <w:r>
+        <w:t xml:space="preserve">. Do tej operacji nie jest wymagane podłączanie zewnętrznego zasilania – moduł </w:t>
+      </w:r>
+      <w:proofErr w:type="spellStart"/>
+      <w:r>
+        <w:t>Arduino</w:t>
+      </w:r>
+      <w:proofErr w:type="spellEnd"/>
+      <w:r>
+        <w:t xml:space="preserve"> będzie zasilany z gniazda USB.</w:t>
+      </w:r>
+      <w:r>
+        <w:t xml:space="preserve"> Jeśli dla własnych potrzeb zmienialiśmy parametry konfiguracyjne wsadu </w:t>
+      </w:r>
+      <w:proofErr w:type="spellStart"/>
+      <w:r>
+        <w:t>Arduino</w:t>
+      </w:r>
+      <w:proofErr w:type="spellEnd"/>
+      <w:r>
+        <w:t>, należy przed załadowaniem zmienić je również w nowej wersji (patrz sekcja poniżej).</w:t>
+      </w:r>
+    </w:p>
     <w:p>
       <w:pPr>
         <w:pStyle w:val="Nagwek1"/>
       </w:pPr>
-      <w:bookmarkStart w:id="14" w:name="_Toc392588917"/>
-      <w:r>
-        <w:t>Spi</w:t>
-      </w:r>
-      <w:r>
-        <w:t>s parametrów konfiguracyjnych we wsadzie do Arduino</w:t>
-      </w:r>
-      <w:bookmarkEnd w:id="14"/>
-    </w:p>
-    <w:p>
-      <w:r>
-        <w:t>W kodzie kontrolera możemy konfigurować następujące parametry:</w:t>
-      </w:r>
-    </w:p>
-    <w:p/>
-    <w:p>
-      <w:pPr>
-        <w:pStyle w:val="Nagwek1"/>
-      </w:pPr>
-      <w:bookmarkStart w:id="15" w:name="_Toc392588918"/>
-      <w:r>
-        <w:t>Sterowanie mikrokrokowe</w:t>
+      <w:bookmarkStart w:id="15" w:name="_Toc392684122"/>
+      <w:r>
+        <w:t xml:space="preserve">Sterowanie </w:t>
+      </w:r>
+      <w:proofErr w:type="spellStart"/>
+      <w:r>
+        <w:t>mikrokrokowe</w:t>
       </w:r>
       <w:bookmarkEnd w:id="15"/>
-    </w:p>
-    <w:p>
-      <w:r>
-        <w:t>Urządzenie domyślnie pracuje w trybie półkrokowym. Jest możliwa modyfikacja urządzenia i zastosowanie dodatkowego kontrolera który umożliwi sterowanie mikrokrokowe jeśli potrzebna jest większa precyzja ustawiania ostrości. Modyfikacja polega na wylutowaniu z płytki sterownika L298, umieszczeniu w odpowiednich otworach pinów i podpięcie do nich dodatkowego kontrolera ze sterowaniem mikrokrokowym na przykład opartego na popularnym układzie A4988 albo TB6560:</w:t>
+      <w:proofErr w:type="spellEnd"/>
+    </w:p>
+    <w:p>
+      <w:r>
+        <w:t xml:space="preserve">Urządzenie domyślnie pracuje w trybie </w:t>
+      </w:r>
+      <w:proofErr w:type="spellStart"/>
+      <w:r>
+        <w:t>półkrokowym</w:t>
+      </w:r>
+      <w:proofErr w:type="spellEnd"/>
+      <w:r>
+        <w:t xml:space="preserve">. Jest możliwa modyfikacja urządzenia i zastosowanie dodatkowego kontrolera który umożliwi sterowanie </w:t>
+      </w:r>
+      <w:proofErr w:type="spellStart"/>
+      <w:r>
+        <w:t>mikrokrokowe</w:t>
+      </w:r>
+      <w:proofErr w:type="spellEnd"/>
+      <w:r>
+        <w:t xml:space="preserve"> jeśli potrzebna jest większa precyzja ustawiania ostrości. Modyfikacja polega na wylutowaniu z płytki sterownika L298, umieszczeniu w odpowiednich otworach </w:t>
+      </w:r>
+      <w:proofErr w:type="spellStart"/>
+      <w:r>
+        <w:t>pinów</w:t>
+      </w:r>
+      <w:proofErr w:type="spellEnd"/>
+      <w:r>
+        <w:t xml:space="preserve"> i podpięcie do nich dodatkowego kontrolera ze sterowaniem </w:t>
+      </w:r>
+      <w:proofErr w:type="spellStart"/>
+      <w:r>
+        <w:t>mikrokrokowym</w:t>
+      </w:r>
+      <w:proofErr w:type="spellEnd"/>
+      <w:r>
+        <w:t xml:space="preserve"> na przykład opartego na popularnym układzie A4988 albo TB6560:</w:t>
       </w:r>
     </w:p>
     <w:p>
@@ -3253,6 +4698,7 @@
           <w:noProof/>
           <w:lang w:val="en-US"/>
         </w:rPr>
+        <w:lastRenderedPageBreak/>
         <w:drawing>
           <wp:inline distT="0" distB="0" distL="0" distR="0">
             <wp:extent cx="2543175" cy="2543175"/>
@@ -3271,7 +4717,7 @@
                     </pic:cNvPicPr>
                   </pic:nvPicPr>
                   <pic:blipFill>
-                    <a:blip r:embed="rId24">
+                    <a:blip r:embed="rId25">
                       <a:extLst>
                         <a:ext uri="{28A0092B-C50C-407E-A947-70E740481C1C}">
                           <a14:useLocalDpi xmlns:a14="http://schemas.microsoft.com/office/drawing/2010/main" val="0"/>
@@ -3325,7 +4771,7 @@
                     </pic:cNvPicPr>
                   </pic:nvPicPr>
                   <pic:blipFill>
-                    <a:blip r:embed="rId25">
+                    <a:blip r:embed="rId26">
                       <a:extLst>
                         <a:ext uri="{28A0092B-C50C-407E-A947-70E740481C1C}">
                           <a14:useLocalDpi xmlns:a14="http://schemas.microsoft.com/office/drawing/2010/main" val="0"/>
@@ -3380,7 +4826,15 @@
         <w:t>9</w:t>
       </w:r>
       <w:r>
-        <w:t xml:space="preserve"> dodatkowych przewodów między układem focusera oraz dodatkowym kontrolerem:</w:t>
+        <w:t xml:space="preserve"> dodatkowych przewodów między układem </w:t>
+      </w:r>
+      <w:proofErr w:type="spellStart"/>
+      <w:r>
+        <w:t>focusera</w:t>
+      </w:r>
+      <w:proofErr w:type="spellEnd"/>
+      <w:r>
+        <w:t xml:space="preserve"> oraz dodatkowym kontrolerem:</w:t>
       </w:r>
     </w:p>
     <w:p>
@@ -3392,7 +4846,6 @@
         </w:numPr>
       </w:pPr>
       <w:r>
-        <w:lastRenderedPageBreak/>
         <w:t>2 p</w:t>
       </w:r>
       <w:r>
@@ -3416,8 +4869,13 @@
       <w:r>
         <w:t>(</w:t>
       </w:r>
-      <w:r>
-        <w:t xml:space="preserve">Arduino </w:t>
+      <w:proofErr w:type="spellStart"/>
+      <w:r>
+        <w:t>Arduino</w:t>
+      </w:r>
+      <w:proofErr w:type="spellEnd"/>
+      <w:r>
+        <w:t xml:space="preserve"> </w:t>
       </w:r>
       <w:r>
         <w:t>pin A4)</w:t>
@@ -3440,8 +4898,13 @@
       <w:r>
         <w:t xml:space="preserve"> (</w:t>
       </w:r>
-      <w:r>
-        <w:t xml:space="preserve">Arduino  </w:t>
+      <w:proofErr w:type="spellStart"/>
+      <w:r>
+        <w:t>Arduino</w:t>
+      </w:r>
+      <w:proofErr w:type="spellEnd"/>
+      <w:r>
+        <w:t xml:space="preserve">  </w:t>
       </w:r>
       <w:r>
         <w:t>pin A3)</w:t>
@@ -3461,8 +4924,13 @@
       <w:r>
         <w:t xml:space="preserve"> (</w:t>
       </w:r>
-      <w:r>
-        <w:t xml:space="preserve">Arduino  </w:t>
+      <w:proofErr w:type="spellStart"/>
+      <w:r>
+        <w:t>Arduino</w:t>
+      </w:r>
+      <w:proofErr w:type="spellEnd"/>
+      <w:r>
+        <w:t xml:space="preserve">  </w:t>
       </w:r>
       <w:r>
         <w:t>pin D6)</w:t>
@@ -3485,7 +4953,15 @@
     </w:p>
     <w:p>
       <w:r>
-        <w:t>Ostatnią czynnością będzie zmiana konfiguracji silnika krokowego w kodzie Arduino:</w:t>
+        <w:t xml:space="preserve">Ostatnią czynnością będzie zmiana konfiguracji silnika krokowego w kodzie </w:t>
+      </w:r>
+      <w:proofErr w:type="spellStart"/>
+      <w:r>
+        <w:t>Arduino</w:t>
+      </w:r>
+      <w:proofErr w:type="spellEnd"/>
+      <w:r>
+        <w:t>:</w:t>
       </w:r>
     </w:p>
     <w:p>
@@ -3497,6 +4973,7 @@
           <w:lang w:val="en-US"/>
         </w:rPr>
       </w:pPr>
+      <w:proofErr w:type="spellStart"/>
       <w:r>
         <w:rPr>
           <w:rFonts w:ascii="Courier New" w:hAnsi="Courier New" w:cs="Courier New"/>
@@ -3504,18 +4981,68 @@
           <w:szCs w:val="20"/>
           <w:lang w:val="en-US"/>
         </w:rPr>
-        <w:t>AccelStepper stepper = AccelStepper(AccelStepper::DRIVER, A4, A3)</w:t>
-      </w:r>
-    </w:p>
-    <w:p>
-      <w:pPr>
-        <w:rPr>
+        <w:t>AccelStepper</w:t>
+      </w:r>
+      <w:proofErr w:type="spellEnd"/>
+      <w:r>
+        <w:rPr>
+          <w:rFonts w:ascii="Courier New" w:hAnsi="Courier New" w:cs="Courier New"/>
+          <w:sz w:val="20"/>
+          <w:szCs w:val="20"/>
           <w:lang w:val="en-US"/>
         </w:rPr>
+        <w:t xml:space="preserve"> stepper = </w:t>
+      </w:r>
+      <w:proofErr w:type="spellStart"/>
+      <w:r>
+        <w:rPr>
+          <w:rFonts w:ascii="Courier New" w:hAnsi="Courier New" w:cs="Courier New"/>
+          <w:sz w:val="20"/>
+          <w:szCs w:val="20"/>
+          <w:lang w:val="en-US"/>
+        </w:rPr>
+        <w:t>AccelStepper</w:t>
+      </w:r>
+      <w:proofErr w:type="spellEnd"/>
+      <w:r>
+        <w:rPr>
+          <w:rFonts w:ascii="Courier New" w:hAnsi="Courier New" w:cs="Courier New"/>
+          <w:sz w:val="20"/>
+          <w:szCs w:val="20"/>
+          <w:lang w:val="en-US"/>
+        </w:rPr>
+        <w:t>(</w:t>
+      </w:r>
+      <w:proofErr w:type="spellStart"/>
+      <w:r>
+        <w:rPr>
+          <w:rFonts w:ascii="Courier New" w:hAnsi="Courier New" w:cs="Courier New"/>
+          <w:sz w:val="20"/>
+          <w:szCs w:val="20"/>
+          <w:lang w:val="en-US"/>
+        </w:rPr>
+        <w:t>AccelStepper</w:t>
+      </w:r>
+      <w:proofErr w:type="spellEnd"/>
+      <w:r>
+        <w:rPr>
+          <w:rFonts w:ascii="Courier New" w:hAnsi="Courier New" w:cs="Courier New"/>
+          <w:sz w:val="20"/>
+          <w:szCs w:val="20"/>
+          <w:lang w:val="en-US"/>
+        </w:rPr>
+        <w:t>::DRIVER, A4, A3)</w:t>
+      </w:r>
+    </w:p>
+    <w:p>
+      <w:pPr>
+        <w:rPr>
+          <w:lang w:val="en-US"/>
+        </w:rPr>
       </w:pPr>
     </w:p>
     <w:sectPr>
-      <w:footerReference w:type="default" r:id="rId26"/>
+      <w:footerReference w:type="default" r:id="rId27"/>
       <w:pgSz w:w="12240" w:h="15840"/>
       <w:pgMar w:top="1417" w:right="1417" w:bottom="1417" w:left="1417" w:header="708" w:footer="708" w:gutter="0"/>
       <w:cols w:space="708"/>
@@ -3558,7 +5085,15 @@
       <w:jc w:val="right"/>
     </w:pPr>
     <w:r>
-      <w:t xml:space="preserve"> ASCOM Jolo Focuser 2.</w:t>
+      <w:t xml:space="preserve"> ASCOM Jolo </w:t>
+    </w:r>
+    <w:proofErr w:type="spellStart"/>
+    <w:r>
+      <w:t>Focuser</w:t>
+    </w:r>
+    <w:proofErr w:type="spellEnd"/>
+    <w:r>
+      <w:t xml:space="preserve"> 2.</w:t>
     </w:r>
     <w:r>
       <w:t>1</w:t>
@@ -5118,7 +6653,7 @@
 </file>
 
 <file path=customXml/itemProps1.xml><?xml version="1.0" encoding="utf-8"?>
-<ds:datastoreItem xmlns:ds="http://schemas.openxmlformats.org/officeDocument/2006/customXml" ds:itemID="{B9A5B3E7-25E7-4F52-9834-00E949E98CD9}">
+<ds:datastoreItem xmlns:ds="http://schemas.openxmlformats.org/officeDocument/2006/customXml" ds:itemID="{597CCD95-365C-46D4-8285-10589A20E03E}">
   <ds:schemaRefs>
     <ds:schemaRef ds:uri="http://schemas.openxmlformats.org/officeDocument/2006/bibliography"/>
   </ds:schemaRefs>

</xml_diff>

<commit_message>
ASCOM driver ver. 2.2 - fixed: driver error when working from scripts due to not working sync lock
</commit_message>
<xml_diff>
--- a/Docs/ASCOM Jolo Focuser.docx
+++ b/Docs/ASCOM Jolo Focuser.docx
@@ -58,7 +58,7 @@
           <w:sz w:val="32"/>
           <w:szCs w:val="32"/>
         </w:rPr>
-        <w:t>1</w:t>
+        <w:t>2</w:t>
       </w:r>
       <w:r>
         <w:rPr>
@@ -294,6 +294,8 @@
               </w:rPr>
               <w:tab/>
             </w:r>
+            <w:bookmarkStart w:id="0" w:name="_GoBack"/>
+            <w:bookmarkEnd w:id="0"/>
             <w:r>
               <w:rPr>
                 <w:noProof/>
@@ -1187,8 +1189,6 @@
             <w:fldChar w:fldCharType="end"/>
           </w:r>
         </w:p>
-        <w:bookmarkStart w:id="0" w:name="_GoBack" w:displacedByCustomXml="next"/>
-        <w:bookmarkEnd w:id="0" w:displacedByCustomXml="next"/>
       </w:sdtContent>
     </w:sdt>
     <w:p>
@@ -3284,10 +3284,6 @@
         <w:t xml:space="preserve">A1 możemy np. użyć do pomiaru napięcia zasilającego nasz zestaw lub pobieranego przez zestaw prądu. W pierwszym przypadku musimy zastosować dzielnik napięcia tak, żeby napięcie na pinie A1 nie przekroczyło 5V. Do pomiaru prądu najwygodniej zastosować czujnik oparty np. na układzie ACS712. </w:t>
       </w:r>
       <w:r>
-        <w:br/>
-      </w:r>
-      <w:r>
-        <w:br/>
         <w:t xml:space="preserve">Poniżej płytki </w:t>
       </w:r>
       <w:proofErr w:type="spellStart"/>
@@ -3393,6 +3389,47 @@
       </w:r>
       <w:r>
         <w:t>Jeśli wciąż jest tam poprzednia, należy odinstalować sterownik z panelu sterowania i zainstalować nową wersję „na czysto”.</w:t>
+      </w:r>
+      <w:r>
+        <w:t xml:space="preserve"> Warto również sprawdzić w  </w:t>
+      </w:r>
+      <w:r>
+        <w:t xml:space="preserve">C:\Program </w:t>
+      </w:r>
+      <w:proofErr w:type="spellStart"/>
+      <w:r>
+        <w:t>Files</w:t>
+      </w:r>
+      <w:proofErr w:type="spellEnd"/>
+      <w:r>
+        <w:t xml:space="preserve"> (x86)\</w:t>
+      </w:r>
+      <w:proofErr w:type="spellStart"/>
+      <w:r>
+        <w:t>Common</w:t>
+      </w:r>
+      <w:proofErr w:type="spellEnd"/>
+      <w:r>
+        <w:t xml:space="preserve"> </w:t>
+      </w:r>
+      <w:proofErr w:type="spellStart"/>
+      <w:r>
+        <w:t>Files</w:t>
+      </w:r>
+      <w:proofErr w:type="spellEnd"/>
+      <w:r>
+        <w:t>\ASCOM\</w:t>
+      </w:r>
+      <w:proofErr w:type="spellStart"/>
+      <w:r>
+        <w:t>Focuser</w:t>
+      </w:r>
+      <w:proofErr w:type="spellEnd"/>
+      <w:r>
+        <w:t xml:space="preserve"> czy nie został tam plik JoloFocuser.dll</w:t>
+      </w:r>
+      <w:r>
+        <w:t xml:space="preserve"> – jeśli został należy go usunąć ręcznie.</w:t>
       </w:r>
     </w:p>
     <w:p>
@@ -5416,7 +5453,7 @@
       <w:t xml:space="preserve"> 2.</w:t>
     </w:r>
     <w:r>
-      <w:t>1</w:t>
+      <w:t>2</w:t>
     </w:r>
     <w:r>
       <w:t xml:space="preserve"> - </w:t>
@@ -5434,7 +5471,7 @@
       <w:rPr>
         <w:noProof/>
       </w:rPr>
-      <w:t>2</w:t>
+      <w:t>1</w:t>
     </w:r>
     <w:r>
       <w:fldChar w:fldCharType="end"/>
@@ -7033,7 +7070,7 @@
 </file>
 
 <file path=customXml/itemProps1.xml><?xml version="1.0" encoding="utf-8"?>
-<ds:datastoreItem xmlns:ds="http://schemas.openxmlformats.org/officeDocument/2006/customXml" ds:itemID="{B4237917-BFCF-4D2E-93D1-C49C030B1364}">
+<ds:datastoreItem xmlns:ds="http://schemas.openxmlformats.org/officeDocument/2006/customXml" ds:itemID="{F393202C-058F-43C2-8943-47A9505312F4}">
   <ds:schemaRefs>
     <ds:schemaRef ds:uri="http://schemas.openxmlformats.org/officeDocument/2006/bibliography"/>
   </ds:schemaRefs>

</xml_diff>